<commit_message>
Updated to v1.0.1.5i spec.  And refining of how fragments are implemented.
</commit_message>
<xml_diff>
--- a/XSearch.docx
+++ b/XSearch.docx
@@ -11,16 +11,11 @@
       <w:r>
         <w:t>Range (</w:t>
       </w:r>
-      <w:proofErr w:type="gramStart"/>
       <w:r>
         <w:t>1</w:t>
       </w:r>
       <w:r>
-        <w:t xml:space="preserve"> :</w:t>
-      </w:r>
-      <w:proofErr w:type="gramEnd"/>
-      <w:r>
-        <w:t xml:space="preserve"> </w:t>
+        <w:t xml:space="preserve"> : </w:t>
       </w:r>
       <w:r>
         <w:t>1</w:t>
@@ -34,13 +29,8 @@
       </w:r>
     </w:p>
     <w:p>
-      <w:proofErr w:type="gramStart"/>
       <w:r>
-        <w:t>Range( :</w:t>
-      </w:r>
-      <w:proofErr w:type="gramEnd"/>
-      <w:r>
-        <w:t xml:space="preserve"> z)</w:t>
+        <w:t>Range( : z)</w:t>
       </w:r>
       <w:r>
         <w:tab/>
@@ -48,13 +38,8 @@
       </w:r>
     </w:p>
     <w:p>
-      <w:proofErr w:type="gramStart"/>
       <w:r>
-        <w:t>Range( :</w:t>
-      </w:r>
-      <w:proofErr w:type="gramEnd"/>
-      <w:r>
-        <w:t xml:space="preserve"> )</w:t>
+        <w:t>Range( : )</w:t>
       </w:r>
       <w:r>
         <w:tab/>
@@ -62,34 +47,12 @@
       </w:r>
     </w:p>
     <w:p>
-      <w:proofErr w:type="gramStart"/>
       <w:r>
-        <w:t xml:space="preserve">Range( </w:t>
-      </w:r>
-      <w:proofErr w:type="spellStart"/>
-      <w:r>
-        <w:t>ti</w:t>
-      </w:r>
-      <w:proofErr w:type="spellEnd"/>
-      <w:proofErr w:type="gramEnd"/>
-      <w:r>
-        <w:t xml:space="preserve"> : </w:t>
-      </w:r>
-      <w:proofErr w:type="spellStart"/>
-      <w:r>
-        <w:t>tj</w:t>
-      </w:r>
-      <w:proofErr w:type="spellEnd"/>
-      <w:r>
-        <w:t xml:space="preserve"> )</w:t>
+        <w:t>Range( ti : tj )</w:t>
       </w:r>
       <w:r>
         <w:tab/>
-        <w:t xml:space="preserve"># range expression for any location between </w:t>
-      </w:r>
-      <w:proofErr w:type="spellStart"/>
-      <w:r>
-        <w:t>i</w:t>
+        <w:t># range expression for any location between i</w:t>
       </w:r>
       <w:r>
         <w:rPr>
@@ -97,13 +60,8 @@
         </w:rPr>
         <w:t>th</w:t>
       </w:r>
-      <w:proofErr w:type="spellEnd"/>
       <w:r>
-        <w:t xml:space="preserve"> token and </w:t>
-      </w:r>
-      <w:proofErr w:type="spellStart"/>
-      <w:r>
-        <w:t>j</w:t>
+        <w:t xml:space="preserve"> token and j</w:t>
       </w:r>
       <w:r>
         <w:rPr>
@@ -111,17 +69,8 @@
         </w:rPr>
         <w:t>th</w:t>
       </w:r>
-      <w:proofErr w:type="spellEnd"/>
       <w:r>
-        <w:t xml:space="preserve">  token (</w:t>
-      </w:r>
-      <w:proofErr w:type="spellStart"/>
-      <w:r>
-        <w:t>i</w:t>
-      </w:r>
-      <w:proofErr w:type="spellEnd"/>
-      <w:r>
-        <w:t>&gt;1 and j&gt;i+1)</w:t>
+        <w:t xml:space="preserve">  token (i&gt;1 and j&gt;i+1)</w:t>
       </w:r>
     </w:p>
     <w:p/>
@@ -148,13 +97,8 @@
     <w:p/>
     <w:p>
       <w:r>
-        <w:t xml:space="preserve">consider: “p q … r s … [t u] ... v (w x) </w:t>
+        <w:t>consider: “p q … r s … [t u] ... v (w x) y”</w:t>
       </w:r>
-      <w:proofErr w:type="gramStart"/>
-      <w:r>
-        <w:t>y”</w:t>
-      </w:r>
-      <w:proofErr w:type="gramEnd"/>
     </w:p>
     <w:tbl>
       <w:tblPr>
@@ -286,8 +230,6 @@
               </w:rPr>
               <w:t xml:space="preserve">(int, </w:t>
             </w:r>
-            <w:proofErr w:type="spellStart"/>
-            <w:proofErr w:type="gramStart"/>
             <w:r>
               <w:rPr>
                 <w:b/>
@@ -300,23 +242,7 @@
                 <w:b/>
                 <w:bCs/>
               </w:rPr>
-              <w:t>int</w:t>
-            </w:r>
-            <w:proofErr w:type="spellEnd"/>
-            <w:r>
-              <w:rPr>
-                <w:b/>
-                <w:bCs/>
-              </w:rPr>
-              <w:t>[</w:t>
-            </w:r>
-            <w:proofErr w:type="gramEnd"/>
-            <w:r>
-              <w:rPr>
-                <w:b/>
-                <w:bCs/>
-              </w:rPr>
-              <w:t>]</w:t>
+              <w:t>int[]</w:t>
             </w:r>
             <w:r>
               <w:rPr>
@@ -325,7 +251,6 @@
               </w:rPr>
               <w:t xml:space="preserve">, </w:t>
             </w:r>
-            <w:proofErr w:type="spellStart"/>
             <w:r>
               <w:rPr>
                 <w:b/>
@@ -338,15 +263,7 @@
                 <w:b/>
                 <w:bCs/>
               </w:rPr>
-              <w:t>int</w:t>
-            </w:r>
-            <w:proofErr w:type="spellEnd"/>
-            <w:r>
-              <w:rPr>
-                <w:b/>
-                <w:bCs/>
-              </w:rPr>
-              <w:t>[]</w:t>
+              <w:t>int[]</w:t>
             </w:r>
             <w:r>
               <w:rPr>
@@ -452,15 +369,7 @@
               <w:jc w:val="center"/>
             </w:pPr>
             <w:r>
-              <w:t>(</w:t>
-            </w:r>
-            <w:proofErr w:type="gramStart"/>
-            <w:r>
-              <w:t>1 :</w:t>
-            </w:r>
-            <w:proofErr w:type="gramEnd"/>
-            <w:r>
-              <w:t xml:space="preserve"> 1)</w:t>
+              <w:t>(1 : 1)</w:t>
             </w:r>
           </w:p>
         </w:tc>
@@ -549,15 +458,7 @@
               <w:jc w:val="center"/>
             </w:pPr>
             <w:r>
-              <w:t>(</w:t>
-            </w:r>
-            <w:proofErr w:type="gramStart"/>
-            <w:r>
-              <w:t>2 :</w:t>
-            </w:r>
-            <w:proofErr w:type="gramEnd"/>
-            <w:r>
-              <w:t xml:space="preserve"> 2)</w:t>
+              <w:t>(2 : 2)</w:t>
             </w:r>
           </w:p>
         </w:tc>
@@ -646,15 +547,7 @@
               <w:jc w:val="center"/>
             </w:pPr>
             <w:r>
-              <w:t>(t</w:t>
-            </w:r>
-            <w:proofErr w:type="gramStart"/>
-            <w:r>
-              <w:t>2 :</w:t>
-            </w:r>
-            <w:proofErr w:type="gramEnd"/>
-            <w:r>
-              <w:t xml:space="preserve"> )</w:t>
+              <w:t>(t2 : )</w:t>
             </w:r>
           </w:p>
         </w:tc>
@@ -752,15 +645,7 @@
               <w:jc w:val="center"/>
             </w:pPr>
             <w:r>
-              <w:t>(t</w:t>
-            </w:r>
-            <w:proofErr w:type="gramStart"/>
-            <w:r>
-              <w:t>3 :</w:t>
-            </w:r>
-            <w:proofErr w:type="gramEnd"/>
-            <w:r>
-              <w:t xml:space="preserve"> )</w:t>
+              <w:t>(t3 : )</w:t>
             </w:r>
           </w:p>
         </w:tc>
@@ -861,15 +746,7 @@
               <w:jc w:val="center"/>
             </w:pPr>
             <w:r>
-              <w:t>(t</w:t>
-            </w:r>
-            <w:proofErr w:type="gramStart"/>
-            <w:r>
-              <w:t>4 :</w:t>
-            </w:r>
-            <w:proofErr w:type="gramEnd"/>
-            <w:r>
-              <w:t xml:space="preserve"> )</w:t>
+              <w:t>(t4 : )</w:t>
             </w:r>
           </w:p>
         </w:tc>
@@ -958,15 +835,7 @@
               <w:jc w:val="center"/>
             </w:pPr>
             <w:r>
-              <w:t>(t</w:t>
-            </w:r>
-            <w:proofErr w:type="gramStart"/>
-            <w:r>
-              <w:t>4 :</w:t>
-            </w:r>
-            <w:proofErr w:type="gramEnd"/>
-            <w:r>
-              <w:t xml:space="preserve"> )</w:t>
+              <w:t>(t4 : )</w:t>
             </w:r>
           </w:p>
         </w:tc>
@@ -1052,15 +921,7 @@
               <w:jc w:val="center"/>
             </w:pPr>
             <w:r>
-              <w:t>(t5|t</w:t>
-            </w:r>
-            <w:proofErr w:type="gramStart"/>
-            <w:r>
-              <w:t>6 :</w:t>
-            </w:r>
-            <w:proofErr w:type="gramEnd"/>
-            <w:r>
-              <w:t xml:space="preserve"> )</w:t>
+              <w:t>(t5|t6 : )</w:t>
             </w:r>
           </w:p>
         </w:tc>
@@ -1110,16 +971,11 @@
             <w:r>
               <w:t>1+MAX(T</w:t>
             </w:r>
-            <w:proofErr w:type="gramStart"/>
             <w:r>
               <w:t>6</w:t>
             </w:r>
             <w:r>
-              <w:t>.position</w:t>
-            </w:r>
-            <w:proofErr w:type="gramEnd"/>
-            <w:r>
-              <w:t>(), T</w:t>
+              <w:t>.position(), T</w:t>
             </w:r>
             <w:r>
               <w:t>6</w:t>
@@ -1169,15 +1025,7 @@
               <w:jc w:val="center"/>
             </w:pPr>
             <w:r>
-              <w:t>(t</w:t>
-            </w:r>
-            <w:proofErr w:type="gramStart"/>
-            <w:r>
-              <w:t>7 :</w:t>
-            </w:r>
-            <w:proofErr w:type="gramEnd"/>
-            <w:r>
-              <w:t xml:space="preserve"> )</w:t>
+              <w:t>(t7 : )</w:t>
             </w:r>
           </w:p>
         </w:tc>
@@ -1266,15 +1114,7 @@
               <w:jc w:val="center"/>
             </w:pPr>
             <w:r>
-              <w:t>(t</w:t>
-            </w:r>
-            <w:proofErr w:type="gramStart"/>
-            <w:r>
-              <w:t>8 :</w:t>
-            </w:r>
-            <w:proofErr w:type="gramEnd"/>
-            <w:r>
-              <w:t xml:space="preserve"> )</w:t>
+              <w:t>(t8 : )</w:t>
             </w:r>
           </w:p>
         </w:tc>
@@ -1363,42 +1203,22 @@
       <w:r>
         <w:t xml:space="preserve">Y = (*, </w:t>
       </w:r>
-      <w:proofErr w:type="spellStart"/>
-      <w:proofErr w:type="gramStart"/>
       <w:r>
         <w:t>u</w:t>
       </w:r>
       <w:r>
-        <w:t>int</w:t>
-      </w:r>
-      <w:proofErr w:type="spellEnd"/>
-      <w:r>
-        <w:t>[</w:t>
-      </w:r>
-      <w:proofErr w:type="gramEnd"/>
-      <w:r>
-        <w:t>], *)</w:t>
+        <w:t>int[], *)</w:t>
       </w:r>
     </w:p>
     <w:p>
       <w:r>
         <w:t xml:space="preserve">Z = (*, *, </w:t>
       </w:r>
-      <w:proofErr w:type="spellStart"/>
-      <w:proofErr w:type="gramStart"/>
       <w:r>
         <w:t>u</w:t>
       </w:r>
       <w:r>
-        <w:t>int</w:t>
-      </w:r>
-      <w:proofErr w:type="spellEnd"/>
-      <w:r>
-        <w:t>[</w:t>
-      </w:r>
-      <w:proofErr w:type="gramEnd"/>
-      <w:r>
-        <w:t>])</w:t>
+        <w:t>int[])</w:t>
       </w:r>
     </w:p>
     <w:p/>
@@ -1582,15 +1402,8 @@
             <w:pPr>
               <w:jc w:val="center"/>
             </w:pPr>
-            <w:proofErr w:type="spellStart"/>
-            <w:proofErr w:type="gramStart"/>
-            <w:r>
-              <w:t>Y.Length</w:t>
-            </w:r>
-            <w:proofErr w:type="spellEnd"/>
-            <w:proofErr w:type="gramEnd"/>
-            <w:r>
-              <w:t xml:space="preserve"> &gt;= 1</w:t>
+            <w:r>
+              <w:t>Y.Length &gt;= 1</w:t>
             </w:r>
           </w:p>
         </w:tc>
@@ -1614,22 +1427,11 @@
             <w:vAlign w:val="center"/>
           </w:tcPr>
           <w:p>
-            <w:proofErr w:type="spellStart"/>
-            <w:r>
-              <w:t>maxPosition</w:t>
-            </w:r>
-            <w:proofErr w:type="spellEnd"/>
-            <w:r>
-              <w:t xml:space="preserve"> = </w:t>
-            </w:r>
-            <w:proofErr w:type="gramStart"/>
-            <w:r>
-              <w:t>span;</w:t>
-            </w:r>
-            <w:proofErr w:type="gramEnd"/>
-          </w:p>
-          <w:p>
-            <w:proofErr w:type="spellStart"/>
+            <w:r>
+              <w:t>maxPosition = span;</w:t>
+            </w:r>
+          </w:p>
+          <w:p>
             <w:r>
               <w:t>min</w:t>
             </w:r>
@@ -1637,17 +1439,8 @@
               <w:t>P</w:t>
             </w:r>
             <w:r>
-              <w:t>osition</w:t>
-            </w:r>
-            <w:proofErr w:type="spellEnd"/>
-            <w:r>
-              <w:t xml:space="preserve"> = </w:t>
-            </w:r>
-            <w:proofErr w:type="gramStart"/>
-            <w:r>
-              <w:t>0;</w:t>
-            </w:r>
-            <w:proofErr w:type="gramEnd"/>
+              <w:t>osition = 0;</w:t>
+            </w:r>
           </w:p>
           <w:p>
             <w:r>
@@ -1661,11 +1454,9 @@
             <w:r>
               <w:t xml:space="preserve">if y &gt; </w:t>
             </w:r>
-            <w:proofErr w:type="spellStart"/>
             <w:r>
               <w:t>minPosition</w:t>
             </w:r>
-            <w:proofErr w:type="spellEnd"/>
             <w:r>
               <w:t>:</w:t>
             </w:r>
@@ -1674,13 +1465,8 @@
             <w:r>
               <w:t xml:space="preserve">        </w:t>
             </w:r>
-            <w:proofErr w:type="spellStart"/>
-            <w:r>
-              <w:t>minPosition</w:t>
-            </w:r>
-            <w:proofErr w:type="spellEnd"/>
-            <w:r>
-              <w:t xml:space="preserve"> </w:t>
+            <w:r>
+              <w:t xml:space="preserve">minPosition </w:t>
             </w:r>
             <w:r>
               <w:t>= y</w:t>
@@ -1712,15 +1498,8 @@
             <w:pPr>
               <w:jc w:val="center"/>
             </w:pPr>
-            <w:proofErr w:type="spellStart"/>
-            <w:proofErr w:type="gramStart"/>
-            <w:r>
-              <w:t>Y.Length</w:t>
-            </w:r>
-            <w:proofErr w:type="spellEnd"/>
-            <w:proofErr w:type="gramEnd"/>
-            <w:r>
-              <w:t xml:space="preserve"> &gt;= 1</w:t>
+            <w:r>
+              <w:t>Y.Length &gt;= 1</w:t>
             </w:r>
           </w:p>
         </w:tc>
@@ -1744,19 +1523,9 @@
             <w:vAlign w:val="center"/>
           </w:tcPr>
           <w:p>
-            <w:proofErr w:type="spellStart"/>
-            <w:r>
-              <w:t>minPosition</w:t>
-            </w:r>
-            <w:proofErr w:type="spellEnd"/>
-            <w:r>
-              <w:t xml:space="preserve"> = </w:t>
-            </w:r>
-            <w:proofErr w:type="gramStart"/>
-            <w:r>
-              <w:t>0;</w:t>
-            </w:r>
-            <w:proofErr w:type="gramEnd"/>
+            <w:r>
+              <w:t>minPosition = 0;</w:t>
+            </w:r>
           </w:p>
           <w:p>
             <w:r>
@@ -1768,13 +1537,8 @@
               <w:t xml:space="preserve">    </w:t>
             </w:r>
             <w:r>
-              <w:t xml:space="preserve">if y &gt; </w:t>
-            </w:r>
-            <w:proofErr w:type="spellStart"/>
-            <w:r>
-              <w:t>minPosition</w:t>
-            </w:r>
-            <w:proofErr w:type="spellEnd"/>
+              <w:t>if y &gt; minPosition</w:t>
+            </w:r>
             <w:r>
               <w:t>:</w:t>
             </w:r>
@@ -1783,14 +1547,12 @@
             <w:r>
               <w:t xml:space="preserve">        </w:t>
             </w:r>
-            <w:proofErr w:type="spellStart"/>
             <w:r>
               <w:t>min</w:t>
             </w:r>
             <w:r>
               <w:t>Position</w:t>
             </w:r>
-            <w:proofErr w:type="spellEnd"/>
             <w:r>
               <w:t xml:space="preserve"> </w:t>
             </w:r>
@@ -1806,15 +1568,7 @@
           </w:p>
           <w:p>
             <w:r>
-              <w:t xml:space="preserve">        </w:t>
-            </w:r>
-            <w:proofErr w:type="spellStart"/>
-            <w:r>
-              <w:t>maxPosition</w:t>
-            </w:r>
-            <w:proofErr w:type="spellEnd"/>
-            <w:r>
-              <w:t xml:space="preserve"> = y</w:t>
+              <w:t xml:space="preserve">        maxPosition = y</w:t>
             </w:r>
           </w:p>
         </w:tc>
@@ -1843,15 +1597,8 @@
             <w:pPr>
               <w:jc w:val="center"/>
             </w:pPr>
-            <w:proofErr w:type="spellStart"/>
-            <w:proofErr w:type="gramStart"/>
-            <w:r>
-              <w:t>Y.Length</w:t>
-            </w:r>
-            <w:proofErr w:type="spellEnd"/>
-            <w:proofErr w:type="gramEnd"/>
-            <w:r>
-              <w:t xml:space="preserve"> &gt;= 1</w:t>
+            <w:r>
+              <w:t>Y.Length &gt;= 1</w:t>
             </w:r>
           </w:p>
         </w:tc>
@@ -1864,15 +1611,8 @@
             <w:pPr>
               <w:jc w:val="center"/>
             </w:pPr>
-            <w:proofErr w:type="spellStart"/>
-            <w:proofErr w:type="gramStart"/>
-            <w:r>
-              <w:t>Z.Length</w:t>
-            </w:r>
-            <w:proofErr w:type="spellEnd"/>
-            <w:proofErr w:type="gramEnd"/>
-            <w:r>
-              <w:t xml:space="preserve"> &gt;= 1</w:t>
+            <w:r>
+              <w:t>Z.Length &gt;= 1</w:t>
             </w:r>
           </w:p>
         </w:tc>
@@ -1882,34 +1622,14 @@
             <w:vAlign w:val="center"/>
           </w:tcPr>
           <w:p>
-            <w:proofErr w:type="spellStart"/>
-            <w:r>
-              <w:t>maxPosition</w:t>
-            </w:r>
-            <w:proofErr w:type="spellEnd"/>
-            <w:r>
-              <w:t xml:space="preserve"> = </w:t>
-            </w:r>
-            <w:proofErr w:type="gramStart"/>
-            <w:r>
-              <w:t>span;</w:t>
-            </w:r>
-            <w:proofErr w:type="gramEnd"/>
-          </w:p>
-          <w:p>
-            <w:proofErr w:type="spellStart"/>
-            <w:r>
-              <w:t>minPosition</w:t>
-            </w:r>
-            <w:proofErr w:type="spellEnd"/>
-            <w:r>
-              <w:t xml:space="preserve"> = </w:t>
-            </w:r>
-            <w:proofErr w:type="gramStart"/>
-            <w:r>
-              <w:t>0;</w:t>
-            </w:r>
-            <w:proofErr w:type="gramEnd"/>
+            <w:r>
+              <w:t>maxPosition = span;</w:t>
+            </w:r>
+          </w:p>
+          <w:p>
+            <w:r>
+              <w:t>minPosition = 0;</w:t>
+            </w:r>
           </w:p>
           <w:p>
             <w:r>
@@ -1918,13 +1638,8 @@
           </w:p>
           <w:p>
             <w:r>
-              <w:t xml:space="preserve">    if y &gt; </w:t>
-            </w:r>
-            <w:proofErr w:type="spellStart"/>
-            <w:r>
-              <w:t>minPosition</w:t>
-            </w:r>
-            <w:proofErr w:type="spellEnd"/>
+              <w:t xml:space="preserve">    if y &gt; minPosition</w:t>
+            </w:r>
             <w:r>
               <w:t>:</w:t>
             </w:r>
@@ -1933,13 +1648,8 @@
             <w:r>
               <w:t xml:space="preserve">        </w:t>
             </w:r>
-            <w:proofErr w:type="spellStart"/>
-            <w:r>
-              <w:t>minPosition</w:t>
-            </w:r>
-            <w:proofErr w:type="spellEnd"/>
-            <w:r>
-              <w:t xml:space="preserve"> = y</w:t>
+            <w:r>
+              <w:t>minPosition = y</w:t>
             </w:r>
           </w:p>
         </w:tc>
@@ -1968,15 +1678,8 @@
             <w:pPr>
               <w:jc w:val="center"/>
             </w:pPr>
-            <w:proofErr w:type="spellStart"/>
-            <w:proofErr w:type="gramStart"/>
-            <w:r>
-              <w:t>Y.Length</w:t>
-            </w:r>
-            <w:proofErr w:type="spellEnd"/>
-            <w:proofErr w:type="gramEnd"/>
-            <w:r>
-              <w:t xml:space="preserve"> &gt;= 1</w:t>
+            <w:r>
+              <w:t>Y.Length &gt;= 1</w:t>
             </w:r>
           </w:p>
         </w:tc>
@@ -1989,15 +1692,8 @@
             <w:pPr>
               <w:jc w:val="center"/>
             </w:pPr>
-            <w:proofErr w:type="spellStart"/>
-            <w:proofErr w:type="gramStart"/>
-            <w:r>
-              <w:t>Z.Length</w:t>
-            </w:r>
-            <w:proofErr w:type="spellEnd"/>
-            <w:proofErr w:type="gramEnd"/>
-            <w:r>
-              <w:t xml:space="preserve"> &gt;= 1</w:t>
+            <w:r>
+              <w:t>Z.Length &gt;= 1</w:t>
             </w:r>
           </w:p>
         </w:tc>
@@ -2007,19 +1703,9 @@
             <w:vAlign w:val="center"/>
           </w:tcPr>
           <w:p>
-            <w:proofErr w:type="spellStart"/>
-            <w:r>
-              <w:t>minPosition</w:t>
-            </w:r>
-            <w:proofErr w:type="spellEnd"/>
-            <w:r>
-              <w:t xml:space="preserve"> = </w:t>
-            </w:r>
-            <w:proofErr w:type="gramStart"/>
-            <w:r>
-              <w:t>0;</w:t>
-            </w:r>
-            <w:proofErr w:type="gramEnd"/>
+            <w:r>
+              <w:t>minPosition = 0;</w:t>
+            </w:r>
           </w:p>
           <w:p>
             <w:r>
@@ -2028,13 +1714,8 @@
           </w:p>
           <w:p>
             <w:r>
-              <w:t xml:space="preserve">    if y &gt; </w:t>
-            </w:r>
-            <w:proofErr w:type="spellStart"/>
-            <w:r>
-              <w:t>minPosition</w:t>
-            </w:r>
-            <w:proofErr w:type="spellEnd"/>
+              <w:t xml:space="preserve">    if y &gt; minPosition</w:t>
+            </w:r>
             <w:r>
               <w:t>:</w:t>
             </w:r>
@@ -2043,13 +1724,8 @@
             <w:r>
               <w:t xml:space="preserve">        </w:t>
             </w:r>
-            <w:proofErr w:type="spellStart"/>
-            <w:r>
-              <w:t>minPosition</w:t>
-            </w:r>
-            <w:proofErr w:type="spellEnd"/>
-            <w:r>
-              <w:t xml:space="preserve"> = </w:t>
+            <w:r>
+              <w:t xml:space="preserve">minPosition = </w:t>
             </w:r>
             <w:r>
               <w:t>y</w:t>
@@ -2059,13 +1735,8 @@
             <w:r>
               <w:t xml:space="preserve">        </w:t>
             </w:r>
-            <w:proofErr w:type="spellStart"/>
-            <w:r>
-              <w:t>maxPosition</w:t>
-            </w:r>
-            <w:proofErr w:type="spellEnd"/>
-            <w:r>
-              <w:t xml:space="preserve"> = y</w:t>
+            <w:r>
+              <w:t>maxPosition = y</w:t>
             </w:r>
           </w:p>
         </w:tc>
@@ -2232,15 +1903,8 @@
             <w:pPr>
               <w:jc w:val="center"/>
             </w:pPr>
-            <w:proofErr w:type="spellStart"/>
-            <w:proofErr w:type="gramStart"/>
-            <w:r>
-              <w:t>Y.Length</w:t>
-            </w:r>
-            <w:proofErr w:type="spellEnd"/>
-            <w:proofErr w:type="gramEnd"/>
-            <w:r>
-              <w:t xml:space="preserve"> &gt;= 1</w:t>
+            <w:r>
+              <w:t>Y.Length &gt;= 1</w:t>
             </w:r>
           </w:p>
         </w:tc>
@@ -2250,34 +1914,14 @@
             <w:vAlign w:val="center"/>
           </w:tcPr>
           <w:p>
-            <w:proofErr w:type="spellStart"/>
-            <w:r>
-              <w:t>maxPosition</w:t>
-            </w:r>
-            <w:proofErr w:type="spellEnd"/>
-            <w:r>
-              <w:t xml:space="preserve"> = </w:t>
-            </w:r>
-            <w:proofErr w:type="gramStart"/>
-            <w:r>
-              <w:t>span;</w:t>
-            </w:r>
-            <w:proofErr w:type="gramEnd"/>
-          </w:p>
-          <w:p>
-            <w:proofErr w:type="spellStart"/>
-            <w:r>
-              <w:t>minPosition</w:t>
-            </w:r>
-            <w:proofErr w:type="spellEnd"/>
-            <w:r>
-              <w:t xml:space="preserve"> = </w:t>
-            </w:r>
-            <w:proofErr w:type="gramStart"/>
-            <w:r>
-              <w:t>0;</w:t>
-            </w:r>
-            <w:proofErr w:type="gramEnd"/>
+            <w:r>
+              <w:t>maxPosition = span;</w:t>
+            </w:r>
+          </w:p>
+          <w:p>
+            <w:r>
+              <w:t>minPosition = 0;</w:t>
+            </w:r>
           </w:p>
           <w:p>
             <w:r>
@@ -2286,28 +1930,12 @@
           </w:p>
           <w:p>
             <w:r>
-              <w:t xml:space="preserve">    if y &gt; </w:t>
-            </w:r>
-            <w:proofErr w:type="spellStart"/>
-            <w:r>
-              <w:t>minPosition</w:t>
-            </w:r>
-            <w:proofErr w:type="spellEnd"/>
-            <w:r>
-              <w:t>:</w:t>
-            </w:r>
-          </w:p>
-          <w:p>
-            <w:r>
-              <w:t xml:space="preserve">        </w:t>
-            </w:r>
-            <w:proofErr w:type="spellStart"/>
-            <w:r>
-              <w:t>minPosition</w:t>
-            </w:r>
-            <w:proofErr w:type="spellEnd"/>
-            <w:r>
-              <w:t xml:space="preserve"> = y</w:t>
+              <w:t xml:space="preserve">    if y &gt; minPosition:</w:t>
+            </w:r>
+          </w:p>
+          <w:p>
+            <w:r>
+              <w:t xml:space="preserve">        minPosition = y</w:t>
             </w:r>
           </w:p>
         </w:tc>
@@ -2336,15 +1964,8 @@
             <w:pPr>
               <w:jc w:val="center"/>
             </w:pPr>
-            <w:proofErr w:type="spellStart"/>
-            <w:proofErr w:type="gramStart"/>
-            <w:r>
-              <w:t>Y.Length</w:t>
-            </w:r>
-            <w:proofErr w:type="spellEnd"/>
-            <w:proofErr w:type="gramEnd"/>
-            <w:r>
-              <w:t xml:space="preserve"> &gt;= 1</w:t>
+            <w:r>
+              <w:t>Y.Length &gt;= 1</w:t>
             </w:r>
           </w:p>
         </w:tc>
@@ -2354,19 +1975,9 @@
             <w:vAlign w:val="center"/>
           </w:tcPr>
           <w:p>
-            <w:proofErr w:type="spellStart"/>
-            <w:r>
-              <w:t>minPosition</w:t>
-            </w:r>
-            <w:proofErr w:type="spellEnd"/>
-            <w:r>
-              <w:t xml:space="preserve"> = </w:t>
-            </w:r>
-            <w:proofErr w:type="gramStart"/>
-            <w:r>
-              <w:t>0;</w:t>
-            </w:r>
-            <w:proofErr w:type="gramEnd"/>
+            <w:r>
+              <w:t>minPosition = 0;</w:t>
+            </w:r>
           </w:p>
           <w:p>
             <w:r>
@@ -2375,41 +1986,17 @@
           </w:p>
           <w:p>
             <w:r>
-              <w:t xml:space="preserve">    if y &gt; </w:t>
-            </w:r>
-            <w:proofErr w:type="spellStart"/>
-            <w:r>
-              <w:t>minPosition</w:t>
-            </w:r>
-            <w:proofErr w:type="spellEnd"/>
-            <w:r>
-              <w:t>:</w:t>
-            </w:r>
-          </w:p>
-          <w:p>
-            <w:r>
-              <w:t xml:space="preserve">        </w:t>
-            </w:r>
-            <w:proofErr w:type="spellStart"/>
-            <w:r>
-              <w:t>minPosition</w:t>
-            </w:r>
-            <w:proofErr w:type="spellEnd"/>
-            <w:r>
-              <w:t xml:space="preserve"> = y</w:t>
-            </w:r>
-          </w:p>
-          <w:p>
-            <w:r>
-              <w:t xml:space="preserve">        </w:t>
-            </w:r>
-            <w:proofErr w:type="spellStart"/>
-            <w:r>
-              <w:t>maxPosition</w:t>
-            </w:r>
-            <w:proofErr w:type="spellEnd"/>
-            <w:r>
-              <w:t xml:space="preserve"> = y</w:t>
+              <w:t xml:space="preserve">    if y &gt; minPosition:</w:t>
+            </w:r>
+          </w:p>
+          <w:p>
+            <w:r>
+              <w:t xml:space="preserve">        minPosition = y</w:t>
+            </w:r>
+          </w:p>
+          <w:p>
+            <w:r>
+              <w:t xml:space="preserve">        maxPosition = y</w:t>
             </w:r>
           </w:p>
         </w:tc>
@@ -2562,8 +2149,6 @@
               </w:rPr>
               <w:t xml:space="preserve">(int, </w:t>
             </w:r>
-            <w:proofErr w:type="spellStart"/>
-            <w:proofErr w:type="gramStart"/>
             <w:r>
               <w:rPr>
                 <w:b/>
@@ -2576,23 +2161,7 @@
                 <w:b/>
                 <w:bCs/>
               </w:rPr>
-              <w:t>int</w:t>
-            </w:r>
-            <w:proofErr w:type="spellEnd"/>
-            <w:r>
-              <w:rPr>
-                <w:b/>
-                <w:bCs/>
-              </w:rPr>
-              <w:t>[</w:t>
-            </w:r>
-            <w:proofErr w:type="gramEnd"/>
-            <w:r>
-              <w:rPr>
-                <w:b/>
-                <w:bCs/>
-              </w:rPr>
-              <w:t>])</w:t>
+              <w:t>int[])</w:t>
             </w:r>
           </w:p>
         </w:tc>
@@ -2691,15 +2260,7 @@
               <w:jc w:val="center"/>
             </w:pPr>
             <w:r>
-              <w:t>(</w:t>
-            </w:r>
-            <w:proofErr w:type="gramStart"/>
-            <w:r>
-              <w:t>1 :</w:t>
-            </w:r>
-            <w:proofErr w:type="gramEnd"/>
-            <w:r>
-              <w:t xml:space="preserve"> 1)</w:t>
+              <w:t>(1 : 1)</w:t>
             </w:r>
           </w:p>
         </w:tc>
@@ -2782,15 +2343,7 @@
               <w:jc w:val="center"/>
             </w:pPr>
             <w:r>
-              <w:t>(</w:t>
-            </w:r>
-            <w:proofErr w:type="gramStart"/>
-            <w:r>
-              <w:t>2 :</w:t>
-            </w:r>
-            <w:proofErr w:type="gramEnd"/>
-            <w:r>
-              <w:t xml:space="preserve"> 2)</w:t>
+              <w:t>(2 : 2)</w:t>
             </w:r>
           </w:p>
         </w:tc>
@@ -2873,15 +2426,7 @@
               <w:jc w:val="center"/>
             </w:pPr>
             <w:r>
-              <w:t>(t</w:t>
-            </w:r>
-            <w:proofErr w:type="gramStart"/>
-            <w:r>
-              <w:t>2 :</w:t>
-            </w:r>
-            <w:proofErr w:type="gramEnd"/>
-            <w:r>
-              <w:t xml:space="preserve"> )</w:t>
+              <w:t>(t2 : )</w:t>
             </w:r>
           </w:p>
         </w:tc>
@@ -2961,15 +2506,7 @@
               <w:jc w:val="center"/>
             </w:pPr>
             <w:r>
-              <w:t>(t</w:t>
-            </w:r>
-            <w:proofErr w:type="gramStart"/>
-            <w:r>
-              <w:t>3 :</w:t>
-            </w:r>
-            <w:proofErr w:type="gramEnd"/>
-            <w:r>
-              <w:t xml:space="preserve"> )</w:t>
+              <w:t>(t3 : )</w:t>
             </w:r>
           </w:p>
         </w:tc>
@@ -3052,15 +2589,7 @@
               <w:jc w:val="center"/>
             </w:pPr>
             <w:r>
-              <w:t>(t</w:t>
-            </w:r>
-            <w:proofErr w:type="gramStart"/>
-            <w:r>
-              <w:t>4 :</w:t>
-            </w:r>
-            <w:proofErr w:type="gramEnd"/>
-            <w:r>
-              <w:t xml:space="preserve"> )</w:t>
+              <w:t>(t4 : )</w:t>
             </w:r>
           </w:p>
         </w:tc>
@@ -3140,15 +2669,7 @@
               <w:jc w:val="center"/>
             </w:pPr>
             <w:r>
-              <w:t>(t</w:t>
-            </w:r>
-            <w:proofErr w:type="gramStart"/>
-            <w:r>
-              <w:t>4 :</w:t>
-            </w:r>
-            <w:proofErr w:type="gramEnd"/>
-            <w:r>
-              <w:t xml:space="preserve"> )</w:t>
+              <w:t>(t4 : )</w:t>
             </w:r>
           </w:p>
         </w:tc>
@@ -3228,15 +2749,7 @@
               <w:jc w:val="center"/>
             </w:pPr>
             <w:r>
-              <w:t>(t5|t</w:t>
-            </w:r>
-            <w:proofErr w:type="gramStart"/>
-            <w:r>
-              <w:t>6 :</w:t>
-            </w:r>
-            <w:proofErr w:type="gramEnd"/>
-            <w:r>
-              <w:t xml:space="preserve"> )</w:t>
+              <w:t>(t5|t6 : )</w:t>
             </w:r>
           </w:p>
         </w:tc>
@@ -3280,16 +2793,11 @@
             <w:r>
               <w:t>1+MAX(T</w:t>
             </w:r>
-            <w:proofErr w:type="gramStart"/>
             <w:r>
               <w:t>5</w:t>
             </w:r>
             <w:r>
-              <w:t>.position</w:t>
-            </w:r>
-            <w:proofErr w:type="gramEnd"/>
-            <w:r>
-              <w:t>(), T</w:t>
+              <w:t>.position(), T</w:t>
             </w:r>
             <w:r>
               <w:t>6</w:t>
@@ -3339,15 +2847,7 @@
               <w:jc w:val="center"/>
             </w:pPr>
             <w:r>
-              <w:t>(t</w:t>
-            </w:r>
-            <w:proofErr w:type="gramStart"/>
-            <w:r>
-              <w:t>7 :</w:t>
-            </w:r>
-            <w:proofErr w:type="gramEnd"/>
-            <w:r>
-              <w:t xml:space="preserve"> )</w:t>
+              <w:t>(t7 : )</w:t>
             </w:r>
           </w:p>
         </w:tc>
@@ -3438,16 +2938,11 @@
             <w:r>
               <w:t>t</w:t>
             </w:r>
-            <w:proofErr w:type="gramStart"/>
             <w:r>
               <w:t>10</w:t>
             </w:r>
             <w:r>
-              <w:t xml:space="preserve"> :</w:t>
-            </w:r>
-            <w:proofErr w:type="gramEnd"/>
-            <w:r>
-              <w:t xml:space="preserve"> )</w:t>
+              <w:t xml:space="preserve"> : )</w:t>
             </w:r>
           </w:p>
         </w:tc>
@@ -3536,18 +3031,10 @@
               <w:t>(t</w:t>
             </w:r>
             <w:r>
-              <w:t>7:t</w:t>
-            </w:r>
-            <w:proofErr w:type="gramStart"/>
-            <w:r>
-              <w:t>8</w:t>
-            </w:r>
-            <w:r>
-              <w:t xml:space="preserve"> :</w:t>
-            </w:r>
-            <w:proofErr w:type="gramEnd"/>
-            <w:r>
-              <w:t xml:space="preserve"> )</w:t>
+              <w:t>7:t8</w:t>
+            </w:r>
+            <w:r>
+              <w:t xml:space="preserve"> : )</w:t>
             </w:r>
           </w:p>
         </w:tc>
@@ -3627,13 +3114,8 @@
         <w:t>y</w:t>
       </w:r>
       <w:r>
-        <w:t xml:space="preserve"> </w:t>
+        <w:t xml:space="preserve"> z</w:t>
       </w:r>
-      <w:proofErr w:type="gramStart"/>
-      <w:r>
-        <w:t>z</w:t>
-      </w:r>
-      <w:proofErr w:type="gramEnd"/>
     </w:p>
     <w:tbl>
       <w:tblPr>
@@ -3742,8 +3224,6 @@
               </w:rPr>
               <w:t xml:space="preserve">(int, </w:t>
             </w:r>
-            <w:proofErr w:type="spellStart"/>
-            <w:proofErr w:type="gramStart"/>
             <w:r>
               <w:rPr>
                 <w:b/>
@@ -3756,23 +3236,7 @@
                 <w:b/>
                 <w:bCs/>
               </w:rPr>
-              <w:t>int</w:t>
-            </w:r>
-            <w:proofErr w:type="spellEnd"/>
-            <w:r>
-              <w:rPr>
-                <w:b/>
-                <w:bCs/>
-              </w:rPr>
-              <w:t>[</w:t>
-            </w:r>
-            <w:proofErr w:type="gramEnd"/>
-            <w:r>
-              <w:rPr>
-                <w:b/>
-                <w:bCs/>
-              </w:rPr>
-              <w:t>])</w:t>
+              <w:t>int[])</w:t>
             </w:r>
           </w:p>
         </w:tc>
@@ -4553,6 +4017,9 @@
       </w:r>
     </w:p>
     <w:p>
+      <w:pPr>
+        <w:spacing w:after="0"/>
+      </w:pPr>
       <w:r>
         <w:t xml:space="preserve">consider: “p q … r s … [t u] ... v (w x) </w:t>
       </w:r>
@@ -4578,14 +4045,16 @@
     <w:tbl>
       <w:tblPr>
         <w:tblStyle w:val="TableGrid"/>
-        <w:tblW w:w="6857" w:type="dxa"/>
+        <w:tblW w:w="12933" w:type="dxa"/>
         <w:tblLook w:val="04A0" w:firstRow="1" w:lastRow="0" w:firstColumn="1" w:lastColumn="0" w:noHBand="0" w:noVBand="1"/>
       </w:tblPr>
       <w:tblGrid>
         <w:gridCol w:w="805"/>
         <w:gridCol w:w="1688"/>
-        <w:gridCol w:w="2182"/>
-        <w:gridCol w:w="2182"/>
+        <w:gridCol w:w="1912"/>
+        <w:gridCol w:w="1350"/>
+        <w:gridCol w:w="4500"/>
+        <w:gridCol w:w="2678"/>
       </w:tblGrid>
       <w:tr>
         <w:tc>
@@ -4600,6 +4069,14 @@
                 <w:bCs/>
               </w:rPr>
             </w:pPr>
+          </w:p>
+          <w:p>
+            <w:pPr>
+              <w:rPr>
+                <w:b/>
+                <w:bCs/>
+              </w:rPr>
+            </w:pPr>
             <w:r>
               <w:rPr>
                 <w:b/>
@@ -4640,7 +4117,7 @@
         </w:tc>
         <w:tc>
           <w:tcPr>
-            <w:tcW w:w="2182" w:type="dxa"/>
+            <w:tcW w:w="1912" w:type="dxa"/>
             <w:shd w:val="clear" w:color="auto" w:fill="F2F2F2" w:themeFill="background1" w:themeFillShade="F2"/>
           </w:tcPr>
           <w:p>
@@ -4656,14 +4133,7 @@
                 <w:b/>
                 <w:bCs/>
               </w:rPr>
-              <w:t>Anchor</w:t>
-            </w:r>
-            <w:r>
-              <w:rPr>
-                <w:b/>
-                <w:bCs/>
-              </w:rPr>
-              <w:t>/Adjacency</w:t>
+              <w:t>Anchor/Adjacency</w:t>
             </w:r>
           </w:p>
           <w:p>
@@ -4685,7 +4155,7 @@
         </w:tc>
         <w:tc>
           <w:tcPr>
-            <w:tcW w:w="2182" w:type="dxa"/>
+            <w:tcW w:w="1350" w:type="dxa"/>
             <w:shd w:val="clear" w:color="auto" w:fill="F2F2F2" w:themeFill="background1" w:themeFillShade="F2"/>
           </w:tcPr>
           <w:p>
@@ -4703,28 +4173,79 @@
               </w:rPr>
               <w:t>Subgroup</w:t>
             </w:r>
-            <w:r>
-              <w:rPr>
-                <w:b/>
-                <w:bCs/>
-              </w:rPr>
-              <w:t xml:space="preserve"> Index</w:t>
-            </w:r>
-          </w:p>
-          <w:p>
-            <w:pPr>
-              <w:jc w:val="center"/>
-              <w:rPr>
-                <w:b/>
-                <w:bCs/>
-              </w:rPr>
-            </w:pPr>
-            <w:r>
-              <w:rPr>
-                <w:b/>
-                <w:bCs/>
-              </w:rPr>
-              <w:t>(unordered group)</w:t>
+          </w:p>
+          <w:p>
+            <w:pPr>
+              <w:jc w:val="center"/>
+              <w:rPr>
+                <w:b/>
+                <w:bCs/>
+              </w:rPr>
+            </w:pPr>
+            <w:r>
+              <w:rPr>
+                <w:b/>
+                <w:bCs/>
+              </w:rPr>
+              <w:t>(unordered)</w:t>
+            </w:r>
+          </w:p>
+        </w:tc>
+        <w:tc>
+          <w:tcPr>
+            <w:tcW w:w="4500" w:type="dxa"/>
+            <w:shd w:val="clear" w:color="auto" w:fill="F2F2F2" w:themeFill="background1" w:themeFillShade="F2"/>
+          </w:tcPr>
+          <w:p>
+            <w:pPr>
+              <w:rPr>
+                <w:b/>
+                <w:bCs/>
+              </w:rPr>
+            </w:pPr>
+          </w:p>
+          <w:p>
+            <w:pPr>
+              <w:rPr>
+                <w:b/>
+                <w:bCs/>
+              </w:rPr>
+            </w:pPr>
+            <w:r>
+              <w:rPr>
+                <w:b/>
+                <w:bCs/>
+              </w:rPr>
+              <w:t>Function Call</w:t>
+            </w:r>
+          </w:p>
+        </w:tc>
+        <w:tc>
+          <w:tcPr>
+            <w:tcW w:w="2678" w:type="dxa"/>
+            <w:shd w:val="clear" w:color="auto" w:fill="F2F2F2" w:themeFill="background1" w:themeFillShade="F2"/>
+          </w:tcPr>
+          <w:p>
+            <w:pPr>
+              <w:rPr>
+                <w:b/>
+                <w:bCs/>
+              </w:rPr>
+            </w:pPr>
+          </w:p>
+          <w:p>
+            <w:pPr>
+              <w:rPr>
+                <w:b/>
+                <w:bCs/>
+              </w:rPr>
+            </w:pPr>
+            <w:r>
+              <w:rPr>
+                <w:b/>
+                <w:bCs/>
+              </w:rPr>
+              <w:t>Results:</w:t>
             </w:r>
           </w:p>
         </w:tc>
@@ -4757,7 +4278,7 @@
         </w:tc>
         <w:tc>
           <w:tcPr>
-            <w:tcW w:w="2182" w:type="dxa"/>
+            <w:tcW w:w="1912" w:type="dxa"/>
             <w:vAlign w:val="center"/>
           </w:tcPr>
           <w:p>
@@ -4771,7 +4292,7 @@
         </w:tc>
         <w:tc>
           <w:tcPr>
-            <w:tcW w:w="2182" w:type="dxa"/>
+            <w:tcW w:w="1350" w:type="dxa"/>
             <w:vAlign w:val="center"/>
           </w:tcPr>
           <w:p>
@@ -4780,6 +4301,26 @@
             </w:pPr>
             <w:r>
               <w:t>0</w:t>
+            </w:r>
+          </w:p>
+        </w:tc>
+        <w:tc>
+          <w:tcPr>
+            <w:tcW w:w="4500" w:type="dxa"/>
+          </w:tcPr>
+          <w:p>
+            <w:r>
+              <w:t>P = find(&amp;cursor, p, 1, &amp;span)</w:t>
+            </w:r>
+          </w:p>
+        </w:tc>
+        <w:tc>
+          <w:tcPr>
+            <w:tcW w:w="2678" w:type="dxa"/>
+          </w:tcPr>
+          <w:p>
+            <w:r>
+              <w:t>++cursor, --span</w:t>
             </w:r>
           </w:p>
         </w:tc>
@@ -4812,7 +4353,7 @@
         </w:tc>
         <w:tc>
           <w:tcPr>
-            <w:tcW w:w="2182" w:type="dxa"/>
+            <w:tcW w:w="1912" w:type="dxa"/>
             <w:vAlign w:val="center"/>
           </w:tcPr>
           <w:p>
@@ -4826,7 +4367,7 @@
         </w:tc>
         <w:tc>
           <w:tcPr>
-            <w:tcW w:w="2182" w:type="dxa"/>
+            <w:tcW w:w="1350" w:type="dxa"/>
             <w:vAlign w:val="center"/>
           </w:tcPr>
           <w:p>
@@ -4835,6 +4376,35 @@
             </w:pPr>
             <w:r>
               <w:t>0</w:t>
+            </w:r>
+          </w:p>
+        </w:tc>
+        <w:tc>
+          <w:tcPr>
+            <w:tcW w:w="4500" w:type="dxa"/>
+          </w:tcPr>
+          <w:p>
+            <w:r>
+              <w:t xml:space="preserve">Q = P &amp; </w:t>
+            </w:r>
+            <w:r>
+              <w:t xml:space="preserve">find(&amp;cursor, </w:t>
+            </w:r>
+            <w:r>
+              <w:t>q</w:t>
+            </w:r>
+            <w:r>
+              <w:t>, 1, &amp;span)</w:t>
+            </w:r>
+          </w:p>
+        </w:tc>
+        <w:tc>
+          <w:tcPr>
+            <w:tcW w:w="2678" w:type="dxa"/>
+          </w:tcPr>
+          <w:p>
+            <w:r>
+              <w:t>++cursor, --span</w:t>
             </w:r>
           </w:p>
         </w:tc>
@@ -4867,7 +4437,7 @@
         </w:tc>
         <w:tc>
           <w:tcPr>
-            <w:tcW w:w="2182" w:type="dxa"/>
+            <w:tcW w:w="1912" w:type="dxa"/>
             <w:vAlign w:val="center"/>
           </w:tcPr>
           <w:p>
@@ -4881,7 +4451,7 @@
         </w:tc>
         <w:tc>
           <w:tcPr>
-            <w:tcW w:w="2182" w:type="dxa"/>
+            <w:tcW w:w="1350" w:type="dxa"/>
             <w:vAlign w:val="center"/>
           </w:tcPr>
           <w:p>
@@ -4890,6 +4460,41 @@
             </w:pPr>
             <w:r>
               <w:t>0</w:t>
+            </w:r>
+          </w:p>
+        </w:tc>
+        <w:tc>
+          <w:tcPr>
+            <w:tcW w:w="4500" w:type="dxa"/>
+          </w:tcPr>
+          <w:p>
+            <w:r>
+              <w:t>R = Q &amp; find</w:t>
+            </w:r>
+            <w:r>
+              <w:t xml:space="preserve">(&amp;cursor, </w:t>
+            </w:r>
+            <w:r>
+              <w:t>r</w:t>
+            </w:r>
+            <w:r>
+              <w:t xml:space="preserve">, </w:t>
+            </w:r>
+            <w:r>
+              <w:t>span</w:t>
+            </w:r>
+            <w:r>
+              <w:t>, &amp;span)</w:t>
+            </w:r>
+          </w:p>
+        </w:tc>
+        <w:tc>
+          <w:tcPr>
+            <w:tcW w:w="2678" w:type="dxa"/>
+          </w:tcPr>
+          <w:p>
+            <w:r>
+              <w:t>cursor+=pos, span-=pos</w:t>
             </w:r>
           </w:p>
         </w:tc>
@@ -4922,7 +4527,7 @@
         </w:tc>
         <w:tc>
           <w:tcPr>
-            <w:tcW w:w="2182" w:type="dxa"/>
+            <w:tcW w:w="1912" w:type="dxa"/>
             <w:vAlign w:val="center"/>
           </w:tcPr>
           <w:p>
@@ -4936,7 +4541,7 @@
         </w:tc>
         <w:tc>
           <w:tcPr>
-            <w:tcW w:w="2182" w:type="dxa"/>
+            <w:tcW w:w="1350" w:type="dxa"/>
             <w:vAlign w:val="center"/>
           </w:tcPr>
           <w:p>
@@ -4945,6 +4550,41 @@
             </w:pPr>
             <w:r>
               <w:t>0</w:t>
+            </w:r>
+          </w:p>
+        </w:tc>
+        <w:tc>
+          <w:tcPr>
+            <w:tcW w:w="4500" w:type="dxa"/>
+          </w:tcPr>
+          <w:p>
+            <w:r>
+              <w:t xml:space="preserve">S </w:t>
+            </w:r>
+            <w:r>
+              <w:t xml:space="preserve">= </w:t>
+            </w:r>
+            <w:r>
+              <w:t>R</w:t>
+            </w:r>
+            <w:r>
+              <w:t xml:space="preserve"> &amp; find(&amp;cursor, </w:t>
+            </w:r>
+            <w:r>
+              <w:t>s</w:t>
+            </w:r>
+            <w:r>
+              <w:t>, 1, &amp;span)</w:t>
+            </w:r>
+          </w:p>
+        </w:tc>
+        <w:tc>
+          <w:tcPr>
+            <w:tcW w:w="2678" w:type="dxa"/>
+          </w:tcPr>
+          <w:p>
+            <w:r>
+              <w:t>++cursor, --span</w:t>
             </w:r>
           </w:p>
         </w:tc>
@@ -4977,7 +4617,7 @@
         </w:tc>
         <w:tc>
           <w:tcPr>
-            <w:tcW w:w="2182" w:type="dxa"/>
+            <w:tcW w:w="1912" w:type="dxa"/>
           </w:tcPr>
           <w:p>
             <w:pPr>
@@ -4990,14 +4630,49 @@
         </w:tc>
         <w:tc>
           <w:tcPr>
-            <w:tcW w:w="2182" w:type="dxa"/>
-          </w:tcPr>
-          <w:p>
-            <w:pPr>
-              <w:jc w:val="center"/>
-            </w:pPr>
-            <w:r>
-              <w:t>1</w:t>
+            <w:tcW w:w="1350" w:type="dxa"/>
+          </w:tcPr>
+          <w:p>
+            <w:pPr>
+              <w:jc w:val="center"/>
+            </w:pPr>
+            <w:r>
+              <w:t>(1)</w:t>
+            </w:r>
+          </w:p>
+        </w:tc>
+        <w:tc>
+          <w:tcPr>
+            <w:tcW w:w="4500" w:type="dxa"/>
+          </w:tcPr>
+          <w:p>
+            <w:r>
+              <w:t>TU</w:t>
+            </w:r>
+            <w:r>
+              <w:t xml:space="preserve"> = </w:t>
+            </w:r>
+            <w:r>
+              <w:t>S</w:t>
+            </w:r>
+            <w:r>
+              <w:t xml:space="preserve"> &amp; find(&amp;cursor, </w:t>
+            </w:r>
+            <w:r>
+              <w:t>[t u]</w:t>
+            </w:r>
+            <w:r>
+              <w:t>, span, &amp;span)</w:t>
+            </w:r>
+          </w:p>
+        </w:tc>
+        <w:tc>
+          <w:tcPr>
+            <w:tcW w:w="2678" w:type="dxa"/>
+          </w:tcPr>
+          <w:p>
+            <w:r>
+              <w:t>cursor+=pos, span-=pos</w:t>
             </w:r>
           </w:p>
         </w:tc>
@@ -5030,7 +4705,7 @@
         </w:tc>
         <w:tc>
           <w:tcPr>
-            <w:tcW w:w="2182" w:type="dxa"/>
+            <w:tcW w:w="1912" w:type="dxa"/>
           </w:tcPr>
           <w:p>
             <w:pPr>
@@ -5043,14 +4718,30 @@
         </w:tc>
         <w:tc>
           <w:tcPr>
-            <w:tcW w:w="2182" w:type="dxa"/>
-          </w:tcPr>
-          <w:p>
-            <w:pPr>
-              <w:jc w:val="center"/>
-            </w:pPr>
-            <w:r>
-              <w:t>1</w:t>
+            <w:tcW w:w="1350" w:type="dxa"/>
+          </w:tcPr>
+          <w:p>
+            <w:pPr>
+              <w:jc w:val="center"/>
+            </w:pPr>
+            <w:r>
+              <w:t>(1)</w:t>
+            </w:r>
+          </w:p>
+        </w:tc>
+        <w:tc>
+          <w:tcPr>
+            <w:tcW w:w="4500" w:type="dxa"/>
+          </w:tcPr>
+          <w:p/>
+        </w:tc>
+        <w:tc>
+          <w:tcPr>
+            <w:tcW w:w="2678" w:type="dxa"/>
+          </w:tcPr>
+          <w:p>
+            <w:r>
+              <w:t>cursor+=pos, span-=pos</w:t>
             </w:r>
           </w:p>
         </w:tc>
@@ -5083,7 +4774,7 @@
         </w:tc>
         <w:tc>
           <w:tcPr>
-            <w:tcW w:w="2182" w:type="dxa"/>
+            <w:tcW w:w="1912" w:type="dxa"/>
           </w:tcPr>
           <w:p>
             <w:pPr>
@@ -5096,7 +4787,7 @@
         </w:tc>
         <w:tc>
           <w:tcPr>
-            <w:tcW w:w="2182" w:type="dxa"/>
+            <w:tcW w:w="1350" w:type="dxa"/>
           </w:tcPr>
           <w:p>
             <w:pPr>
@@ -5106,6 +4797,22 @@
               <w:t>0</w:t>
             </w:r>
           </w:p>
+        </w:tc>
+        <w:tc>
+          <w:tcPr>
+            <w:tcW w:w="4500" w:type="dxa"/>
+          </w:tcPr>
+          <w:p>
+            <w:r>
+              <w:t>V = TU &amp; find(&amp;cursor, v, span, &amp;span)</w:t>
+            </w:r>
+          </w:p>
+        </w:tc>
+        <w:tc>
+          <w:tcPr>
+            <w:tcW w:w="2678" w:type="dxa"/>
+          </w:tcPr>
+          <w:p/>
         </w:tc>
       </w:tr>
       <w:tr>
@@ -5136,7 +4843,7 @@
         </w:tc>
         <w:tc>
           <w:tcPr>
-            <w:tcW w:w="2182" w:type="dxa"/>
+            <w:tcW w:w="1912" w:type="dxa"/>
           </w:tcPr>
           <w:p>
             <w:pPr>
@@ -5149,7 +4856,7 @@
         </w:tc>
         <w:tc>
           <w:tcPr>
-            <w:tcW w:w="2182" w:type="dxa"/>
+            <w:tcW w:w="1350" w:type="dxa"/>
           </w:tcPr>
           <w:p>
             <w:pPr>
@@ -5159,6 +4866,22 @@
               <w:t>0</w:t>
             </w:r>
           </w:p>
+        </w:tc>
+        <w:tc>
+          <w:tcPr>
+            <w:tcW w:w="4500" w:type="dxa"/>
+          </w:tcPr>
+          <w:p>
+            <w:r>
+              <w:t>WX = V &amp; find(&amp;cursor, (w x), span, &amp;span)</w:t>
+            </w:r>
+          </w:p>
+        </w:tc>
+        <w:tc>
+          <w:tcPr>
+            <w:tcW w:w="2678" w:type="dxa"/>
+          </w:tcPr>
+          <w:p/>
         </w:tc>
       </w:tr>
       <w:tr>
@@ -5189,7 +4912,7 @@
         </w:tc>
         <w:tc>
           <w:tcPr>
-            <w:tcW w:w="2182" w:type="dxa"/>
+            <w:tcW w:w="1912" w:type="dxa"/>
           </w:tcPr>
           <w:p>
             <w:pPr>
@@ -5202,16 +4925,44 @@
         </w:tc>
         <w:tc>
           <w:tcPr>
-            <w:tcW w:w="2182" w:type="dxa"/>
-          </w:tcPr>
-          <w:p>
-            <w:pPr>
-              <w:jc w:val="center"/>
-            </w:pPr>
-            <w:r>
-              <w:t>2</w:t>
-            </w:r>
-          </w:p>
+            <w:tcW w:w="1350" w:type="dxa"/>
+          </w:tcPr>
+          <w:p>
+            <w:pPr>
+              <w:jc w:val="center"/>
+            </w:pPr>
+            <w:r>
+              <w:t>(2)</w:t>
+            </w:r>
+          </w:p>
+        </w:tc>
+        <w:tc>
+          <w:tcPr>
+            <w:tcW w:w="4500" w:type="dxa"/>
+          </w:tcPr>
+          <w:p>
+            <w:r>
+              <w:t>Y</w:t>
+            </w:r>
+            <w:r>
+              <w:t>Z</w:t>
+            </w:r>
+            <w:r>
+              <w:t xml:space="preserve"> = WX &amp; find(&amp;cursor, [</w:t>
+            </w:r>
+            <w:r>
+              <w:t>y z</w:t>
+            </w:r>
+            <w:r>
+              <w:t>], span, &amp;span)</w:t>
+            </w:r>
+          </w:p>
+        </w:tc>
+        <w:tc>
+          <w:tcPr>
+            <w:tcW w:w="2678" w:type="dxa"/>
+          </w:tcPr>
+          <w:p/>
         </w:tc>
       </w:tr>
       <w:tr>
@@ -5242,7 +4993,7 @@
         </w:tc>
         <w:tc>
           <w:tcPr>
-            <w:tcW w:w="2182" w:type="dxa"/>
+            <w:tcW w:w="1912" w:type="dxa"/>
           </w:tcPr>
           <w:p>
             <w:pPr>
@@ -5255,49 +5006,65 @@
         </w:tc>
         <w:tc>
           <w:tcPr>
-            <w:tcW w:w="2182" w:type="dxa"/>
-          </w:tcPr>
-          <w:p>
-            <w:pPr>
-              <w:jc w:val="center"/>
-            </w:pPr>
-            <w:r>
-              <w:t>2</w:t>
-            </w:r>
-          </w:p>
+            <w:tcW w:w="1350" w:type="dxa"/>
+          </w:tcPr>
+          <w:p>
+            <w:pPr>
+              <w:jc w:val="center"/>
+            </w:pPr>
+            <w:r>
+              <w:t>(2)</w:t>
+            </w:r>
+          </w:p>
+        </w:tc>
+        <w:tc>
+          <w:tcPr>
+            <w:tcW w:w="4500" w:type="dxa"/>
+          </w:tcPr>
+          <w:p/>
+        </w:tc>
+        <w:tc>
+          <w:tcPr>
+            <w:tcW w:w="2678" w:type="dxa"/>
+          </w:tcPr>
+          <w:p/>
         </w:tc>
       </w:tr>
     </w:tbl>
-    <w:p/>
     <w:p>
+      <w:r>
+        <w:t>FOUND=Z</w:t>
+      </w:r>
+    </w:p>
+    <w:p>
+      <w:pPr>
+        <w:spacing w:after="0"/>
+      </w:pPr>
       <w:r>
         <w:t>Consider the same list unquoted: p q r s t u v (w x) y</w:t>
       </w:r>
       <w:r>
-        <w:t xml:space="preserve"> </w:t>
+        <w:t xml:space="preserve"> z</w:t>
       </w:r>
-      <w:proofErr w:type="gramStart"/>
-      <w:r>
-        <w:t>z</w:t>
-      </w:r>
-      <w:proofErr w:type="gramEnd"/>
     </w:p>
     <w:tbl>
       <w:tblPr>
         <w:tblStyle w:val="TableGrid"/>
-        <w:tblW w:w="6857" w:type="dxa"/>
+        <w:tblW w:w="12950" w:type="dxa"/>
         <w:tblLook w:val="04A0" w:firstRow="1" w:lastRow="0" w:firstColumn="1" w:lastColumn="0" w:noHBand="0" w:noVBand="1"/>
       </w:tblPr>
       <w:tblGrid>
-        <w:gridCol w:w="805"/>
-        <w:gridCol w:w="1688"/>
-        <w:gridCol w:w="2182"/>
-        <w:gridCol w:w="2182"/>
+        <w:gridCol w:w="801"/>
+        <w:gridCol w:w="1711"/>
+        <w:gridCol w:w="1902"/>
+        <w:gridCol w:w="1341"/>
+        <w:gridCol w:w="4500"/>
+        <w:gridCol w:w="2695"/>
       </w:tblGrid>
       <w:tr>
         <w:tc>
           <w:tcPr>
-            <w:tcW w:w="805" w:type="dxa"/>
+            <w:tcW w:w="801" w:type="dxa"/>
             <w:shd w:val="clear" w:color="auto" w:fill="F2F2F2" w:themeFill="background1" w:themeFillShade="F2"/>
           </w:tcPr>
           <w:p>
@@ -5318,7 +5085,7 @@
         </w:tc>
         <w:tc>
           <w:tcPr>
-            <w:tcW w:w="1688" w:type="dxa"/>
+            <w:tcW w:w="1711" w:type="dxa"/>
             <w:shd w:val="clear" w:color="auto" w:fill="F2F2F2" w:themeFill="background1" w:themeFillShade="F2"/>
           </w:tcPr>
           <w:p>
@@ -5347,7 +5114,7 @@
         </w:tc>
         <w:tc>
           <w:tcPr>
-            <w:tcW w:w="2182" w:type="dxa"/>
+            <w:tcW w:w="1902" w:type="dxa"/>
             <w:shd w:val="clear" w:color="auto" w:fill="F2F2F2" w:themeFill="background1" w:themeFillShade="F2"/>
           </w:tcPr>
           <w:p>
@@ -5363,27 +5130,13 @@
                 <w:b/>
                 <w:bCs/>
               </w:rPr>
-              <w:t>Anchor/A</w:t>
-            </w:r>
-            <w:r>
-              <w:rPr>
-                <w:b/>
-                <w:bCs/>
-              </w:rPr>
-              <w:t>d</w:t>
-            </w:r>
-            <w:r>
-              <w:rPr>
-                <w:b/>
-                <w:bCs/>
-              </w:rPr>
-              <w:t>jacency</w:t>
-            </w:r>
-          </w:p>
-        </w:tc>
-        <w:tc>
-          <w:tcPr>
-            <w:tcW w:w="2182" w:type="dxa"/>
+              <w:t>Anchor/Adjacency</w:t>
+            </w:r>
+          </w:p>
+        </w:tc>
+        <w:tc>
+          <w:tcPr>
+            <w:tcW w:w="1341" w:type="dxa"/>
             <w:shd w:val="clear" w:color="auto" w:fill="F2F2F2" w:themeFill="background1" w:themeFillShade="F2"/>
           </w:tcPr>
           <w:p>
@@ -5399,44 +5152,83 @@
                 <w:b/>
                 <w:bCs/>
               </w:rPr>
-              <w:t xml:space="preserve">Subgroup </w:t>
-            </w:r>
-            <w:r>
-              <w:rPr>
-                <w:b/>
-                <w:bCs/>
-              </w:rPr>
-              <w:t>Index</w:t>
-            </w:r>
-          </w:p>
-          <w:p>
-            <w:pPr>
-              <w:jc w:val="center"/>
-              <w:rPr>
-                <w:b/>
-                <w:bCs/>
-              </w:rPr>
-            </w:pPr>
-            <w:r>
-              <w:rPr>
-                <w:b/>
-                <w:bCs/>
-              </w:rPr>
-              <w:t>(unordered</w:t>
-            </w:r>
-            <w:r>
-              <w:rPr>
-                <w:b/>
-                <w:bCs/>
-              </w:rPr>
-              <w:t xml:space="preserve"> group</w:t>
-            </w:r>
-            <w:r>
-              <w:rPr>
-                <w:b/>
-                <w:bCs/>
-              </w:rPr>
-              <w:t>)</w:t>
+              <w:t>Subgroup</w:t>
+            </w:r>
+          </w:p>
+          <w:p>
+            <w:pPr>
+              <w:jc w:val="center"/>
+              <w:rPr>
+                <w:b/>
+                <w:bCs/>
+              </w:rPr>
+            </w:pPr>
+            <w:r>
+              <w:rPr>
+                <w:b/>
+                <w:bCs/>
+              </w:rPr>
+              <w:t>(unordered)</w:t>
+            </w:r>
+          </w:p>
+        </w:tc>
+        <w:tc>
+          <w:tcPr>
+            <w:tcW w:w="4500" w:type="dxa"/>
+            <w:shd w:val="clear" w:color="auto" w:fill="F2F2F2" w:themeFill="background1" w:themeFillShade="F2"/>
+          </w:tcPr>
+          <w:p>
+            <w:pPr>
+              <w:rPr>
+                <w:b/>
+                <w:bCs/>
+              </w:rPr>
+            </w:pPr>
+          </w:p>
+          <w:p>
+            <w:pPr>
+              <w:jc w:val="center"/>
+              <w:rPr>
+                <w:b/>
+                <w:bCs/>
+              </w:rPr>
+            </w:pPr>
+            <w:r>
+              <w:rPr>
+                <w:b/>
+                <w:bCs/>
+              </w:rPr>
+              <w:t>Function Call</w:t>
+            </w:r>
+          </w:p>
+        </w:tc>
+        <w:tc>
+          <w:tcPr>
+            <w:tcW w:w="2695" w:type="dxa"/>
+            <w:shd w:val="clear" w:color="auto" w:fill="F2F2F2" w:themeFill="background1" w:themeFillShade="F2"/>
+          </w:tcPr>
+          <w:p>
+            <w:pPr>
+              <w:rPr>
+                <w:b/>
+                <w:bCs/>
+              </w:rPr>
+            </w:pPr>
+          </w:p>
+          <w:p>
+            <w:pPr>
+              <w:jc w:val="center"/>
+              <w:rPr>
+                <w:b/>
+                <w:bCs/>
+              </w:rPr>
+            </w:pPr>
+            <w:r>
+              <w:rPr>
+                <w:b/>
+                <w:bCs/>
+              </w:rPr>
+              <w:t>Results:</w:t>
             </w:r>
           </w:p>
         </w:tc>
@@ -5444,7 +5236,7 @@
       <w:tr>
         <w:tc>
           <w:tcPr>
-            <w:tcW w:w="805" w:type="dxa"/>
+            <w:tcW w:w="801" w:type="dxa"/>
             <w:vAlign w:val="center"/>
           </w:tcPr>
           <w:p>
@@ -5455,21 +5247,20 @@
         </w:tc>
         <w:tc>
           <w:tcPr>
-            <w:tcW w:w="1688" w:type="dxa"/>
-            <w:vAlign w:val="center"/>
-          </w:tcPr>
-          <w:p>
-            <w:pPr>
-              <w:jc w:val="center"/>
-            </w:pPr>
-            <w:r>
-              <w:t>Anchor/T1</w:t>
-            </w:r>
-          </w:p>
-        </w:tc>
-        <w:tc>
-          <w:tcPr>
-            <w:tcW w:w="2182" w:type="dxa"/>
+            <w:tcW w:w="1711" w:type="dxa"/>
+          </w:tcPr>
+          <w:p>
+            <w:pPr>
+              <w:jc w:val="center"/>
+            </w:pPr>
+            <w:r>
+              <w:t>n/a</w:t>
+            </w:r>
+          </w:p>
+        </w:tc>
+        <w:tc>
+          <w:tcPr>
+            <w:tcW w:w="1902" w:type="dxa"/>
             <w:vAlign w:val="center"/>
           </w:tcPr>
           <w:p>
@@ -5483,7 +5274,7 @@
         </w:tc>
         <w:tc>
           <w:tcPr>
-            <w:tcW w:w="2182" w:type="dxa"/>
+            <w:tcW w:w="1341" w:type="dxa"/>
           </w:tcPr>
           <w:p>
             <w:pPr>
@@ -5491,6 +5282,38 @@
             </w:pPr>
             <w:r>
               <w:t>1</w:t>
+            </w:r>
+          </w:p>
+        </w:tc>
+        <w:tc>
+          <w:tcPr>
+            <w:tcW w:w="4500" w:type="dxa"/>
+          </w:tcPr>
+          <w:p>
+            <w:pPr>
+              <w:jc w:val="center"/>
+            </w:pPr>
+            <w:r>
+              <w:t xml:space="preserve">P = find(&amp;cursor, p, </w:t>
+            </w:r>
+            <w:r>
+              <w:t>span</w:t>
+            </w:r>
+            <w:r>
+              <w:t>, &amp;span)</w:t>
+            </w:r>
+          </w:p>
+        </w:tc>
+        <w:tc>
+          <w:tcPr>
+            <w:tcW w:w="2695" w:type="dxa"/>
+          </w:tcPr>
+          <w:p>
+            <w:pPr>
+              <w:jc w:val="center"/>
+            </w:pPr>
+            <w:r>
+              <w:t>n/a</w:t>
             </w:r>
           </w:p>
         </w:tc>
@@ -5498,7 +5321,7 @@
       <w:tr>
         <w:tc>
           <w:tcPr>
-            <w:tcW w:w="805" w:type="dxa"/>
+            <w:tcW w:w="801" w:type="dxa"/>
             <w:vAlign w:val="center"/>
           </w:tcPr>
           <w:p>
@@ -5509,21 +5332,20 @@
         </w:tc>
         <w:tc>
           <w:tcPr>
-            <w:tcW w:w="1688" w:type="dxa"/>
-            <w:vAlign w:val="center"/>
-          </w:tcPr>
-          <w:p>
-            <w:pPr>
-              <w:jc w:val="center"/>
-            </w:pPr>
-            <w:r>
-              <w:t>T2</w:t>
-            </w:r>
-          </w:p>
-        </w:tc>
-        <w:tc>
-          <w:tcPr>
-            <w:tcW w:w="2182" w:type="dxa"/>
+            <w:tcW w:w="1711" w:type="dxa"/>
+          </w:tcPr>
+          <w:p>
+            <w:pPr>
+              <w:jc w:val="center"/>
+            </w:pPr>
+            <w:r>
+              <w:t>n/a</w:t>
+            </w:r>
+          </w:p>
+        </w:tc>
+        <w:tc>
+          <w:tcPr>
+            <w:tcW w:w="1902" w:type="dxa"/>
             <w:vAlign w:val="center"/>
           </w:tcPr>
           <w:p>
@@ -5537,7 +5359,7 @@
         </w:tc>
         <w:tc>
           <w:tcPr>
-            <w:tcW w:w="2182" w:type="dxa"/>
+            <w:tcW w:w="1341" w:type="dxa"/>
           </w:tcPr>
           <w:p>
             <w:pPr>
@@ -5545,6 +5367,38 @@
             </w:pPr>
             <w:r>
               <w:t>1</w:t>
+            </w:r>
+          </w:p>
+        </w:tc>
+        <w:tc>
+          <w:tcPr>
+            <w:tcW w:w="4500" w:type="dxa"/>
+          </w:tcPr>
+          <w:p>
+            <w:pPr>
+              <w:jc w:val="center"/>
+            </w:pPr>
+            <w:r>
+              <w:t xml:space="preserve">Q = find(&amp;cursor, q, </w:t>
+            </w:r>
+            <w:r>
+              <w:t>span</w:t>
+            </w:r>
+            <w:r>
+              <w:t>, &amp;span)</w:t>
+            </w:r>
+          </w:p>
+        </w:tc>
+        <w:tc>
+          <w:tcPr>
+            <w:tcW w:w="2695" w:type="dxa"/>
+          </w:tcPr>
+          <w:p>
+            <w:pPr>
+              <w:jc w:val="center"/>
+            </w:pPr>
+            <w:r>
+              <w:t>n/a</w:t>
             </w:r>
           </w:p>
         </w:tc>
@@ -5552,7 +5406,7 @@
       <w:tr>
         <w:tc>
           <w:tcPr>
-            <w:tcW w:w="805" w:type="dxa"/>
+            <w:tcW w:w="801" w:type="dxa"/>
             <w:vAlign w:val="center"/>
           </w:tcPr>
           <w:p>
@@ -5563,21 +5417,20 @@
         </w:tc>
         <w:tc>
           <w:tcPr>
-            <w:tcW w:w="1688" w:type="dxa"/>
-            <w:vAlign w:val="center"/>
-          </w:tcPr>
-          <w:p>
-            <w:pPr>
-              <w:jc w:val="center"/>
-            </w:pPr>
-            <w:r>
-              <w:t>T3</w:t>
-            </w:r>
-          </w:p>
-        </w:tc>
-        <w:tc>
-          <w:tcPr>
-            <w:tcW w:w="2182" w:type="dxa"/>
+            <w:tcW w:w="1711" w:type="dxa"/>
+          </w:tcPr>
+          <w:p>
+            <w:pPr>
+              <w:jc w:val="center"/>
+            </w:pPr>
+            <w:r>
+              <w:t>n/a</w:t>
+            </w:r>
+          </w:p>
+        </w:tc>
+        <w:tc>
+          <w:tcPr>
+            <w:tcW w:w="1902" w:type="dxa"/>
           </w:tcPr>
           <w:p>
             <w:pPr>
@@ -5590,7 +5443,7 @@
         </w:tc>
         <w:tc>
           <w:tcPr>
-            <w:tcW w:w="2182" w:type="dxa"/>
+            <w:tcW w:w="1341" w:type="dxa"/>
           </w:tcPr>
           <w:p>
             <w:pPr>
@@ -5598,6 +5451,32 @@
             </w:pPr>
             <w:r>
               <w:t>1</w:t>
+            </w:r>
+          </w:p>
+        </w:tc>
+        <w:tc>
+          <w:tcPr>
+            <w:tcW w:w="4500" w:type="dxa"/>
+          </w:tcPr>
+          <w:p>
+            <w:pPr>
+              <w:jc w:val="center"/>
+            </w:pPr>
+            <w:r>
+              <w:t>R = find(&amp;cursor, r, span, &amp;span)</w:t>
+            </w:r>
+          </w:p>
+        </w:tc>
+        <w:tc>
+          <w:tcPr>
+            <w:tcW w:w="2695" w:type="dxa"/>
+          </w:tcPr>
+          <w:p>
+            <w:pPr>
+              <w:jc w:val="center"/>
+            </w:pPr>
+            <w:r>
+              <w:t>n/a</w:t>
             </w:r>
           </w:p>
         </w:tc>
@@ -5605,7 +5484,7 @@
       <w:tr>
         <w:tc>
           <w:tcPr>
-            <w:tcW w:w="805" w:type="dxa"/>
+            <w:tcW w:w="801" w:type="dxa"/>
             <w:vAlign w:val="center"/>
           </w:tcPr>
           <w:p>
@@ -5616,21 +5495,20 @@
         </w:tc>
         <w:tc>
           <w:tcPr>
-            <w:tcW w:w="1688" w:type="dxa"/>
-            <w:vAlign w:val="center"/>
-          </w:tcPr>
-          <w:p>
-            <w:pPr>
-              <w:jc w:val="center"/>
-            </w:pPr>
-            <w:r>
-              <w:t>T4</w:t>
-            </w:r>
-          </w:p>
-        </w:tc>
-        <w:tc>
-          <w:tcPr>
-            <w:tcW w:w="2182" w:type="dxa"/>
+            <w:tcW w:w="1711" w:type="dxa"/>
+          </w:tcPr>
+          <w:p>
+            <w:pPr>
+              <w:jc w:val="center"/>
+            </w:pPr>
+            <w:r>
+              <w:t>n/a</w:t>
+            </w:r>
+          </w:p>
+        </w:tc>
+        <w:tc>
+          <w:tcPr>
+            <w:tcW w:w="1902" w:type="dxa"/>
           </w:tcPr>
           <w:p>
             <w:pPr>
@@ -5643,7 +5521,7 @@
         </w:tc>
         <w:tc>
           <w:tcPr>
-            <w:tcW w:w="2182" w:type="dxa"/>
+            <w:tcW w:w="1341" w:type="dxa"/>
           </w:tcPr>
           <w:p>
             <w:pPr>
@@ -5651,6 +5529,41 @@
             </w:pPr>
             <w:r>
               <w:t>1</w:t>
+            </w:r>
+          </w:p>
+        </w:tc>
+        <w:tc>
+          <w:tcPr>
+            <w:tcW w:w="4500" w:type="dxa"/>
+          </w:tcPr>
+          <w:p>
+            <w:pPr>
+              <w:jc w:val="center"/>
+            </w:pPr>
+            <w:r>
+              <w:t>S</w:t>
+            </w:r>
+            <w:r>
+              <w:t xml:space="preserve"> = find(&amp;cursor, </w:t>
+            </w:r>
+            <w:r>
+              <w:t>S</w:t>
+            </w:r>
+            <w:r>
+              <w:t>, span, &amp;span)</w:t>
+            </w:r>
+          </w:p>
+        </w:tc>
+        <w:tc>
+          <w:tcPr>
+            <w:tcW w:w="2695" w:type="dxa"/>
+          </w:tcPr>
+          <w:p>
+            <w:pPr>
+              <w:jc w:val="center"/>
+            </w:pPr>
+            <w:r>
+              <w:t>n/a</w:t>
             </w:r>
           </w:p>
         </w:tc>
@@ -5658,7 +5571,7 @@
       <w:tr>
         <w:tc>
           <w:tcPr>
-            <w:tcW w:w="805" w:type="dxa"/>
+            <w:tcW w:w="801" w:type="dxa"/>
             <w:vAlign w:val="center"/>
           </w:tcPr>
           <w:p>
@@ -5669,21 +5582,20 @@
         </w:tc>
         <w:tc>
           <w:tcPr>
-            <w:tcW w:w="1688" w:type="dxa"/>
-            <w:vAlign w:val="center"/>
-          </w:tcPr>
-          <w:p>
-            <w:pPr>
-              <w:jc w:val="center"/>
-            </w:pPr>
-            <w:r>
-              <w:t>T5</w:t>
-            </w:r>
-          </w:p>
-        </w:tc>
-        <w:tc>
-          <w:tcPr>
-            <w:tcW w:w="2182" w:type="dxa"/>
+            <w:tcW w:w="1711" w:type="dxa"/>
+          </w:tcPr>
+          <w:p>
+            <w:pPr>
+              <w:jc w:val="center"/>
+            </w:pPr>
+            <w:r>
+              <w:t>n/a</w:t>
+            </w:r>
+          </w:p>
+        </w:tc>
+        <w:tc>
+          <w:tcPr>
+            <w:tcW w:w="1902" w:type="dxa"/>
           </w:tcPr>
           <w:p>
             <w:pPr>
@@ -5696,7 +5608,7 @@
         </w:tc>
         <w:tc>
           <w:tcPr>
-            <w:tcW w:w="2182" w:type="dxa"/>
+            <w:tcW w:w="1341" w:type="dxa"/>
           </w:tcPr>
           <w:p>
             <w:pPr>
@@ -5704,6 +5616,41 @@
             </w:pPr>
             <w:r>
               <w:t>1</w:t>
+            </w:r>
+          </w:p>
+        </w:tc>
+        <w:tc>
+          <w:tcPr>
+            <w:tcW w:w="4500" w:type="dxa"/>
+          </w:tcPr>
+          <w:p>
+            <w:pPr>
+              <w:jc w:val="center"/>
+            </w:pPr>
+            <w:r>
+              <w:t>T</w:t>
+            </w:r>
+            <w:r>
+              <w:t xml:space="preserve"> = find(&amp;cursor, </w:t>
+            </w:r>
+            <w:r>
+              <w:t>t</w:t>
+            </w:r>
+            <w:r>
+              <w:t>, span, &amp;span)</w:t>
+            </w:r>
+          </w:p>
+        </w:tc>
+        <w:tc>
+          <w:tcPr>
+            <w:tcW w:w="2695" w:type="dxa"/>
+          </w:tcPr>
+          <w:p>
+            <w:pPr>
+              <w:jc w:val="center"/>
+            </w:pPr>
+            <w:r>
+              <w:t>n/a</w:t>
             </w:r>
           </w:p>
         </w:tc>
@@ -5711,7 +5658,7 @@
       <w:tr>
         <w:tc>
           <w:tcPr>
-            <w:tcW w:w="805" w:type="dxa"/>
+            <w:tcW w:w="801" w:type="dxa"/>
             <w:vAlign w:val="center"/>
           </w:tcPr>
           <w:p>
@@ -5722,21 +5669,20 @@
         </w:tc>
         <w:tc>
           <w:tcPr>
-            <w:tcW w:w="1688" w:type="dxa"/>
-            <w:vAlign w:val="center"/>
-          </w:tcPr>
-          <w:p>
-            <w:pPr>
-              <w:jc w:val="center"/>
-            </w:pPr>
-            <w:r>
-              <w:t>T6</w:t>
-            </w:r>
-          </w:p>
-        </w:tc>
-        <w:tc>
-          <w:tcPr>
-            <w:tcW w:w="2182" w:type="dxa"/>
+            <w:tcW w:w="1711" w:type="dxa"/>
+          </w:tcPr>
+          <w:p>
+            <w:pPr>
+              <w:jc w:val="center"/>
+            </w:pPr>
+            <w:r>
+              <w:t>n/a</w:t>
+            </w:r>
+          </w:p>
+        </w:tc>
+        <w:tc>
+          <w:tcPr>
+            <w:tcW w:w="1902" w:type="dxa"/>
           </w:tcPr>
           <w:p>
             <w:pPr>
@@ -5749,7 +5695,7 @@
         </w:tc>
         <w:tc>
           <w:tcPr>
-            <w:tcW w:w="2182" w:type="dxa"/>
+            <w:tcW w:w="1341" w:type="dxa"/>
           </w:tcPr>
           <w:p>
             <w:pPr>
@@ -5757,6 +5703,41 @@
             </w:pPr>
             <w:r>
               <w:t>1</w:t>
+            </w:r>
+          </w:p>
+        </w:tc>
+        <w:tc>
+          <w:tcPr>
+            <w:tcW w:w="4500" w:type="dxa"/>
+          </w:tcPr>
+          <w:p>
+            <w:pPr>
+              <w:jc w:val="center"/>
+            </w:pPr>
+            <w:r>
+              <w:t>U</w:t>
+            </w:r>
+            <w:r>
+              <w:t xml:space="preserve"> = find(&amp;cursor, </w:t>
+            </w:r>
+            <w:r>
+              <w:t>u</w:t>
+            </w:r>
+            <w:r>
+              <w:t>, span, &amp;span)</w:t>
+            </w:r>
+          </w:p>
+        </w:tc>
+        <w:tc>
+          <w:tcPr>
+            <w:tcW w:w="2695" w:type="dxa"/>
+          </w:tcPr>
+          <w:p>
+            <w:pPr>
+              <w:jc w:val="center"/>
+            </w:pPr>
+            <w:r>
+              <w:t>n/a</w:t>
             </w:r>
           </w:p>
         </w:tc>
@@ -5764,7 +5745,7 @@
       <w:tr>
         <w:tc>
           <w:tcPr>
-            <w:tcW w:w="805" w:type="dxa"/>
+            <w:tcW w:w="801" w:type="dxa"/>
             <w:vAlign w:val="center"/>
           </w:tcPr>
           <w:p>
@@ -5775,21 +5756,20 @@
         </w:tc>
         <w:tc>
           <w:tcPr>
-            <w:tcW w:w="1688" w:type="dxa"/>
-            <w:vAlign w:val="center"/>
-          </w:tcPr>
-          <w:p>
-            <w:pPr>
-              <w:jc w:val="center"/>
-            </w:pPr>
-            <w:r>
-              <w:t>T7</w:t>
-            </w:r>
-          </w:p>
-        </w:tc>
-        <w:tc>
-          <w:tcPr>
-            <w:tcW w:w="2182" w:type="dxa"/>
+            <w:tcW w:w="1711" w:type="dxa"/>
+          </w:tcPr>
+          <w:p>
+            <w:pPr>
+              <w:jc w:val="center"/>
+            </w:pPr>
+            <w:r>
+              <w:t>n/a</w:t>
+            </w:r>
+          </w:p>
+        </w:tc>
+        <w:tc>
+          <w:tcPr>
+            <w:tcW w:w="1902" w:type="dxa"/>
           </w:tcPr>
           <w:p>
             <w:pPr>
@@ -5802,7 +5782,7 @@
         </w:tc>
         <w:tc>
           <w:tcPr>
-            <w:tcW w:w="2182" w:type="dxa"/>
+            <w:tcW w:w="1341" w:type="dxa"/>
           </w:tcPr>
           <w:p>
             <w:pPr>
@@ -5810,6 +5790,35 @@
             </w:pPr>
             <w:r>
               <w:t>1</w:t>
+            </w:r>
+          </w:p>
+        </w:tc>
+        <w:tc>
+          <w:tcPr>
+            <w:tcW w:w="4500" w:type="dxa"/>
+          </w:tcPr>
+          <w:p>
+            <w:pPr>
+              <w:jc w:val="center"/>
+            </w:pPr>
+            <w:r>
+              <w:t>V</w:t>
+            </w:r>
+            <w:r>
+              <w:t xml:space="preserve"> = find(&amp;cursor, p, span, &amp;span)</w:t>
+            </w:r>
+          </w:p>
+        </w:tc>
+        <w:tc>
+          <w:tcPr>
+            <w:tcW w:w="2695" w:type="dxa"/>
+          </w:tcPr>
+          <w:p>
+            <w:pPr>
+              <w:jc w:val="center"/>
+            </w:pPr>
+            <w:r>
+              <w:t>n/a</w:t>
             </w:r>
           </w:p>
         </w:tc>
@@ -5817,7 +5826,7 @@
       <w:tr>
         <w:tc>
           <w:tcPr>
-            <w:tcW w:w="805" w:type="dxa"/>
+            <w:tcW w:w="801" w:type="dxa"/>
             <w:vAlign w:val="center"/>
           </w:tcPr>
           <w:p>
@@ -5828,21 +5837,20 @@
         </w:tc>
         <w:tc>
           <w:tcPr>
-            <w:tcW w:w="1688" w:type="dxa"/>
-            <w:vAlign w:val="center"/>
-          </w:tcPr>
-          <w:p>
-            <w:pPr>
-              <w:jc w:val="center"/>
-            </w:pPr>
-            <w:r>
-              <w:t>T8</w:t>
-            </w:r>
-          </w:p>
-        </w:tc>
-        <w:tc>
-          <w:tcPr>
-            <w:tcW w:w="2182" w:type="dxa"/>
+            <w:tcW w:w="1711" w:type="dxa"/>
+          </w:tcPr>
+          <w:p>
+            <w:pPr>
+              <w:jc w:val="center"/>
+            </w:pPr>
+            <w:r>
+              <w:t>n/a</w:t>
+            </w:r>
+          </w:p>
+        </w:tc>
+        <w:tc>
+          <w:tcPr>
+            <w:tcW w:w="1902" w:type="dxa"/>
           </w:tcPr>
           <w:p>
             <w:pPr>
@@ -5855,7 +5863,7 @@
         </w:tc>
         <w:tc>
           <w:tcPr>
-            <w:tcW w:w="2182" w:type="dxa"/>
+            <w:tcW w:w="1341" w:type="dxa"/>
           </w:tcPr>
           <w:p>
             <w:pPr>
@@ -5863,6 +5871,41 @@
             </w:pPr>
             <w:r>
               <w:t>1</w:t>
+            </w:r>
+          </w:p>
+        </w:tc>
+        <w:tc>
+          <w:tcPr>
+            <w:tcW w:w="4500" w:type="dxa"/>
+          </w:tcPr>
+          <w:p>
+            <w:pPr>
+              <w:jc w:val="center"/>
+            </w:pPr>
+            <w:r>
+              <w:t>WX</w:t>
+            </w:r>
+            <w:r>
+              <w:t xml:space="preserve"> = find(&amp;cursor, </w:t>
+            </w:r>
+            <w:r>
+              <w:t>(w x)</w:t>
+            </w:r>
+            <w:r>
+              <w:t>, span, &amp;span)</w:t>
+            </w:r>
+          </w:p>
+        </w:tc>
+        <w:tc>
+          <w:tcPr>
+            <w:tcW w:w="2695" w:type="dxa"/>
+          </w:tcPr>
+          <w:p>
+            <w:pPr>
+              <w:jc w:val="center"/>
+            </w:pPr>
+            <w:r>
+              <w:t>n/a</w:t>
             </w:r>
           </w:p>
         </w:tc>
@@ -5870,7 +5913,7 @@
       <w:tr>
         <w:tc>
           <w:tcPr>
-            <w:tcW w:w="805" w:type="dxa"/>
+            <w:tcW w:w="801" w:type="dxa"/>
             <w:vAlign w:val="center"/>
           </w:tcPr>
           <w:p>
@@ -5881,21 +5924,20 @@
         </w:tc>
         <w:tc>
           <w:tcPr>
-            <w:tcW w:w="1688" w:type="dxa"/>
-            <w:vAlign w:val="center"/>
-          </w:tcPr>
-          <w:p>
-            <w:pPr>
-              <w:jc w:val="center"/>
-            </w:pPr>
-            <w:r>
-              <w:t>T9</w:t>
-            </w:r>
-          </w:p>
-        </w:tc>
-        <w:tc>
-          <w:tcPr>
-            <w:tcW w:w="2182" w:type="dxa"/>
+            <w:tcW w:w="1711" w:type="dxa"/>
+          </w:tcPr>
+          <w:p>
+            <w:pPr>
+              <w:jc w:val="center"/>
+            </w:pPr>
+            <w:r>
+              <w:t>n/a</w:t>
+            </w:r>
+          </w:p>
+        </w:tc>
+        <w:tc>
+          <w:tcPr>
+            <w:tcW w:w="1902" w:type="dxa"/>
           </w:tcPr>
           <w:p>
             <w:pPr>
@@ -5908,7 +5950,7 @@
         </w:tc>
         <w:tc>
           <w:tcPr>
-            <w:tcW w:w="2182" w:type="dxa"/>
+            <w:tcW w:w="1341" w:type="dxa"/>
           </w:tcPr>
           <w:p>
             <w:pPr>
@@ -5916,6 +5958,41 @@
             </w:pPr>
             <w:r>
               <w:t>1</w:t>
+            </w:r>
+          </w:p>
+        </w:tc>
+        <w:tc>
+          <w:tcPr>
+            <w:tcW w:w="4500" w:type="dxa"/>
+          </w:tcPr>
+          <w:p>
+            <w:pPr>
+              <w:jc w:val="center"/>
+            </w:pPr>
+            <w:r>
+              <w:t xml:space="preserve">Y </w:t>
+            </w:r>
+            <w:r>
+              <w:t xml:space="preserve">= find(&amp;cursor, </w:t>
+            </w:r>
+            <w:r>
+              <w:t>y</w:t>
+            </w:r>
+            <w:r>
+              <w:t xml:space="preserve"> span, &amp;span)</w:t>
+            </w:r>
+          </w:p>
+        </w:tc>
+        <w:tc>
+          <w:tcPr>
+            <w:tcW w:w="2695" w:type="dxa"/>
+          </w:tcPr>
+          <w:p>
+            <w:pPr>
+              <w:jc w:val="center"/>
+            </w:pPr>
+            <w:r>
+              <w:t>n/a</w:t>
             </w:r>
           </w:p>
         </w:tc>
@@ -5923,38 +6000,31 @@
       <w:tr>
         <w:tc>
           <w:tcPr>
-            <w:tcW w:w="805" w:type="dxa"/>
-            <w:vAlign w:val="center"/>
-          </w:tcPr>
-          <w:p>
-            <w:r>
-              <w:t>z</w:t>
-            </w:r>
-            <w:r>
-              <w:t xml:space="preserve"> </w:t>
-            </w:r>
-          </w:p>
-        </w:tc>
-        <w:tc>
-          <w:tcPr>
-            <w:tcW w:w="1688" w:type="dxa"/>
-            <w:vAlign w:val="center"/>
-          </w:tcPr>
-          <w:p>
-            <w:pPr>
-              <w:jc w:val="center"/>
-            </w:pPr>
-            <w:r>
-              <w:t>Terminal/T</w:t>
-            </w:r>
-            <w:r>
-              <w:t>10</w:t>
-            </w:r>
-          </w:p>
-        </w:tc>
-        <w:tc>
-          <w:tcPr>
-            <w:tcW w:w="2182" w:type="dxa"/>
+            <w:tcW w:w="801" w:type="dxa"/>
+            <w:vAlign w:val="center"/>
+          </w:tcPr>
+          <w:p>
+            <w:r>
+              <w:t xml:space="preserve">z </w:t>
+            </w:r>
+          </w:p>
+        </w:tc>
+        <w:tc>
+          <w:tcPr>
+            <w:tcW w:w="1711" w:type="dxa"/>
+          </w:tcPr>
+          <w:p>
+            <w:pPr>
+              <w:jc w:val="center"/>
+            </w:pPr>
+            <w:r>
+              <w:t>n/a</w:t>
+            </w:r>
+          </w:p>
+        </w:tc>
+        <w:tc>
+          <w:tcPr>
+            <w:tcW w:w="1902" w:type="dxa"/>
           </w:tcPr>
           <w:p>
             <w:pPr>
@@ -5967,7 +6037,7 @@
         </w:tc>
         <w:tc>
           <w:tcPr>
-            <w:tcW w:w="2182" w:type="dxa"/>
+            <w:tcW w:w="1341" w:type="dxa"/>
           </w:tcPr>
           <w:p>
             <w:pPr>
@@ -5975,12 +6045,51 @@
             </w:pPr>
             <w:r>
               <w:t>1</w:t>
+            </w:r>
+          </w:p>
+        </w:tc>
+        <w:tc>
+          <w:tcPr>
+            <w:tcW w:w="4500" w:type="dxa"/>
+          </w:tcPr>
+          <w:p>
+            <w:pPr>
+              <w:jc w:val="center"/>
+            </w:pPr>
+            <w:r>
+              <w:t>Z</w:t>
+            </w:r>
+            <w:r>
+              <w:t xml:space="preserve"> = find(&amp;cursor</w:t>
+            </w:r>
+            <w:r>
+              <w:t>, z</w:t>
+            </w:r>
+            <w:r>
+              <w:t>, span, &amp;span)</w:t>
+            </w:r>
+          </w:p>
+        </w:tc>
+        <w:tc>
+          <w:tcPr>
+            <w:tcW w:w="2695" w:type="dxa"/>
+          </w:tcPr>
+          <w:p>
+            <w:pPr>
+              <w:jc w:val="center"/>
+            </w:pPr>
+            <w:r>
+              <w:t>n/a</w:t>
             </w:r>
           </w:p>
         </w:tc>
       </w:tr>
     </w:tbl>
-    <w:p/>
+    <w:p>
+      <w:r>
+        <w:t>FOUND = P &amp; Q &amp; R &amp; S &amp; T U &amp; V &amp; WX &amp; Y &amp; Z</w:t>
+      </w:r>
+    </w:p>
     <w:p>
       <w:r>
         <w:rPr>
@@ -5990,13 +6099,12 @@
         <w:t>NOTE:</w:t>
       </w:r>
       <w:r>
-        <w:t xml:space="preserve"> … [t u] is equivalent to [t u] without the ellipses prefix.  But the ellipses postfix </w:t>
+        <w:t xml:space="preserve"> … [t u] is equivalent to [t u] without the ellipses prefix.  But the ellipses postfix [t u] ... is significant.</w:t>
       </w:r>
+    </w:p>
+    <w:p>
       <w:r>
-        <w:t xml:space="preserve">[t u] ... </w:t>
-      </w:r>
-      <w:r>
-        <w:t>is significant.</w:t>
+        <w:t>We will change Quelle spec to eliminate (w x) syntax, replacing it at the feature level as y|x.  This will make the search algebra a lot simpler.</w:t>
       </w:r>
     </w:p>
     <w:sectPr>
@@ -6411,6 +6519,7 @@
   <w:style w:type="character" w:default="1" w:styleId="DefaultParagraphFont">
     <w:name w:val="Default Paragraph Font"/>
     <w:uiPriority w:val="1"/>
+    <w:semiHidden/>
     <w:unhideWhenUsed/>
   </w:style>
   <w:style w:type="table" w:default="1" w:styleId="TableNormal">

</xml_diff>

<commit_message>
Added brief feature discussion to the eXtended Search doc.
</commit_message>
<xml_diff>
--- a/XSearch.docx
+++ b/XSearch.docx
@@ -2,6 +2,121 @@
 <file path=word/document.xml><?xml version="1.0" encoding="utf-8"?>
 <w:document xmlns:wpc="http://schemas.microsoft.com/office/word/2010/wordprocessingCanvas" xmlns:cx="http://schemas.microsoft.com/office/drawing/2014/chartex" xmlns:cx1="http://schemas.microsoft.com/office/drawing/2015/9/8/chartex" xmlns:cx2="http://schemas.microsoft.com/office/drawing/2015/10/21/chartex" xmlns:cx3="http://schemas.microsoft.com/office/drawing/2016/5/9/chartex" xmlns:cx4="http://schemas.microsoft.com/office/drawing/2016/5/10/chartex" xmlns:cx5="http://schemas.microsoft.com/office/drawing/2016/5/11/chartex" xmlns:cx6="http://schemas.microsoft.com/office/drawing/2016/5/12/chartex" xmlns:cx7="http://schemas.microsoft.com/office/drawing/2016/5/13/chartex" xmlns:cx8="http://schemas.microsoft.com/office/drawing/2016/5/14/chartex" xmlns:mc="http://schemas.openxmlformats.org/markup-compatibility/2006" xmlns:aink="http://schemas.microsoft.com/office/drawing/2016/ink" xmlns:am3d="http://schemas.microsoft.com/office/drawing/2017/model3d" xmlns:o="urn:schemas-microsoft-com:office:office" xmlns:r="http://schemas.openxmlformats.org/officeDocument/2006/relationships" xmlns:m="http://schemas.openxmlformats.org/officeDocument/2006/math" xmlns:v="urn:schemas-microsoft-com:vml" xmlns:wp14="http://schemas.microsoft.com/office/word/2010/wordprocessingDrawing" xmlns:wp="http://schemas.openxmlformats.org/drawingml/2006/wordprocessingDrawing" xmlns:w10="urn:schemas-microsoft-com:office:word" xmlns:w="http://schemas.openxmlformats.org/wordprocessingml/2006/main" xmlns:w14="http://schemas.microsoft.com/office/word/2010/wordml" xmlns:w15="http://schemas.microsoft.com/office/word/2012/wordml" xmlns:w16cex="http://schemas.microsoft.com/office/word/2018/wordml/cex" xmlns:w16cid="http://schemas.microsoft.com/office/word/2016/wordml/cid" xmlns:w16="http://schemas.microsoft.com/office/word/2018/wordml" xmlns:w16sdtdh="http://schemas.microsoft.com/office/word/2020/wordml/sdtdatahash" xmlns:w16se="http://schemas.microsoft.com/office/word/2015/wordml/symex" xmlns:wpg="http://schemas.microsoft.com/office/word/2010/wordprocessingGroup" xmlns:wpi="http://schemas.microsoft.com/office/word/2010/wordprocessingInk" xmlns:wne="http://schemas.microsoft.com/office/word/2006/wordml" xmlns:wps="http://schemas.microsoft.com/office/word/2010/wordprocessingShape" mc:Ignorable="w14 w15 w16se w16cid w16 w16cex w16sdtdh wp14">
   <w:body>
+    <w:p>
+      <w:pPr>
+        <w:spacing w:after="40"/>
+        <w:rPr>
+          <w:b/>
+          <w:bCs/>
+          <w:sz w:val="44"/>
+          <w:szCs w:val="44"/>
+        </w:rPr>
+      </w:pPr>
+      <w:r>
+        <w:rPr>
+          <w:b/>
+          <w:bCs/>
+          <w:sz w:val="44"/>
+          <w:szCs w:val="44"/>
+        </w:rPr>
+        <w:t>E</w:t>
+      </w:r>
+      <w:r>
+        <w:rPr>
+          <w:b/>
+          <w:bCs/>
+          <w:sz w:val="44"/>
+          <w:szCs w:val="44"/>
+          <w:u w:val="single"/>
+        </w:rPr>
+        <w:t>x</w:t>
+      </w:r>
+      <w:r>
+        <w:rPr>
+          <w:b/>
+          <w:bCs/>
+          <w:sz w:val="44"/>
+          <w:szCs w:val="44"/>
+        </w:rPr>
+        <w:t xml:space="preserve">tended notes on </w:t>
+      </w:r>
+      <w:r>
+        <w:rPr>
+          <w:b/>
+          <w:bCs/>
+          <w:sz w:val="44"/>
+          <w:szCs w:val="44"/>
+          <w:u w:val="single"/>
+        </w:rPr>
+        <w:t>Search</w:t>
+      </w:r>
+      <w:r>
+        <w:rPr>
+          <w:b/>
+          <w:bCs/>
+          <w:sz w:val="44"/>
+          <w:szCs w:val="44"/>
+        </w:rPr>
+        <w:t xml:space="preserve"> </w:t>
+      </w:r>
+      <w:r>
+        <w:rPr>
+          <w:b/>
+          <w:bCs/>
+          <w:sz w:val="44"/>
+          <w:szCs w:val="44"/>
+        </w:rPr>
+        <w:t>(</w:t>
+      </w:r>
+      <w:r>
+        <w:rPr>
+          <w:b/>
+          <w:bCs/>
+          <w:sz w:val="44"/>
+          <w:szCs w:val="44"/>
+        </w:rPr>
+        <w:t>and introductory notes on feature vectors</w:t>
+      </w:r>
+      <w:r>
+        <w:rPr>
+          <w:b/>
+          <w:bCs/>
+          <w:sz w:val="44"/>
+          <w:szCs w:val="44"/>
+        </w:rPr>
+        <w:t>)</w:t>
+      </w:r>
+    </w:p>
+    <w:p>
+      <w:r>
+        <w:rPr>
+          <w:rFonts w:ascii="Times New Roman" w:eastAsia="Times New Roman" w:hAnsi="Times New Roman" w:cs="Times New Roman"/>
+          <w:sz w:val="28"/>
+        </w:rPr>
+        <w:t xml:space="preserve">Revision: </w:t>
+      </w:r>
+      <w:r>
+        <w:rPr>
+          <w:rFonts w:ascii="Times New Roman" w:eastAsia="Times New Roman" w:hAnsi="Times New Roman" w:cs="Times New Roman"/>
+          <w:sz w:val="28"/>
+        </w:rPr>
+        <w:t>Z::</w:t>
+      </w:r>
+      <w:r>
+        <w:rPr>
+          <w:rFonts w:ascii="Times New Roman" w:eastAsia="Times New Roman" w:hAnsi="Times New Roman" w:cs="Times New Roman"/>
+          <w:sz w:val="28"/>
+        </w:rPr>
+        <w:t>1.</w:t>
+      </w:r>
+      <w:r>
+        <w:rPr>
+          <w:rFonts w:ascii="Times New Roman" w:eastAsia="Times New Roman" w:hAnsi="Times New Roman" w:cs="Times New Roman"/>
+          <w:sz w:val="28"/>
+        </w:rPr>
+        <w:t>5j</w:t>
+      </w:r>
+    </w:p>
     <w:p>
       <w:r>
         <w:t>Anchor … Terminal</w:t>
@@ -93,7 +208,6 @@
         <w:t>z=span</w:t>
       </w:r>
     </w:p>
-    <w:p/>
     <w:p/>
     <w:p>
       <w:r>
@@ -1185,11 +1299,6 @@
     <w:p/>
     <w:p>
       <w:r>
-        <w:br w:type="page"/>
-      </w:r>
-    </w:p>
-    <w:p>
-      <w:r>
         <w:lastRenderedPageBreak/>
         <w:t>How does the Range Tuple work?</w:t>
       </w:r>
@@ -4007,13 +4116,82 @@
     <w:p/>
     <w:p>
       <w:r>
-        <w:br w:type="page"/>
+        <w:t>Tokens, represented by individual letters in this document, are ordinarily words in the lexicon to be searched.  However, they can instead be a variety of feature of the lexical word:</w:t>
       </w:r>
     </w:p>
     <w:p>
-      <w:r>
-        <w:lastRenderedPageBreak/>
-        <w:t>And our earlier table above is simplified:</w:t>
+      <w:pPr>
+        <w:pStyle w:val="ListParagraph"/>
+        <w:numPr>
+          <w:ilvl w:val="0"/>
+          <w:numId w:val="2"/>
+        </w:numPr>
+      </w:pPr>
+      <w:r>
+        <w:t>Lemmas</w:t>
+      </w:r>
+    </w:p>
+    <w:p>
+      <w:pPr>
+        <w:pStyle w:val="ListParagraph"/>
+        <w:numPr>
+          <w:ilvl w:val="0"/>
+          <w:numId w:val="2"/>
+        </w:numPr>
+      </w:pPr>
+      <w:r>
+        <w:t>Person/Number (1</w:t>
+      </w:r>
+      <w:r>
+        <w:rPr>
+          <w:vertAlign w:val="superscript"/>
+        </w:rPr>
+        <w:t>st</w:t>
+      </w:r>
+      <w:r>
+        <w:t>, 2</w:t>
+      </w:r>
+      <w:r>
+        <w:rPr>
+          <w:vertAlign w:val="superscript"/>
+        </w:rPr>
+        <w:t>nd</w:t>
+      </w:r>
+      <w:r>
+        <w:t>, or 3</w:t>
+      </w:r>
+      <w:r>
+        <w:rPr>
+          <w:vertAlign w:val="superscript"/>
+        </w:rPr>
+        <w:t>rd</w:t>
+      </w:r>
+      <w:r>
+        <w:t xml:space="preserve"> person / singular or plural)</w:t>
+      </w:r>
+    </w:p>
+    <w:p>
+      <w:pPr>
+        <w:pStyle w:val="ListParagraph"/>
+        <w:numPr>
+          <w:ilvl w:val="0"/>
+          <w:numId w:val="2"/>
+        </w:numPr>
+      </w:pPr>
+      <w:r>
+        <w:t>Part of Speech</w:t>
+      </w:r>
+    </w:p>
+    <w:p>
+      <w:pPr>
+        <w:pStyle w:val="ListParagraph"/>
+        <w:numPr>
+          <w:ilvl w:val="0"/>
+          <w:numId w:val="2"/>
+        </w:numPr>
+      </w:pPr>
+      <w:r>
+        <w:t>Etc…</w:t>
       </w:r>
     </w:p>
     <w:p>
@@ -4021,7 +4199,3049 @@
         <w:spacing w:after="0"/>
       </w:pPr>
       <w:r>
-        <w:t xml:space="preserve">consider: “p q … r s … [t u] ... v (w x) </w:t>
+        <w:t>These feature items can be utilized instead of the word itself and they can be ANDed and ORed.  Consider a token as follows:</w:t>
+      </w:r>
+    </w:p>
+    <w:p>
+      <w:pPr>
+        <w:spacing w:after="0"/>
+      </w:pPr>
+      <w:r>
+        <w:t>“</w:t>
+      </w:r>
+      <w:r>
+        <w:t>couldst</w:t>
+      </w:r>
+      <w:r>
+        <w:t>”</w:t>
+      </w:r>
+    </w:p>
+    <w:p>
+      <w:pPr>
+        <w:spacing w:after="0"/>
+      </w:pPr>
+    </w:p>
+    <w:p>
+      <w:pPr>
+        <w:spacing w:after="0"/>
+      </w:pPr>
+      <w:r>
+        <w:t>It could also be found using lemma and part</w:t>
+      </w:r>
+      <w:r>
+        <w:t>-</w:t>
+      </w:r>
+      <w:r>
+        <w:t>of</w:t>
+      </w:r>
+      <w:r>
+        <w:t>-</w:t>
+      </w:r>
+      <w:r>
+        <w:t>spee</w:t>
+      </w:r>
+      <w:r>
+        <w:t>c</w:t>
+      </w:r>
+      <w:r>
+        <w:t>h</w:t>
+      </w:r>
+      <w:r>
+        <w:t>:</w:t>
+      </w:r>
+    </w:p>
+    <w:p>
+      <w:pPr>
+        <w:spacing w:after="0"/>
+      </w:pPr>
+      <w:r>
+        <w:t>#could</w:t>
+      </w:r>
+      <w:r>
+        <w:t>&amp;</w:t>
+      </w:r>
+      <w:r>
+        <w:t>/vmd2/</w:t>
+      </w:r>
+      <w:r>
+        <w:br/>
+      </w:r>
+    </w:p>
+    <w:p>
+      <w:pPr>
+        <w:spacing w:after="0"/>
+      </w:pPr>
+      <w:r>
+        <w:t>Or a more relaxed search could be executed as:</w:t>
+      </w:r>
+    </w:p>
+    <w:p>
+      <w:pPr>
+        <w:spacing w:after="0"/>
+      </w:pPr>
+      <w:r>
+        <w:t>could#</w:t>
+      </w:r>
+      <w:r>
+        <w:t>modern</w:t>
+      </w:r>
+    </w:p>
+    <w:p>
+      <w:r>
+        <w:br w:type="page"/>
+      </w:r>
+    </w:p>
+    <w:p>
+      <w:pPr>
+        <w:spacing w:after="0"/>
+        <w:rPr>
+          <w:b/>
+          <w:bCs/>
+        </w:rPr>
+      </w:pPr>
+      <w:r>
+        <w:rPr>
+          <w:b/>
+          <w:bCs/>
+        </w:rPr>
+        <w:lastRenderedPageBreak/>
+        <w:t>Bitwise Part-of-Speech and person number is also possible using these tables:</w:t>
+      </w:r>
+    </w:p>
+    <w:p>
+      <w:pPr>
+        <w:spacing w:after="0"/>
+      </w:pPr>
+      <w:r>
+        <w:rPr>
+          <w:noProof/>
+        </w:rPr>
+        <mc:AlternateContent>
+          <mc:Choice Requires="wps">
+            <w:drawing>
+              <wp:anchor distT="45720" distB="45720" distL="114300" distR="114300" simplePos="0" relativeHeight="251659264" behindDoc="1" locked="0" layoutInCell="1" allowOverlap="1" wp14:anchorId="1E9CAD06" wp14:editId="0CB7B9D5">
+                <wp:simplePos x="0" y="0"/>
+                <wp:positionH relativeFrom="margin">
+                  <wp:posOffset>4444033</wp:posOffset>
+                </wp:positionH>
+                <wp:positionV relativeFrom="margin">
+                  <wp:posOffset>349250</wp:posOffset>
+                </wp:positionV>
+                <wp:extent cx="2388235" cy="328930"/>
+                <wp:effectExtent l="0" t="0" r="0" b="0"/>
+                <wp:wrapNone/>
+                <wp:docPr id="9" name="Text Box 9"/>
+                <wp:cNvGraphicFramePr>
+                  <a:graphicFrameLocks xmlns:a="http://schemas.openxmlformats.org/drawingml/2006/main"/>
+                </wp:cNvGraphicFramePr>
+                <a:graphic xmlns:a="http://schemas.openxmlformats.org/drawingml/2006/main">
+                  <a:graphicData uri="http://schemas.microsoft.com/office/word/2010/wordprocessingShape">
+                    <wps:wsp>
+                      <wps:cNvSpPr txBox="1">
+                        <a:spLocks noChangeArrowheads="1"/>
+                      </wps:cNvSpPr>
+                      <wps:spPr bwMode="auto">
+                        <a:xfrm>
+                          <a:off x="0" y="0"/>
+                          <a:ext cx="2388235" cy="328930"/>
+                        </a:xfrm>
+                        <a:prstGeom prst="rect">
+                          <a:avLst/>
+                        </a:prstGeom>
+                        <a:solidFill>
+                          <a:srgbClr val="FFFFFF"/>
+                        </a:solidFill>
+                        <a:ln w="9525">
+                          <a:noFill/>
+                          <a:miter lim="800000"/>
+                          <a:headEnd/>
+                          <a:tailEnd/>
+                        </a:ln>
+                      </wps:spPr>
+                      <wps:txbx>
+                        <w:txbxContent>
+                          <w:p>
+                            <w:pPr>
+                              <w:rPr>
+                                <w:rFonts w:ascii="Times New Roman" w:hAnsi="Times New Roman" w:cs="Times New Roman"/>
+                                <w:sz w:val="44"/>
+                                <w:szCs w:val="44"/>
+                              </w:rPr>
+                            </w:pPr>
+                            <w:r>
+                              <w:rPr>
+                                <w:rFonts w:ascii="Times New Roman" w:hAnsi="Times New Roman" w:cs="Times New Roman"/>
+                                <w:sz w:val="44"/>
+                                <w:szCs w:val="44"/>
+                              </w:rPr>
+                              <w:t xml:space="preserve"> WordClass</w:t>
+                            </w:r>
+                            <w:r>
+                              <w:rPr>
+                                <w:rFonts w:ascii="Times New Roman" w:hAnsi="Times New Roman" w:cs="Times New Roman"/>
+                                <w:sz w:val="44"/>
+                                <w:szCs w:val="44"/>
+                              </w:rPr>
+                              <w:t xml:space="preserve"> (</w:t>
+                            </w:r>
+                            <w:r>
+                              <w:rPr>
+                                <w:rFonts w:ascii="Times New Roman" w:hAnsi="Times New Roman" w:cs="Times New Roman"/>
+                                <w:sz w:val="44"/>
+                                <w:szCs w:val="44"/>
+                              </w:rPr>
+                              <w:t>12 bits</w:t>
+                            </w:r>
+                            <w:r>
+                              <w:rPr>
+                                <w:rFonts w:ascii="Times New Roman" w:hAnsi="Times New Roman" w:cs="Times New Roman"/>
+                                <w:sz w:val="44"/>
+                                <w:szCs w:val="44"/>
+                              </w:rPr>
+                              <w:t>)</w:t>
+                            </w:r>
+                          </w:p>
+                        </w:txbxContent>
+                      </wps:txbx>
+                      <wps:bodyPr rot="0" vert="horz" wrap="square" lIns="0" tIns="0" rIns="0" bIns="0" anchor="t" anchorCtr="0">
+                        <a:noAutofit/>
+                      </wps:bodyPr>
+                    </wps:wsp>
+                  </a:graphicData>
+                </a:graphic>
+                <wp14:sizeRelH relativeFrom="margin">
+                  <wp14:pctWidth>0</wp14:pctWidth>
+                </wp14:sizeRelH>
+                <wp14:sizeRelV relativeFrom="margin">
+                  <wp14:pctHeight>0</wp14:pctHeight>
+                </wp14:sizeRelV>
+              </wp:anchor>
+            </w:drawing>
+          </mc:Choice>
+          <mc:Fallback>
+            <w:pict>
+              <v:shapetype w14:anchorId="1E9CAD06" id="_x0000_t202" coordsize="21600,21600" o:spt="202" path="m,l,21600r21600,l21600,xe">
+                <v:stroke joinstyle="miter"/>
+                <v:path gradientshapeok="t" o:connecttype="rect"/>
+              </v:shapetype>
+              <v:shape id="Text Box 9" o:spid="_x0000_s1026" type="#_x0000_t202" style="position:absolute;margin-left:349.9pt;margin-top:27.5pt;width:188.05pt;height:25.9pt;z-index:-251657216;visibility:visible;mso-wrap-style:square;mso-width-percent:0;mso-height-percent:0;mso-wrap-distance-left:9pt;mso-wrap-distance-top:3.6pt;mso-wrap-distance-right:9pt;mso-wrap-distance-bottom:3.6pt;mso-position-horizontal:absolute;mso-position-horizontal-relative:margin;mso-position-vertical:absolute;mso-position-vertical-relative:margin;mso-width-percent:0;mso-height-percent:0;mso-width-relative:margin;mso-height-relative:margin;v-text-anchor:top" o:gfxdata="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" stroked="f">
+                <v:textbox inset="0,0,0,0">
+                  <w:txbxContent>
+                    <w:p>
+                      <w:pPr>
+                        <w:rPr>
+                          <w:rFonts w:ascii="Times New Roman" w:hAnsi="Times New Roman" w:cs="Times New Roman"/>
+                          <w:sz w:val="44"/>
+                          <w:szCs w:val="44"/>
+                        </w:rPr>
+                      </w:pPr>
+                      <w:r>
+                        <w:rPr>
+                          <w:rFonts w:ascii="Times New Roman" w:hAnsi="Times New Roman" w:cs="Times New Roman"/>
+                          <w:sz w:val="44"/>
+                          <w:szCs w:val="44"/>
+                        </w:rPr>
+                        <w:t xml:space="preserve"> WordClass</w:t>
+                      </w:r>
+                      <w:r>
+                        <w:rPr>
+                          <w:rFonts w:ascii="Times New Roman" w:hAnsi="Times New Roman" w:cs="Times New Roman"/>
+                          <w:sz w:val="44"/>
+                          <w:szCs w:val="44"/>
+                        </w:rPr>
+                        <w:t xml:space="preserve"> (</w:t>
+                      </w:r>
+                      <w:r>
+                        <w:rPr>
+                          <w:rFonts w:ascii="Times New Roman" w:hAnsi="Times New Roman" w:cs="Times New Roman"/>
+                          <w:sz w:val="44"/>
+                          <w:szCs w:val="44"/>
+                        </w:rPr>
+                        <w:t>12 bits</w:t>
+                      </w:r>
+                      <w:r>
+                        <w:rPr>
+                          <w:rFonts w:ascii="Times New Roman" w:hAnsi="Times New Roman" w:cs="Times New Roman"/>
+                          <w:sz w:val="44"/>
+                          <w:szCs w:val="44"/>
+                        </w:rPr>
+                        <w:t>)</w:t>
+                      </w:r>
+                    </w:p>
+                  </w:txbxContent>
+                </v:textbox>
+                <w10:wrap anchorx="margin" anchory="margin"/>
+              </v:shape>
+            </w:pict>
+          </mc:Fallback>
+        </mc:AlternateContent>
+      </w:r>
+      <w:r>
+        <w:rPr>
+          <w:noProof/>
+        </w:rPr>
+        <mc:AlternateContent>
+          <mc:Choice Requires="wps">
+            <w:drawing>
+              <wp:anchor distT="45720" distB="45720" distL="114300" distR="114300" simplePos="0" relativeHeight="251661312" behindDoc="0" locked="0" layoutInCell="1" allowOverlap="1" wp14:anchorId="0632D9E5" wp14:editId="6ABA0238">
+                <wp:simplePos x="0" y="0"/>
+                <wp:positionH relativeFrom="margin">
+                  <wp:posOffset>18718</wp:posOffset>
+                </wp:positionH>
+                <wp:positionV relativeFrom="margin">
+                  <wp:posOffset>319046</wp:posOffset>
+                </wp:positionV>
+                <wp:extent cx="2707640" cy="327660"/>
+                <wp:effectExtent l="0" t="0" r="0" b="0"/>
+                <wp:wrapSquare wrapText="bothSides"/>
+                <wp:docPr id="16" name="Text Box 16"/>
+                <wp:cNvGraphicFramePr>
+                  <a:graphicFrameLocks xmlns:a="http://schemas.openxmlformats.org/drawingml/2006/main"/>
+                </wp:cNvGraphicFramePr>
+                <a:graphic xmlns:a="http://schemas.openxmlformats.org/drawingml/2006/main">
+                  <a:graphicData uri="http://schemas.microsoft.com/office/word/2010/wordprocessingShape">
+                    <wps:wsp>
+                      <wps:cNvSpPr txBox="1">
+                        <a:spLocks noChangeArrowheads="1"/>
+                      </wps:cNvSpPr>
+                      <wps:spPr bwMode="auto">
+                        <a:xfrm>
+                          <a:off x="0" y="0"/>
+                          <a:ext cx="2707640" cy="327660"/>
+                        </a:xfrm>
+                        <a:prstGeom prst="rect">
+                          <a:avLst/>
+                        </a:prstGeom>
+                        <a:solidFill>
+                          <a:srgbClr val="FFFFFF"/>
+                        </a:solidFill>
+                        <a:ln w="9525">
+                          <a:noFill/>
+                          <a:miter lim="800000"/>
+                          <a:headEnd/>
+                          <a:tailEnd/>
+                        </a:ln>
+                      </wps:spPr>
+                      <wps:txbx>
+                        <w:txbxContent>
+                          <w:p>
+                            <w:pPr>
+                              <w:rPr>
+                                <w:rFonts w:ascii="Times New Roman" w:hAnsi="Times New Roman" w:cs="Times New Roman"/>
+                                <w:sz w:val="44"/>
+                                <w:szCs w:val="44"/>
+                              </w:rPr>
+                            </w:pPr>
+                            <w:r>
+                              <w:rPr>
+                                <w:rFonts w:ascii="Times New Roman" w:hAnsi="Times New Roman" w:cs="Times New Roman"/>
+                                <w:sz w:val="44"/>
+                                <w:szCs w:val="44"/>
+                              </w:rPr>
+                              <w:t>Person/Number</w:t>
+                            </w:r>
+                            <w:r>
+                              <w:rPr>
+                                <w:rFonts w:ascii="Times New Roman" w:hAnsi="Times New Roman" w:cs="Times New Roman"/>
+                                <w:sz w:val="44"/>
+                                <w:szCs w:val="44"/>
+                              </w:rPr>
+                              <w:t xml:space="preserve"> (</w:t>
+                            </w:r>
+                            <w:r>
+                              <w:rPr>
+                                <w:rFonts w:ascii="Times New Roman" w:hAnsi="Times New Roman" w:cs="Times New Roman"/>
+                                <w:sz w:val="44"/>
+                                <w:szCs w:val="44"/>
+                              </w:rPr>
+                              <w:t>4 bits</w:t>
+                            </w:r>
+                            <w:r>
+                              <w:rPr>
+                                <w:rFonts w:ascii="Times New Roman" w:hAnsi="Times New Roman" w:cs="Times New Roman"/>
+                                <w:sz w:val="44"/>
+                                <w:szCs w:val="44"/>
+                              </w:rPr>
+                              <w:t>)</w:t>
+                            </w:r>
+                          </w:p>
+                        </w:txbxContent>
+                      </wps:txbx>
+                      <wps:bodyPr rot="0" vert="horz" wrap="square" lIns="0" tIns="0" rIns="0" bIns="0" anchor="t" anchorCtr="0">
+                        <a:noAutofit/>
+                      </wps:bodyPr>
+                    </wps:wsp>
+                  </a:graphicData>
+                </a:graphic>
+                <wp14:sizeRelH relativeFrom="margin">
+                  <wp14:pctWidth>0</wp14:pctWidth>
+                </wp14:sizeRelH>
+                <wp14:sizeRelV relativeFrom="margin">
+                  <wp14:pctHeight>0</wp14:pctHeight>
+                </wp14:sizeRelV>
+              </wp:anchor>
+            </w:drawing>
+          </mc:Choice>
+          <mc:Fallback>
+            <w:pict>
+              <v:shape w14:anchorId="0632D9E5" id="Text Box 16" o:spid="_x0000_s1027" type="#_x0000_t202" style="position:absolute;margin-left:1.45pt;margin-top:25.1pt;width:213.2pt;height:25.8pt;z-index:251661312;visibility:visible;mso-wrap-style:square;mso-width-percent:0;mso-height-percent:0;mso-wrap-distance-left:9pt;mso-wrap-distance-top:3.6pt;mso-wrap-distance-right:9pt;mso-wrap-distance-bottom:3.6pt;mso-position-horizontal:absolute;mso-position-horizontal-relative:margin;mso-position-vertical:absolute;mso-position-vertical-relative:margin;mso-width-percent:0;mso-height-percent:0;mso-width-relative:margin;mso-height-relative:margin;v-text-anchor:top" o:gfxdata="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" stroked="f">
+                <v:textbox inset="0,0,0,0">
+                  <w:txbxContent>
+                    <w:p>
+                      <w:pPr>
+                        <w:rPr>
+                          <w:rFonts w:ascii="Times New Roman" w:hAnsi="Times New Roman" w:cs="Times New Roman"/>
+                          <w:sz w:val="44"/>
+                          <w:szCs w:val="44"/>
+                        </w:rPr>
+                      </w:pPr>
+                      <w:r>
+                        <w:rPr>
+                          <w:rFonts w:ascii="Times New Roman" w:hAnsi="Times New Roman" w:cs="Times New Roman"/>
+                          <w:sz w:val="44"/>
+                          <w:szCs w:val="44"/>
+                        </w:rPr>
+                        <w:t>Person/Number</w:t>
+                      </w:r>
+                      <w:r>
+                        <w:rPr>
+                          <w:rFonts w:ascii="Times New Roman" w:hAnsi="Times New Roman" w:cs="Times New Roman"/>
+                          <w:sz w:val="44"/>
+                          <w:szCs w:val="44"/>
+                        </w:rPr>
+                        <w:t xml:space="preserve"> (</w:t>
+                      </w:r>
+                      <w:r>
+                        <w:rPr>
+                          <w:rFonts w:ascii="Times New Roman" w:hAnsi="Times New Roman" w:cs="Times New Roman"/>
+                          <w:sz w:val="44"/>
+                          <w:szCs w:val="44"/>
+                        </w:rPr>
+                        <w:t>4 bits</w:t>
+                      </w:r>
+                      <w:r>
+                        <w:rPr>
+                          <w:rFonts w:ascii="Times New Roman" w:hAnsi="Times New Roman" w:cs="Times New Roman"/>
+                          <w:sz w:val="44"/>
+                          <w:szCs w:val="44"/>
+                        </w:rPr>
+                        <w:t>)</w:t>
+                      </w:r>
+                    </w:p>
+                  </w:txbxContent>
+                </v:textbox>
+                <w10:wrap type="square" anchorx="margin" anchory="margin"/>
+              </v:shape>
+            </w:pict>
+          </mc:Fallback>
+        </mc:AlternateContent>
+      </w:r>
+    </w:p>
+    <w:p>
+      <w:pPr>
+        <w:spacing w:after="0"/>
+      </w:pPr>
+    </w:p>
+    <w:tbl>
+      <w:tblPr>
+        <w:tblStyle w:val="TableGrid0"/>
+        <w:tblpPr w:leftFromText="187" w:rightFromText="187" w:vertAnchor="page" w:horzAnchor="margin" w:tblpY="2543"/>
+        <w:tblOverlap w:val="never"/>
+        <w:tblW w:w="4215" w:type="dxa"/>
+        <w:tblInd w:w="0" w:type="dxa"/>
+        <w:tblLook w:val="04A0" w:firstRow="1" w:lastRow="0" w:firstColumn="1" w:lastColumn="0" w:noHBand="0" w:noVBand="1"/>
+      </w:tblPr>
+      <w:tblGrid>
+        <w:gridCol w:w="1515"/>
+        <w:gridCol w:w="270"/>
+        <w:gridCol w:w="2430"/>
+      </w:tblGrid>
+      <w:tr>
+        <w:trPr>
+          <w:trHeight w:val="321"/>
+        </w:trPr>
+        <w:tc>
+          <w:tcPr>
+            <w:tcW w:w="1515" w:type="dxa"/>
+            <w:tcBorders>
+              <w:top w:val="single" w:sz="12" w:space="0" w:color="000000"/>
+              <w:left w:val="single" w:sz="12" w:space="0" w:color="000000"/>
+              <w:bottom w:val="single" w:sz="12" w:space="0" w:color="000000"/>
+              <w:right w:val="nil"/>
+            </w:tcBorders>
+            <w:shd w:val="clear" w:color="auto" w:fill="000000"/>
+            <w:vAlign w:val="center"/>
+          </w:tcPr>
+          <w:p>
+            <w:pPr>
+              <w:ind w:left="156"/>
+            </w:pPr>
+            <w:r>
+              <w:rPr>
+                <w:rFonts w:ascii="Arial" w:eastAsia="Arial" w:hAnsi="Arial" w:cs="Arial"/>
+                <w:b/>
+                <w:color w:val="FFFFFF"/>
+                <w:sz w:val="24"/>
+              </w:rPr>
+              <w:t>Description</w:t>
+            </w:r>
+            <w:r>
+              <w:rPr>
+                <w:rFonts w:ascii="Times New Roman" w:eastAsia="Times New Roman" w:hAnsi="Times New Roman" w:cs="Times New Roman"/>
+                <w:color w:val="FFFFFF"/>
+                <w:sz w:val="24"/>
+              </w:rPr>
+              <w:t xml:space="preserve"> </w:t>
+            </w:r>
+          </w:p>
+        </w:tc>
+        <w:tc>
+          <w:tcPr>
+            <w:tcW w:w="270" w:type="dxa"/>
+            <w:tcBorders>
+              <w:top w:val="single" w:sz="12" w:space="0" w:color="000000"/>
+              <w:left w:val="nil"/>
+              <w:bottom w:val="single" w:sz="12" w:space="0" w:color="000000"/>
+              <w:right w:val="single" w:sz="4" w:space="0" w:color="FFFFFF"/>
+            </w:tcBorders>
+            <w:shd w:val="clear" w:color="auto" w:fill="000000"/>
+            <w:vAlign w:val="center"/>
+          </w:tcPr>
+          <w:p/>
+        </w:tc>
+        <w:tc>
+          <w:tcPr>
+            <w:tcW w:w="2430" w:type="dxa"/>
+            <w:tcBorders>
+              <w:top w:val="single" w:sz="12" w:space="0" w:color="000000"/>
+              <w:left w:val="single" w:sz="4" w:space="0" w:color="FFFFFF"/>
+              <w:bottom w:val="single" w:sz="12" w:space="0" w:color="000000"/>
+              <w:right w:val="single" w:sz="12" w:space="0" w:color="000000"/>
+            </w:tcBorders>
+            <w:shd w:val="clear" w:color="auto" w:fill="000000"/>
+            <w:vAlign w:val="center"/>
+          </w:tcPr>
+          <w:p>
+            <w:pPr>
+              <w:ind w:left="108"/>
+            </w:pPr>
+            <w:r>
+              <w:rPr>
+                <w:rFonts w:ascii="Arial" w:eastAsia="Arial" w:hAnsi="Arial" w:cs="Arial"/>
+                <w:b/>
+                <w:color w:val="FFFFFF"/>
+                <w:sz w:val="24"/>
+              </w:rPr>
+              <w:t>Left-Most Nibble</w:t>
+            </w:r>
+          </w:p>
+        </w:tc>
+      </w:tr>
+      <w:tr>
+        <w:trPr>
+          <w:trHeight w:val="306"/>
+        </w:trPr>
+        <w:tc>
+          <w:tcPr>
+            <w:tcW w:w="1515" w:type="dxa"/>
+            <w:tcBorders>
+              <w:top w:val="single" w:sz="4" w:space="0" w:color="000000"/>
+              <w:left w:val="single" w:sz="4" w:space="0" w:color="000000"/>
+              <w:bottom w:val="single" w:sz="4" w:space="0" w:color="000000"/>
+              <w:right w:val="nil"/>
+            </w:tcBorders>
+            <w:shd w:val="clear" w:color="auto" w:fill="D9D9D9"/>
+            <w:vAlign w:val="center"/>
+          </w:tcPr>
+          <w:p>
+            <w:pPr>
+              <w:ind w:left="113"/>
+              <w:jc w:val="both"/>
+              <w:rPr>
+                <w:rFonts w:ascii="Consolas" w:hAnsi="Consolas"/>
+              </w:rPr>
+            </w:pPr>
+            <w:r>
+              <w:rPr>
+                <w:rFonts w:ascii="Consolas" w:eastAsia="Courier New" w:hAnsi="Consolas" w:cs="Courier New"/>
+              </w:rPr>
+              <w:t>Person bits</w:t>
+            </w:r>
+          </w:p>
+        </w:tc>
+        <w:tc>
+          <w:tcPr>
+            <w:tcW w:w="270" w:type="dxa"/>
+            <w:tcBorders>
+              <w:top w:val="single" w:sz="4" w:space="0" w:color="000000"/>
+              <w:left w:val="nil"/>
+              <w:bottom w:val="single" w:sz="4" w:space="0" w:color="000000"/>
+              <w:right w:val="single" w:sz="4" w:space="0" w:color="000000"/>
+            </w:tcBorders>
+            <w:shd w:val="clear" w:color="auto" w:fill="D9D9D9"/>
+            <w:vAlign w:val="center"/>
+          </w:tcPr>
+          <w:p/>
+        </w:tc>
+        <w:tc>
+          <w:tcPr>
+            <w:tcW w:w="2430" w:type="dxa"/>
+            <w:tcBorders>
+              <w:top w:val="single" w:sz="4" w:space="0" w:color="000000"/>
+              <w:left w:val="single" w:sz="4" w:space="0" w:color="000000"/>
+              <w:bottom w:val="single" w:sz="4" w:space="0" w:color="000000"/>
+              <w:right w:val="single" w:sz="4" w:space="0" w:color="000000"/>
+            </w:tcBorders>
+            <w:vAlign w:val="center"/>
+          </w:tcPr>
+          <w:p>
+            <w:pPr>
+              <w:ind w:left="108"/>
+              <w:rPr>
+                <w:rFonts w:ascii="Consolas" w:hAnsi="Consolas"/>
+              </w:rPr>
+            </w:pPr>
+            <w:r>
+              <w:rPr>
+                <w:rFonts w:ascii="Consolas" w:eastAsia="Courier New" w:hAnsi="Consolas" w:cs="Courier New"/>
+              </w:rPr>
+              <w:t>0x3</w:t>
+            </w:r>
+            <w:r>
+              <w:rPr>
+                <w:rFonts w:ascii="Consolas" w:eastAsia="Courier New" w:hAnsi="Consolas" w:cs="Courier New"/>
+              </w:rPr>
+              <w:t>---</w:t>
+            </w:r>
+            <w:r>
+              <w:rPr>
+                <w:rFonts w:ascii="Consolas" w:eastAsia="Courier New" w:hAnsi="Consolas" w:cs="Courier New"/>
+              </w:rPr>
+              <w:t xml:space="preserve"> (0b--11)</w:t>
+            </w:r>
+          </w:p>
+        </w:tc>
+      </w:tr>
+      <w:tr>
+        <w:trPr>
+          <w:trHeight w:val="306"/>
+        </w:trPr>
+        <w:tc>
+          <w:tcPr>
+            <w:tcW w:w="1515" w:type="dxa"/>
+            <w:tcBorders>
+              <w:top w:val="single" w:sz="4" w:space="0" w:color="000000"/>
+              <w:left w:val="single" w:sz="4" w:space="0" w:color="000000"/>
+              <w:bottom w:val="single" w:sz="4" w:space="0" w:color="000000"/>
+              <w:right w:val="nil"/>
+            </w:tcBorders>
+            <w:shd w:val="clear" w:color="auto" w:fill="D9D9D9"/>
+            <w:vAlign w:val="center"/>
+          </w:tcPr>
+          <w:p>
+            <w:pPr>
+              <w:ind w:left="113"/>
+              <w:jc w:val="both"/>
+              <w:rPr>
+                <w:rFonts w:ascii="Consolas" w:hAnsi="Consolas"/>
+              </w:rPr>
+            </w:pPr>
+            <w:r>
+              <w:rPr>
+                <w:rFonts w:ascii="Consolas" w:eastAsia="Courier New" w:hAnsi="Consolas" w:cs="Courier New"/>
+              </w:rPr>
+              <w:t>Number bits</w:t>
+            </w:r>
+          </w:p>
+        </w:tc>
+        <w:tc>
+          <w:tcPr>
+            <w:tcW w:w="270" w:type="dxa"/>
+            <w:tcBorders>
+              <w:top w:val="single" w:sz="4" w:space="0" w:color="000000"/>
+              <w:left w:val="nil"/>
+              <w:bottom w:val="single" w:sz="4" w:space="0" w:color="000000"/>
+              <w:right w:val="single" w:sz="4" w:space="0" w:color="000000"/>
+            </w:tcBorders>
+            <w:shd w:val="clear" w:color="auto" w:fill="D9D9D9"/>
+            <w:vAlign w:val="center"/>
+          </w:tcPr>
+          <w:p/>
+        </w:tc>
+        <w:tc>
+          <w:tcPr>
+            <w:tcW w:w="2430" w:type="dxa"/>
+            <w:tcBorders>
+              <w:top w:val="single" w:sz="4" w:space="0" w:color="000000"/>
+              <w:left w:val="single" w:sz="4" w:space="0" w:color="000000"/>
+              <w:bottom w:val="single" w:sz="4" w:space="0" w:color="000000"/>
+              <w:right w:val="single" w:sz="4" w:space="0" w:color="000000"/>
+            </w:tcBorders>
+            <w:vAlign w:val="center"/>
+          </w:tcPr>
+          <w:p>
+            <w:pPr>
+              <w:ind w:left="108"/>
+              <w:rPr>
+                <w:rFonts w:ascii="Consolas" w:hAnsi="Consolas"/>
+              </w:rPr>
+            </w:pPr>
+            <w:r>
+              <w:rPr>
+                <w:rFonts w:ascii="Consolas" w:eastAsia="Courier New" w:hAnsi="Consolas" w:cs="Courier New"/>
+              </w:rPr>
+              <w:t>0xC</w:t>
+            </w:r>
+            <w:r>
+              <w:rPr>
+                <w:rFonts w:ascii="Consolas" w:eastAsia="Courier New" w:hAnsi="Consolas" w:cs="Courier New"/>
+              </w:rPr>
+              <w:t>---</w:t>
+            </w:r>
+            <w:r>
+              <w:rPr>
+                <w:rFonts w:ascii="Consolas" w:eastAsia="Courier New" w:hAnsi="Consolas" w:cs="Courier New"/>
+              </w:rPr>
+              <w:t xml:space="preserve"> (0b11--)</w:t>
+            </w:r>
+          </w:p>
+        </w:tc>
+      </w:tr>
+      <w:tr>
+        <w:trPr>
+          <w:trHeight w:val="306"/>
+        </w:trPr>
+        <w:tc>
+          <w:tcPr>
+            <w:tcW w:w="1515" w:type="dxa"/>
+            <w:tcBorders>
+              <w:top w:val="single" w:sz="4" w:space="0" w:color="000000"/>
+              <w:left w:val="single" w:sz="4" w:space="0" w:color="000000"/>
+              <w:bottom w:val="single" w:sz="4" w:space="0" w:color="000000"/>
+              <w:right w:val="nil"/>
+            </w:tcBorders>
+            <w:shd w:val="clear" w:color="auto" w:fill="D9D9D9"/>
+            <w:vAlign w:val="center"/>
+          </w:tcPr>
+          <w:p>
+            <w:pPr>
+              <w:ind w:left="113"/>
+              <w:jc w:val="both"/>
+              <w:rPr>
+                <w:rFonts w:ascii="Consolas" w:eastAsia="Courier New" w:hAnsi="Consolas" w:cs="Courier New"/>
+              </w:rPr>
+            </w:pPr>
+            <w:r>
+              <w:rPr>
+                <w:rFonts w:ascii="Consolas" w:eastAsia="Courier New" w:hAnsi="Consolas" w:cs="Courier New"/>
+              </w:rPr>
+              <w:t>Indefinite</w:t>
+            </w:r>
+          </w:p>
+        </w:tc>
+        <w:tc>
+          <w:tcPr>
+            <w:tcW w:w="270" w:type="dxa"/>
+            <w:tcBorders>
+              <w:top w:val="single" w:sz="4" w:space="0" w:color="000000"/>
+              <w:left w:val="nil"/>
+              <w:bottom w:val="single" w:sz="4" w:space="0" w:color="000000"/>
+              <w:right w:val="single" w:sz="4" w:space="0" w:color="000000"/>
+            </w:tcBorders>
+            <w:shd w:val="clear" w:color="auto" w:fill="D9D9D9"/>
+            <w:vAlign w:val="center"/>
+          </w:tcPr>
+          <w:p/>
+        </w:tc>
+        <w:tc>
+          <w:tcPr>
+            <w:tcW w:w="2430" w:type="dxa"/>
+            <w:tcBorders>
+              <w:top w:val="single" w:sz="4" w:space="0" w:color="000000"/>
+              <w:left w:val="single" w:sz="4" w:space="0" w:color="000000"/>
+              <w:bottom w:val="single" w:sz="4" w:space="0" w:color="000000"/>
+              <w:right w:val="single" w:sz="4" w:space="0" w:color="000000"/>
+            </w:tcBorders>
+            <w:vAlign w:val="center"/>
+          </w:tcPr>
+          <w:p>
+            <w:pPr>
+              <w:ind w:left="108"/>
+              <w:rPr>
+                <w:rFonts w:ascii="Consolas" w:eastAsia="Courier New" w:hAnsi="Consolas" w:cs="Courier New"/>
+              </w:rPr>
+            </w:pPr>
+            <w:r>
+              <w:rPr>
+                <w:rFonts w:ascii="Consolas" w:eastAsia="Courier New" w:hAnsi="Consolas" w:cs="Courier New"/>
+              </w:rPr>
+              <w:t>0x0</w:t>
+            </w:r>
+            <w:r>
+              <w:rPr>
+                <w:rFonts w:ascii="Consolas" w:eastAsia="Courier New" w:hAnsi="Consolas" w:cs="Courier New"/>
+              </w:rPr>
+              <w:t>---</w:t>
+            </w:r>
+            <w:r>
+              <w:rPr>
+                <w:rFonts w:ascii="Consolas" w:eastAsia="Courier New" w:hAnsi="Consolas" w:cs="Courier New"/>
+              </w:rPr>
+              <w:t xml:space="preserve"> (0b--00)</w:t>
+            </w:r>
+          </w:p>
+        </w:tc>
+      </w:tr>
+      <w:tr>
+        <w:trPr>
+          <w:trHeight w:val="306"/>
+        </w:trPr>
+        <w:tc>
+          <w:tcPr>
+            <w:tcW w:w="1515" w:type="dxa"/>
+            <w:tcBorders>
+              <w:top w:val="single" w:sz="4" w:space="0" w:color="000000"/>
+              <w:left w:val="single" w:sz="4" w:space="0" w:color="000000"/>
+              <w:bottom w:val="single" w:sz="4" w:space="0" w:color="000000"/>
+              <w:right w:val="nil"/>
+            </w:tcBorders>
+            <w:shd w:val="clear" w:color="auto" w:fill="D9D9D9"/>
+            <w:vAlign w:val="center"/>
+          </w:tcPr>
+          <w:p>
+            <w:pPr>
+              <w:ind w:left="113"/>
+              <w:jc w:val="both"/>
+              <w:rPr>
+                <w:rFonts w:ascii="Consolas" w:hAnsi="Consolas"/>
+              </w:rPr>
+            </w:pPr>
+            <w:r>
+              <w:rPr>
+                <w:rFonts w:ascii="Consolas" w:eastAsia="Courier New" w:hAnsi="Consolas" w:cs="Courier New"/>
+              </w:rPr>
+              <w:t>1</w:t>
+            </w:r>
+            <w:r>
+              <w:rPr>
+                <w:rFonts w:ascii="Consolas" w:eastAsia="Courier New" w:hAnsi="Consolas" w:cs="Courier New"/>
+                <w:vertAlign w:val="superscript"/>
+              </w:rPr>
+              <w:t>st</w:t>
+            </w:r>
+            <w:r>
+              <w:rPr>
+                <w:rFonts w:ascii="Consolas" w:eastAsia="Courier New" w:hAnsi="Consolas" w:cs="Courier New"/>
+              </w:rPr>
+              <w:t xml:space="preserve"> Person </w:t>
+            </w:r>
+          </w:p>
+        </w:tc>
+        <w:tc>
+          <w:tcPr>
+            <w:tcW w:w="270" w:type="dxa"/>
+            <w:tcBorders>
+              <w:top w:val="single" w:sz="4" w:space="0" w:color="000000"/>
+              <w:left w:val="nil"/>
+              <w:bottom w:val="single" w:sz="4" w:space="0" w:color="000000"/>
+              <w:right w:val="single" w:sz="4" w:space="0" w:color="000000"/>
+            </w:tcBorders>
+            <w:shd w:val="clear" w:color="auto" w:fill="D9D9D9"/>
+            <w:vAlign w:val="center"/>
+          </w:tcPr>
+          <w:p/>
+        </w:tc>
+        <w:tc>
+          <w:tcPr>
+            <w:tcW w:w="2430" w:type="dxa"/>
+            <w:tcBorders>
+              <w:top w:val="single" w:sz="4" w:space="0" w:color="000000"/>
+              <w:left w:val="single" w:sz="4" w:space="0" w:color="000000"/>
+              <w:bottom w:val="single" w:sz="4" w:space="0" w:color="000000"/>
+              <w:right w:val="single" w:sz="4" w:space="0" w:color="000000"/>
+            </w:tcBorders>
+            <w:vAlign w:val="center"/>
+          </w:tcPr>
+          <w:p>
+            <w:pPr>
+              <w:ind w:left="108"/>
+              <w:rPr>
+                <w:rFonts w:ascii="Consolas" w:hAnsi="Consolas"/>
+              </w:rPr>
+            </w:pPr>
+            <w:r>
+              <w:rPr>
+                <w:rFonts w:ascii="Consolas" w:eastAsia="Courier New" w:hAnsi="Consolas" w:cs="Courier New"/>
+              </w:rPr>
+              <w:t>0x1</w:t>
+            </w:r>
+            <w:r>
+              <w:rPr>
+                <w:rFonts w:ascii="Consolas" w:eastAsia="Courier New" w:hAnsi="Consolas" w:cs="Courier New"/>
+              </w:rPr>
+              <w:t>---</w:t>
+            </w:r>
+            <w:r>
+              <w:rPr>
+                <w:rFonts w:ascii="Consolas" w:eastAsia="Courier New" w:hAnsi="Consolas" w:cs="Courier New"/>
+              </w:rPr>
+              <w:t xml:space="preserve"> (0b--01)</w:t>
+            </w:r>
+          </w:p>
+        </w:tc>
+      </w:tr>
+      <w:tr>
+        <w:trPr>
+          <w:trHeight w:val="306"/>
+        </w:trPr>
+        <w:tc>
+          <w:tcPr>
+            <w:tcW w:w="1515" w:type="dxa"/>
+            <w:tcBorders>
+              <w:top w:val="single" w:sz="4" w:space="0" w:color="000000"/>
+              <w:left w:val="single" w:sz="4" w:space="0" w:color="000000"/>
+              <w:bottom w:val="single" w:sz="4" w:space="0" w:color="000000"/>
+              <w:right w:val="nil"/>
+            </w:tcBorders>
+            <w:shd w:val="clear" w:color="auto" w:fill="D9D9D9"/>
+            <w:vAlign w:val="center"/>
+          </w:tcPr>
+          <w:p>
+            <w:pPr>
+              <w:ind w:left="113"/>
+              <w:jc w:val="both"/>
+              <w:rPr>
+                <w:rFonts w:ascii="Consolas" w:hAnsi="Consolas"/>
+              </w:rPr>
+            </w:pPr>
+            <w:r>
+              <w:rPr>
+                <w:rFonts w:ascii="Consolas" w:eastAsia="Courier New" w:hAnsi="Consolas" w:cs="Courier New"/>
+              </w:rPr>
+              <w:t>2</w:t>
+            </w:r>
+            <w:r>
+              <w:rPr>
+                <w:rFonts w:ascii="Consolas" w:eastAsia="Courier New" w:hAnsi="Consolas" w:cs="Courier New"/>
+                <w:vertAlign w:val="superscript"/>
+              </w:rPr>
+              <w:t>nd</w:t>
+            </w:r>
+            <w:r>
+              <w:rPr>
+                <w:rFonts w:ascii="Consolas" w:eastAsia="Courier New" w:hAnsi="Consolas" w:cs="Courier New"/>
+              </w:rPr>
+              <w:t xml:space="preserve"> Person</w:t>
+            </w:r>
+          </w:p>
+        </w:tc>
+        <w:tc>
+          <w:tcPr>
+            <w:tcW w:w="270" w:type="dxa"/>
+            <w:tcBorders>
+              <w:top w:val="single" w:sz="4" w:space="0" w:color="000000"/>
+              <w:left w:val="nil"/>
+              <w:bottom w:val="single" w:sz="4" w:space="0" w:color="000000"/>
+              <w:right w:val="single" w:sz="4" w:space="0" w:color="000000"/>
+            </w:tcBorders>
+            <w:shd w:val="clear" w:color="auto" w:fill="D9D9D9"/>
+            <w:vAlign w:val="center"/>
+          </w:tcPr>
+          <w:p/>
+        </w:tc>
+        <w:tc>
+          <w:tcPr>
+            <w:tcW w:w="2430" w:type="dxa"/>
+            <w:tcBorders>
+              <w:top w:val="single" w:sz="4" w:space="0" w:color="000000"/>
+              <w:left w:val="single" w:sz="4" w:space="0" w:color="000000"/>
+              <w:bottom w:val="single" w:sz="4" w:space="0" w:color="000000"/>
+              <w:right w:val="single" w:sz="4" w:space="0" w:color="000000"/>
+            </w:tcBorders>
+            <w:vAlign w:val="center"/>
+          </w:tcPr>
+          <w:p>
+            <w:pPr>
+              <w:ind w:left="108"/>
+              <w:rPr>
+                <w:rFonts w:ascii="Consolas" w:hAnsi="Consolas"/>
+              </w:rPr>
+            </w:pPr>
+            <w:r>
+              <w:rPr>
+                <w:rFonts w:ascii="Consolas" w:eastAsia="Courier New" w:hAnsi="Consolas" w:cs="Courier New"/>
+              </w:rPr>
+              <w:t>0x2</w:t>
+            </w:r>
+            <w:r>
+              <w:rPr>
+                <w:rFonts w:ascii="Consolas" w:eastAsia="Courier New" w:hAnsi="Consolas" w:cs="Courier New"/>
+              </w:rPr>
+              <w:t>---</w:t>
+            </w:r>
+            <w:r>
+              <w:rPr>
+                <w:rFonts w:ascii="Consolas" w:eastAsia="Courier New" w:hAnsi="Consolas" w:cs="Courier New"/>
+              </w:rPr>
+              <w:t xml:space="preserve"> (0b--10)</w:t>
+            </w:r>
+          </w:p>
+        </w:tc>
+      </w:tr>
+      <w:tr>
+        <w:trPr>
+          <w:trHeight w:val="306"/>
+        </w:trPr>
+        <w:tc>
+          <w:tcPr>
+            <w:tcW w:w="1515" w:type="dxa"/>
+            <w:tcBorders>
+              <w:top w:val="single" w:sz="4" w:space="0" w:color="000000"/>
+              <w:left w:val="single" w:sz="4" w:space="0" w:color="000000"/>
+              <w:bottom w:val="single" w:sz="4" w:space="0" w:color="000000"/>
+              <w:right w:val="nil"/>
+            </w:tcBorders>
+            <w:shd w:val="clear" w:color="auto" w:fill="D9D9D9"/>
+            <w:vAlign w:val="center"/>
+          </w:tcPr>
+          <w:p>
+            <w:pPr>
+              <w:ind w:left="113"/>
+              <w:jc w:val="both"/>
+              <w:rPr>
+                <w:rFonts w:ascii="Consolas" w:hAnsi="Consolas"/>
+              </w:rPr>
+            </w:pPr>
+            <w:r>
+              <w:rPr>
+                <w:rFonts w:ascii="Consolas" w:eastAsia="Courier New" w:hAnsi="Consolas" w:cs="Courier New"/>
+              </w:rPr>
+              <w:t>3</w:t>
+            </w:r>
+            <w:r>
+              <w:rPr>
+                <w:rFonts w:ascii="Consolas" w:eastAsia="Courier New" w:hAnsi="Consolas" w:cs="Courier New"/>
+                <w:vertAlign w:val="superscript"/>
+              </w:rPr>
+              <w:t>rd</w:t>
+            </w:r>
+            <w:r>
+              <w:rPr>
+                <w:rFonts w:ascii="Consolas" w:eastAsia="Courier New" w:hAnsi="Consolas" w:cs="Courier New"/>
+              </w:rPr>
+              <w:t xml:space="preserve"> Person</w:t>
+            </w:r>
+          </w:p>
+        </w:tc>
+        <w:tc>
+          <w:tcPr>
+            <w:tcW w:w="270" w:type="dxa"/>
+            <w:tcBorders>
+              <w:top w:val="single" w:sz="4" w:space="0" w:color="000000"/>
+              <w:left w:val="nil"/>
+              <w:bottom w:val="single" w:sz="4" w:space="0" w:color="000000"/>
+              <w:right w:val="single" w:sz="4" w:space="0" w:color="000000"/>
+            </w:tcBorders>
+            <w:shd w:val="clear" w:color="auto" w:fill="D9D9D9"/>
+            <w:vAlign w:val="center"/>
+          </w:tcPr>
+          <w:p/>
+        </w:tc>
+        <w:tc>
+          <w:tcPr>
+            <w:tcW w:w="2430" w:type="dxa"/>
+            <w:tcBorders>
+              <w:top w:val="single" w:sz="4" w:space="0" w:color="000000"/>
+              <w:left w:val="single" w:sz="4" w:space="0" w:color="000000"/>
+              <w:bottom w:val="single" w:sz="4" w:space="0" w:color="000000"/>
+              <w:right w:val="single" w:sz="4" w:space="0" w:color="000000"/>
+            </w:tcBorders>
+            <w:vAlign w:val="center"/>
+          </w:tcPr>
+          <w:p>
+            <w:pPr>
+              <w:ind w:left="108"/>
+              <w:rPr>
+                <w:rFonts w:ascii="Consolas" w:hAnsi="Consolas"/>
+              </w:rPr>
+            </w:pPr>
+            <w:r>
+              <w:rPr>
+                <w:rFonts w:ascii="Consolas" w:eastAsia="Courier New" w:hAnsi="Consolas" w:cs="Courier New"/>
+              </w:rPr>
+              <w:t>0x3</w:t>
+            </w:r>
+            <w:r>
+              <w:rPr>
+                <w:rFonts w:ascii="Consolas" w:eastAsia="Courier New" w:hAnsi="Consolas" w:cs="Courier New"/>
+              </w:rPr>
+              <w:t>---</w:t>
+            </w:r>
+            <w:r>
+              <w:rPr>
+                <w:rFonts w:ascii="Consolas" w:eastAsia="Courier New" w:hAnsi="Consolas" w:cs="Courier New"/>
+              </w:rPr>
+              <w:t xml:space="preserve"> (0b--11)</w:t>
+            </w:r>
+          </w:p>
+        </w:tc>
+      </w:tr>
+      <w:tr>
+        <w:trPr>
+          <w:trHeight w:val="306"/>
+        </w:trPr>
+        <w:tc>
+          <w:tcPr>
+            <w:tcW w:w="1515" w:type="dxa"/>
+            <w:tcBorders>
+              <w:top w:val="single" w:sz="4" w:space="0" w:color="000000"/>
+              <w:left w:val="single" w:sz="4" w:space="0" w:color="000000"/>
+              <w:bottom w:val="single" w:sz="4" w:space="0" w:color="000000"/>
+              <w:right w:val="nil"/>
+            </w:tcBorders>
+            <w:shd w:val="clear" w:color="auto" w:fill="D9D9D9"/>
+            <w:vAlign w:val="center"/>
+          </w:tcPr>
+          <w:p>
+            <w:pPr>
+              <w:ind w:left="113"/>
+              <w:jc w:val="both"/>
+              <w:rPr>
+                <w:rFonts w:ascii="Consolas" w:hAnsi="Consolas"/>
+              </w:rPr>
+            </w:pPr>
+            <w:r>
+              <w:rPr>
+                <w:rFonts w:ascii="Consolas" w:eastAsia="Courier New" w:hAnsi="Consolas" w:cs="Courier New"/>
+              </w:rPr>
+              <w:t>Singular</w:t>
+            </w:r>
+          </w:p>
+        </w:tc>
+        <w:tc>
+          <w:tcPr>
+            <w:tcW w:w="270" w:type="dxa"/>
+            <w:tcBorders>
+              <w:top w:val="single" w:sz="4" w:space="0" w:color="000000"/>
+              <w:left w:val="nil"/>
+              <w:bottom w:val="single" w:sz="4" w:space="0" w:color="000000"/>
+              <w:right w:val="single" w:sz="4" w:space="0" w:color="000000"/>
+            </w:tcBorders>
+            <w:shd w:val="clear" w:color="auto" w:fill="D9D9D9"/>
+            <w:vAlign w:val="center"/>
+          </w:tcPr>
+          <w:p/>
+        </w:tc>
+        <w:tc>
+          <w:tcPr>
+            <w:tcW w:w="2430" w:type="dxa"/>
+            <w:tcBorders>
+              <w:top w:val="single" w:sz="4" w:space="0" w:color="000000"/>
+              <w:left w:val="single" w:sz="4" w:space="0" w:color="000000"/>
+              <w:bottom w:val="single" w:sz="4" w:space="0" w:color="000000"/>
+              <w:right w:val="single" w:sz="4" w:space="0" w:color="000000"/>
+            </w:tcBorders>
+            <w:vAlign w:val="center"/>
+          </w:tcPr>
+          <w:p>
+            <w:pPr>
+              <w:ind w:left="108"/>
+              <w:rPr>
+                <w:rFonts w:ascii="Consolas" w:hAnsi="Consolas"/>
+              </w:rPr>
+            </w:pPr>
+            <w:r>
+              <w:rPr>
+                <w:rFonts w:ascii="Consolas" w:eastAsia="Courier New" w:hAnsi="Consolas" w:cs="Courier New"/>
+              </w:rPr>
+              <w:t>0x4</w:t>
+            </w:r>
+            <w:r>
+              <w:rPr>
+                <w:rFonts w:ascii="Consolas" w:eastAsia="Courier New" w:hAnsi="Consolas" w:cs="Courier New"/>
+              </w:rPr>
+              <w:t>---</w:t>
+            </w:r>
+            <w:r>
+              <w:rPr>
+                <w:rFonts w:ascii="Consolas" w:eastAsia="Courier New" w:hAnsi="Consolas" w:cs="Courier New"/>
+              </w:rPr>
+              <w:t xml:space="preserve"> (0b01--)</w:t>
+            </w:r>
+          </w:p>
+        </w:tc>
+      </w:tr>
+      <w:tr>
+        <w:trPr>
+          <w:trHeight w:val="306"/>
+        </w:trPr>
+        <w:tc>
+          <w:tcPr>
+            <w:tcW w:w="1515" w:type="dxa"/>
+            <w:tcBorders>
+              <w:top w:val="single" w:sz="4" w:space="0" w:color="000000"/>
+              <w:left w:val="single" w:sz="4" w:space="0" w:color="000000"/>
+              <w:bottom w:val="single" w:sz="4" w:space="0" w:color="000000"/>
+              <w:right w:val="nil"/>
+            </w:tcBorders>
+            <w:shd w:val="clear" w:color="auto" w:fill="D9D9D9"/>
+            <w:vAlign w:val="center"/>
+          </w:tcPr>
+          <w:p>
+            <w:pPr>
+              <w:ind w:left="113"/>
+              <w:jc w:val="both"/>
+              <w:rPr>
+                <w:rFonts w:ascii="Consolas" w:hAnsi="Consolas"/>
+              </w:rPr>
+            </w:pPr>
+            <w:r>
+              <w:rPr>
+                <w:rFonts w:ascii="Consolas" w:eastAsia="Courier New" w:hAnsi="Consolas" w:cs="Courier New"/>
+              </w:rPr>
+              <w:t>Plural</w:t>
+            </w:r>
+          </w:p>
+        </w:tc>
+        <w:tc>
+          <w:tcPr>
+            <w:tcW w:w="270" w:type="dxa"/>
+            <w:tcBorders>
+              <w:top w:val="single" w:sz="4" w:space="0" w:color="000000"/>
+              <w:left w:val="nil"/>
+              <w:bottom w:val="single" w:sz="4" w:space="0" w:color="000000"/>
+              <w:right w:val="single" w:sz="4" w:space="0" w:color="000000"/>
+            </w:tcBorders>
+            <w:shd w:val="clear" w:color="auto" w:fill="D9D9D9"/>
+            <w:vAlign w:val="center"/>
+          </w:tcPr>
+          <w:p/>
+        </w:tc>
+        <w:tc>
+          <w:tcPr>
+            <w:tcW w:w="2430" w:type="dxa"/>
+            <w:tcBorders>
+              <w:top w:val="single" w:sz="4" w:space="0" w:color="000000"/>
+              <w:left w:val="single" w:sz="4" w:space="0" w:color="000000"/>
+              <w:bottom w:val="single" w:sz="4" w:space="0" w:color="000000"/>
+              <w:right w:val="single" w:sz="4" w:space="0" w:color="000000"/>
+            </w:tcBorders>
+            <w:vAlign w:val="center"/>
+          </w:tcPr>
+          <w:p>
+            <w:pPr>
+              <w:ind w:left="108"/>
+              <w:rPr>
+                <w:rFonts w:ascii="Consolas" w:hAnsi="Consolas"/>
+              </w:rPr>
+            </w:pPr>
+            <w:r>
+              <w:rPr>
+                <w:rFonts w:ascii="Consolas" w:eastAsia="Courier New" w:hAnsi="Consolas" w:cs="Courier New"/>
+              </w:rPr>
+              <w:t>0x8</w:t>
+            </w:r>
+            <w:r>
+              <w:rPr>
+                <w:rFonts w:ascii="Consolas" w:eastAsia="Courier New" w:hAnsi="Consolas" w:cs="Courier New"/>
+              </w:rPr>
+              <w:t>---</w:t>
+            </w:r>
+            <w:r>
+              <w:rPr>
+                <w:rFonts w:ascii="Consolas" w:eastAsia="Courier New" w:hAnsi="Consolas" w:cs="Courier New"/>
+              </w:rPr>
+              <w:t xml:space="preserve"> (0b10--)</w:t>
+            </w:r>
+          </w:p>
+        </w:tc>
+      </w:tr>
+      <w:tr>
+        <w:trPr>
+          <w:trHeight w:val="306"/>
+        </w:trPr>
+        <w:tc>
+          <w:tcPr>
+            <w:tcW w:w="1515" w:type="dxa"/>
+            <w:tcBorders>
+              <w:top w:val="single" w:sz="4" w:space="0" w:color="000000"/>
+              <w:left w:val="single" w:sz="4" w:space="0" w:color="000000"/>
+              <w:bottom w:val="single" w:sz="4" w:space="0" w:color="000000"/>
+              <w:right w:val="nil"/>
+            </w:tcBorders>
+            <w:shd w:val="clear" w:color="auto" w:fill="D9D9D9"/>
+            <w:vAlign w:val="center"/>
+          </w:tcPr>
+          <w:p>
+            <w:pPr>
+              <w:ind w:left="113"/>
+              <w:jc w:val="both"/>
+              <w:rPr>
+                <w:rFonts w:ascii="Consolas" w:eastAsia="Courier New" w:hAnsi="Consolas" w:cs="Courier New"/>
+              </w:rPr>
+            </w:pPr>
+            <w:r>
+              <w:rPr>
+                <w:rFonts w:ascii="Consolas" w:eastAsia="Courier New" w:hAnsi="Consolas" w:cs="Courier New"/>
+              </w:rPr>
+              <w:t xml:space="preserve">WH* </w:t>
+            </w:r>
+          </w:p>
+        </w:tc>
+        <w:tc>
+          <w:tcPr>
+            <w:tcW w:w="270" w:type="dxa"/>
+            <w:tcBorders>
+              <w:top w:val="single" w:sz="4" w:space="0" w:color="000000"/>
+              <w:left w:val="nil"/>
+              <w:bottom w:val="single" w:sz="4" w:space="0" w:color="000000"/>
+              <w:right w:val="single" w:sz="4" w:space="0" w:color="000000"/>
+            </w:tcBorders>
+            <w:shd w:val="clear" w:color="auto" w:fill="D9D9D9"/>
+            <w:vAlign w:val="center"/>
+          </w:tcPr>
+          <w:p/>
+        </w:tc>
+        <w:tc>
+          <w:tcPr>
+            <w:tcW w:w="2430" w:type="dxa"/>
+            <w:tcBorders>
+              <w:top w:val="single" w:sz="4" w:space="0" w:color="000000"/>
+              <w:left w:val="single" w:sz="4" w:space="0" w:color="000000"/>
+              <w:bottom w:val="single" w:sz="4" w:space="0" w:color="000000"/>
+              <w:right w:val="single" w:sz="4" w:space="0" w:color="000000"/>
+            </w:tcBorders>
+            <w:vAlign w:val="center"/>
+          </w:tcPr>
+          <w:p>
+            <w:pPr>
+              <w:ind w:left="108"/>
+              <w:rPr>
+                <w:rFonts w:ascii="Consolas" w:eastAsia="Courier New" w:hAnsi="Consolas" w:cs="Courier New"/>
+              </w:rPr>
+            </w:pPr>
+            <w:r>
+              <w:rPr>
+                <w:rFonts w:ascii="Consolas" w:eastAsia="Courier New" w:hAnsi="Consolas" w:cs="Courier New"/>
+              </w:rPr>
+              <w:t>0xC</w:t>
+            </w:r>
+            <w:r>
+              <w:rPr>
+                <w:rFonts w:ascii="Consolas" w:eastAsia="Courier New" w:hAnsi="Consolas" w:cs="Courier New"/>
+              </w:rPr>
+              <w:t>---</w:t>
+            </w:r>
+            <w:r>
+              <w:rPr>
+                <w:rFonts w:ascii="Consolas" w:eastAsia="Courier New" w:hAnsi="Consolas" w:cs="Courier New"/>
+              </w:rPr>
+              <w:t xml:space="preserve"> (0b00--)</w:t>
+            </w:r>
+          </w:p>
+        </w:tc>
+      </w:tr>
+    </w:tbl>
+    <w:tbl>
+      <w:tblPr>
+        <w:tblStyle w:val="TableGrid0"/>
+        <w:tblpPr w:leftFromText="288" w:rightFromText="187" w:vertAnchor="page" w:horzAnchor="page" w:tblpX="8554" w:tblpY="2543"/>
+        <w:tblOverlap w:val="never"/>
+        <w:tblW w:w="5660" w:type="dxa"/>
+        <w:tblInd w:w="0" w:type="dxa"/>
+        <w:tblLayout w:type="fixed"/>
+        <w:tblLook w:val="04A0" w:firstRow="1" w:lastRow="0" w:firstColumn="1" w:lastColumn="0" w:noHBand="0" w:noVBand="1"/>
+      </w:tblPr>
+      <w:tblGrid>
+        <w:gridCol w:w="3320"/>
+        <w:gridCol w:w="2340"/>
+      </w:tblGrid>
+      <w:tr>
+        <w:trPr>
+          <w:trHeight w:hRule="exact" w:val="360"/>
+        </w:trPr>
+        <w:tc>
+          <w:tcPr>
+            <w:tcW w:w="3320" w:type="dxa"/>
+            <w:tcBorders>
+              <w:top w:val="single" w:sz="8" w:space="0" w:color="FFFFFF" w:themeColor="background1"/>
+              <w:left w:val="single" w:sz="8" w:space="0" w:color="FFFFFF" w:themeColor="background1"/>
+              <w:bottom w:val="single" w:sz="8" w:space="0" w:color="FFFFFF" w:themeColor="background1"/>
+              <w:right w:val="single" w:sz="8" w:space="0" w:color="FFFFFF" w:themeColor="background1"/>
+            </w:tcBorders>
+            <w:shd w:val="clear" w:color="auto" w:fill="000000" w:themeFill="text1"/>
+            <w:vAlign w:val="center"/>
+          </w:tcPr>
+          <w:p>
+            <w:pPr>
+              <w:ind w:left="113" w:right="-87"/>
+              <w:jc w:val="both"/>
+              <w:rPr>
+                <w:rFonts w:ascii="Consolas" w:eastAsia="Courier New" w:hAnsi="Consolas" w:cs="Courier New"/>
+                <w:sz w:val="18"/>
+                <w:szCs w:val="18"/>
+              </w:rPr>
+            </w:pPr>
+            <w:r>
+              <w:rPr>
+                <w:rFonts w:ascii="Arial" w:eastAsia="Arial" w:hAnsi="Arial" w:cs="Arial"/>
+                <w:b/>
+                <w:color w:val="FFFFFF"/>
+                <w:sz w:val="24"/>
+              </w:rPr>
+              <w:t>Description</w:t>
+            </w:r>
+            <w:r>
+              <w:rPr>
+                <w:rFonts w:ascii="Times New Roman" w:eastAsia="Times New Roman" w:hAnsi="Times New Roman" w:cs="Times New Roman"/>
+                <w:color w:val="FFFFFF"/>
+                <w:sz w:val="24"/>
+              </w:rPr>
+              <w:t xml:space="preserve"> </w:t>
+            </w:r>
+          </w:p>
+        </w:tc>
+        <w:tc>
+          <w:tcPr>
+            <w:tcW w:w="2340" w:type="dxa"/>
+            <w:tcBorders>
+              <w:top w:val="single" w:sz="8" w:space="0" w:color="FFFFFF" w:themeColor="background1"/>
+              <w:left w:val="single" w:sz="8" w:space="0" w:color="FFFFFF" w:themeColor="background1"/>
+              <w:bottom w:val="single" w:sz="8" w:space="0" w:color="FFFFFF" w:themeColor="background1"/>
+              <w:right w:val="single" w:sz="8" w:space="0" w:color="000000" w:themeColor="text1"/>
+            </w:tcBorders>
+            <w:shd w:val="clear" w:color="auto" w:fill="000000" w:themeFill="text1"/>
+            <w:tcMar>
+              <w:left w:w="144" w:type="dxa"/>
+            </w:tcMar>
+            <w:vAlign w:val="center"/>
+          </w:tcPr>
+          <w:p>
+            <w:pPr>
+              <w:ind w:left="108" w:right="-87"/>
+              <w:rPr>
+                <w:rFonts w:ascii="Consolas" w:eastAsia="Courier New" w:hAnsi="Consolas" w:cs="Courier New"/>
+                <w:sz w:val="20"/>
+                <w:szCs w:val="20"/>
+              </w:rPr>
+            </w:pPr>
+            <w:r>
+              <w:rPr>
+                <w:rFonts w:ascii="Arial" w:eastAsia="Arial" w:hAnsi="Arial" w:cs="Arial"/>
+                <w:b/>
+                <w:color w:val="FFFFFF"/>
+                <w:sz w:val="24"/>
+              </w:rPr>
+              <w:t>Right 3 Nibbles</w:t>
+            </w:r>
+          </w:p>
+        </w:tc>
+      </w:tr>
+      <w:tr>
+        <w:trPr>
+          <w:trHeight w:hRule="exact" w:val="302"/>
+        </w:trPr>
+        <w:tc>
+          <w:tcPr>
+            <w:tcW w:w="3320" w:type="dxa"/>
+            <w:tcBorders>
+              <w:top w:val="single" w:sz="4" w:space="0" w:color="000000"/>
+              <w:left w:val="single" w:sz="4" w:space="0" w:color="000000"/>
+              <w:bottom w:val="single" w:sz="4" w:space="0" w:color="000000"/>
+              <w:right w:val="nil"/>
+            </w:tcBorders>
+            <w:shd w:val="clear" w:color="auto" w:fill="D9D9D9"/>
+            <w:vAlign w:val="center"/>
+          </w:tcPr>
+          <w:p>
+            <w:pPr>
+              <w:ind w:left="113" w:right="-87"/>
+              <w:jc w:val="both"/>
+              <w:rPr>
+                <w:rFonts w:ascii="Consolas" w:eastAsia="Courier New" w:hAnsi="Consolas" w:cs="Courier New"/>
+              </w:rPr>
+            </w:pPr>
+            <w:r>
+              <w:rPr>
+                <w:rFonts w:ascii="Consolas" w:eastAsia="Courier New" w:hAnsi="Consolas" w:cs="Courier New"/>
+              </w:rPr>
+              <w:t>NounOrPronoun</w:t>
+            </w:r>
+          </w:p>
+        </w:tc>
+        <w:tc>
+          <w:tcPr>
+            <w:tcW w:w="2340" w:type="dxa"/>
+            <w:tcBorders>
+              <w:top w:val="single" w:sz="4" w:space="0" w:color="000000"/>
+              <w:left w:val="single" w:sz="4" w:space="0" w:color="000000"/>
+              <w:bottom w:val="single" w:sz="4" w:space="0" w:color="000000"/>
+              <w:right w:val="single" w:sz="4" w:space="0" w:color="000000"/>
+            </w:tcBorders>
+            <w:tcMar>
+              <w:left w:w="648" w:type="dxa"/>
+            </w:tcMar>
+          </w:tcPr>
+          <w:p>
+            <w:pPr>
+              <w:ind w:left="108" w:right="-87"/>
+              <w:rPr>
+                <w:rFonts w:ascii="Consolas" w:eastAsia="Courier New" w:hAnsi="Consolas" w:cs="Courier New"/>
+              </w:rPr>
+            </w:pPr>
+            <w:r>
+              <w:rPr>
+                <w:rFonts w:ascii="Consolas" w:eastAsia="Courier New" w:hAnsi="Consolas" w:cs="Courier New"/>
+              </w:rPr>
+              <w:t>0x-03-</w:t>
+            </w:r>
+          </w:p>
+        </w:tc>
+      </w:tr>
+      <w:tr>
+        <w:trPr>
+          <w:trHeight w:hRule="exact" w:val="302"/>
+        </w:trPr>
+        <w:tc>
+          <w:tcPr>
+            <w:tcW w:w="3320" w:type="dxa"/>
+            <w:tcBorders>
+              <w:top w:val="single" w:sz="4" w:space="0" w:color="000000"/>
+              <w:left w:val="single" w:sz="4" w:space="0" w:color="000000"/>
+              <w:bottom w:val="single" w:sz="4" w:space="0" w:color="000000"/>
+              <w:right w:val="nil"/>
+            </w:tcBorders>
+            <w:shd w:val="clear" w:color="auto" w:fill="D9D9D9"/>
+            <w:vAlign w:val="center"/>
+          </w:tcPr>
+          <w:p>
+            <w:pPr>
+              <w:ind w:left="113" w:right="-87"/>
+              <w:jc w:val="both"/>
+              <w:rPr>
+                <w:rFonts w:ascii="Consolas" w:eastAsia="Courier New" w:hAnsi="Consolas" w:cs="Courier New"/>
+              </w:rPr>
+            </w:pPr>
+            <w:r>
+              <w:rPr>
+                <w:rFonts w:ascii="Consolas" w:eastAsia="Courier New" w:hAnsi="Consolas" w:cs="Courier New"/>
+              </w:rPr>
+              <w:t>Noun</w:t>
+            </w:r>
+          </w:p>
+        </w:tc>
+        <w:tc>
+          <w:tcPr>
+            <w:tcW w:w="2340" w:type="dxa"/>
+            <w:tcBorders>
+              <w:top w:val="single" w:sz="4" w:space="0" w:color="000000"/>
+              <w:left w:val="single" w:sz="4" w:space="0" w:color="000000"/>
+              <w:bottom w:val="single" w:sz="4" w:space="0" w:color="000000"/>
+              <w:right w:val="single" w:sz="4" w:space="0" w:color="000000"/>
+            </w:tcBorders>
+            <w:tcMar>
+              <w:left w:w="648" w:type="dxa"/>
+            </w:tcMar>
+          </w:tcPr>
+          <w:p>
+            <w:pPr>
+              <w:ind w:left="108" w:right="-87"/>
+              <w:rPr>
+                <w:rFonts w:ascii="Consolas" w:eastAsia="Courier New" w:hAnsi="Consolas" w:cs="Courier New"/>
+              </w:rPr>
+            </w:pPr>
+            <w:r>
+              <w:rPr>
+                <w:rFonts w:ascii="Consolas" w:eastAsia="Courier New" w:hAnsi="Consolas" w:cs="Courier New"/>
+              </w:rPr>
+              <w:t>0x-01-</w:t>
+            </w:r>
+          </w:p>
+        </w:tc>
+      </w:tr>
+      <w:tr>
+        <w:trPr>
+          <w:trHeight w:hRule="exact" w:val="302"/>
+        </w:trPr>
+        <w:tc>
+          <w:tcPr>
+            <w:tcW w:w="3320" w:type="dxa"/>
+            <w:tcBorders>
+              <w:top w:val="single" w:sz="4" w:space="0" w:color="000000"/>
+              <w:left w:val="single" w:sz="4" w:space="0" w:color="000000"/>
+              <w:bottom w:val="single" w:sz="4" w:space="0" w:color="000000"/>
+              <w:right w:val="nil"/>
+            </w:tcBorders>
+            <w:shd w:val="clear" w:color="auto" w:fill="D9D9D9"/>
+            <w:vAlign w:val="center"/>
+          </w:tcPr>
+          <w:p>
+            <w:pPr>
+              <w:ind w:left="113" w:right="-87"/>
+              <w:jc w:val="both"/>
+              <w:rPr>
+                <w:rFonts w:ascii="Consolas" w:eastAsia="Courier New" w:hAnsi="Consolas" w:cs="Courier New"/>
+              </w:rPr>
+            </w:pPr>
+            <w:r>
+              <w:rPr>
+                <w:rFonts w:ascii="Consolas" w:eastAsia="Courier New" w:hAnsi="Consolas" w:cs="Courier New"/>
+              </w:rPr>
+              <w:t>Noun: unknown gender</w:t>
+            </w:r>
+          </w:p>
+        </w:tc>
+        <w:tc>
+          <w:tcPr>
+            <w:tcW w:w="2340" w:type="dxa"/>
+            <w:tcBorders>
+              <w:top w:val="single" w:sz="4" w:space="0" w:color="000000"/>
+              <w:left w:val="single" w:sz="4" w:space="0" w:color="000000"/>
+              <w:bottom w:val="single" w:sz="4" w:space="0" w:color="000000"/>
+              <w:right w:val="single" w:sz="4" w:space="0" w:color="000000"/>
+            </w:tcBorders>
+            <w:tcMar>
+              <w:left w:w="648" w:type="dxa"/>
+            </w:tcMar>
+          </w:tcPr>
+          <w:p>
+            <w:pPr>
+              <w:ind w:left="108" w:right="-87"/>
+              <w:rPr>
+                <w:rFonts w:ascii="Consolas" w:eastAsia="Courier New" w:hAnsi="Consolas" w:cs="Courier New"/>
+              </w:rPr>
+            </w:pPr>
+            <w:r>
+              <w:rPr>
+                <w:rFonts w:ascii="Consolas" w:eastAsia="Courier New" w:hAnsi="Consolas" w:cs="Courier New"/>
+              </w:rPr>
+              <w:t>0x-010</w:t>
+            </w:r>
+          </w:p>
+        </w:tc>
+      </w:tr>
+      <w:tr>
+        <w:trPr>
+          <w:trHeight w:hRule="exact" w:val="302"/>
+        </w:trPr>
+        <w:tc>
+          <w:tcPr>
+            <w:tcW w:w="3320" w:type="dxa"/>
+            <w:tcBorders>
+              <w:top w:val="single" w:sz="4" w:space="0" w:color="000000"/>
+              <w:left w:val="single" w:sz="4" w:space="0" w:color="000000"/>
+              <w:bottom w:val="single" w:sz="4" w:space="0" w:color="000000"/>
+              <w:right w:val="nil"/>
+            </w:tcBorders>
+            <w:shd w:val="clear" w:color="auto" w:fill="D9D9D9"/>
+            <w:vAlign w:val="center"/>
+          </w:tcPr>
+          <w:p>
+            <w:pPr>
+              <w:ind w:left="113" w:right="-87"/>
+              <w:jc w:val="both"/>
+              <w:rPr>
+                <w:rFonts w:ascii="Consolas" w:hAnsi="Consolas"/>
+              </w:rPr>
+            </w:pPr>
+            <w:r>
+              <w:rPr>
+                <w:rFonts w:ascii="Consolas" w:hAnsi="Consolas"/>
+              </w:rPr>
+              <w:t>Proper Noun</w:t>
+            </w:r>
+          </w:p>
+        </w:tc>
+        <w:tc>
+          <w:tcPr>
+            <w:tcW w:w="2340" w:type="dxa"/>
+            <w:tcBorders>
+              <w:top w:val="single" w:sz="4" w:space="0" w:color="000000"/>
+              <w:left w:val="single" w:sz="4" w:space="0" w:color="000000"/>
+              <w:bottom w:val="single" w:sz="4" w:space="0" w:color="000000"/>
+              <w:right w:val="single" w:sz="4" w:space="0" w:color="000000"/>
+            </w:tcBorders>
+            <w:tcMar>
+              <w:left w:w="648" w:type="dxa"/>
+            </w:tcMar>
+          </w:tcPr>
+          <w:p>
+            <w:pPr>
+              <w:ind w:left="108" w:right="-87"/>
+              <w:rPr>
+                <w:rFonts w:ascii="Consolas" w:eastAsia="Courier New" w:hAnsi="Consolas" w:cs="Courier New"/>
+              </w:rPr>
+            </w:pPr>
+            <w:r>
+              <w:rPr>
+                <w:rFonts w:ascii="Consolas" w:eastAsia="Courier New" w:hAnsi="Consolas" w:cs="Courier New"/>
+              </w:rPr>
+              <w:t>0x-03-</w:t>
+            </w:r>
+          </w:p>
+        </w:tc>
+      </w:tr>
+      <w:tr>
+        <w:trPr>
+          <w:trHeight w:hRule="exact" w:val="302"/>
+        </w:trPr>
+        <w:tc>
+          <w:tcPr>
+            <w:tcW w:w="3320" w:type="dxa"/>
+            <w:tcBorders>
+              <w:top w:val="single" w:sz="4" w:space="0" w:color="000000"/>
+              <w:left w:val="single" w:sz="4" w:space="0" w:color="000000"/>
+              <w:bottom w:val="single" w:sz="4" w:space="0" w:color="000000"/>
+              <w:right w:val="nil"/>
+            </w:tcBorders>
+            <w:shd w:val="clear" w:color="auto" w:fill="D9D9D9"/>
+            <w:vAlign w:val="center"/>
+          </w:tcPr>
+          <w:p>
+            <w:pPr>
+              <w:ind w:left="113" w:right="-87"/>
+              <w:jc w:val="both"/>
+              <w:rPr>
+                <w:rFonts w:ascii="Consolas" w:hAnsi="Consolas"/>
+              </w:rPr>
+            </w:pPr>
+            <w:r>
+              <w:rPr>
+                <w:rFonts w:ascii="Consolas" w:hAnsi="Consolas"/>
+              </w:rPr>
+              <w:t xml:space="preserve">Pronoun </w:t>
+            </w:r>
+          </w:p>
+        </w:tc>
+        <w:tc>
+          <w:tcPr>
+            <w:tcW w:w="2340" w:type="dxa"/>
+            <w:tcBorders>
+              <w:top w:val="single" w:sz="4" w:space="0" w:color="000000"/>
+              <w:left w:val="single" w:sz="4" w:space="0" w:color="000000"/>
+              <w:bottom w:val="single" w:sz="4" w:space="0" w:color="000000"/>
+              <w:right w:val="single" w:sz="4" w:space="0" w:color="000000"/>
+            </w:tcBorders>
+            <w:tcMar>
+              <w:left w:w="648" w:type="dxa"/>
+            </w:tcMar>
+          </w:tcPr>
+          <w:p>
+            <w:pPr>
+              <w:ind w:left="108" w:right="-87"/>
+              <w:rPr>
+                <w:rFonts w:ascii="Consolas" w:eastAsia="Courier New" w:hAnsi="Consolas" w:cs="Courier New"/>
+              </w:rPr>
+            </w:pPr>
+            <w:r>
+              <w:rPr>
+                <w:rFonts w:ascii="Consolas" w:eastAsia="Courier New" w:hAnsi="Consolas" w:cs="Courier New"/>
+              </w:rPr>
+              <w:t>0x-02-</w:t>
+            </w:r>
+          </w:p>
+        </w:tc>
+      </w:tr>
+      <w:tr>
+        <w:trPr>
+          <w:trHeight w:hRule="exact" w:val="302"/>
+        </w:trPr>
+        <w:tc>
+          <w:tcPr>
+            <w:tcW w:w="3320" w:type="dxa"/>
+            <w:tcBorders>
+              <w:top w:val="single" w:sz="4" w:space="0" w:color="000000"/>
+              <w:left w:val="single" w:sz="4" w:space="0" w:color="000000"/>
+              <w:bottom w:val="single" w:sz="4" w:space="0" w:color="000000"/>
+              <w:right w:val="nil"/>
+            </w:tcBorders>
+            <w:shd w:val="clear" w:color="auto" w:fill="D9D9D9"/>
+            <w:vAlign w:val="center"/>
+          </w:tcPr>
+          <w:p>
+            <w:pPr>
+              <w:ind w:left="113" w:right="-87"/>
+              <w:jc w:val="both"/>
+              <w:rPr>
+                <w:rFonts w:ascii="Consolas" w:hAnsi="Consolas"/>
+              </w:rPr>
+            </w:pPr>
+            <w:r>
+              <w:rPr>
+                <w:rFonts w:ascii="Consolas" w:hAnsi="Consolas"/>
+              </w:rPr>
+              <w:t>Pronoun: Neuter</w:t>
+            </w:r>
+          </w:p>
+        </w:tc>
+        <w:tc>
+          <w:tcPr>
+            <w:tcW w:w="2340" w:type="dxa"/>
+            <w:tcBorders>
+              <w:top w:val="single" w:sz="4" w:space="0" w:color="000000"/>
+              <w:left w:val="single" w:sz="4" w:space="0" w:color="000000"/>
+              <w:bottom w:val="single" w:sz="4" w:space="0" w:color="000000"/>
+              <w:right w:val="single" w:sz="4" w:space="0" w:color="000000"/>
+            </w:tcBorders>
+            <w:tcMar>
+              <w:left w:w="648" w:type="dxa"/>
+            </w:tcMar>
+          </w:tcPr>
+          <w:p>
+            <w:pPr>
+              <w:ind w:left="108" w:right="-87"/>
+              <w:rPr>
+                <w:rFonts w:ascii="Consolas" w:eastAsia="Courier New" w:hAnsi="Consolas" w:cs="Courier New"/>
+              </w:rPr>
+            </w:pPr>
+            <w:r>
+              <w:rPr>
+                <w:rFonts w:ascii="Consolas" w:eastAsia="Courier New" w:hAnsi="Consolas" w:cs="Courier New"/>
+              </w:rPr>
+              <w:t>0x-021</w:t>
+            </w:r>
+          </w:p>
+        </w:tc>
+      </w:tr>
+      <w:tr>
+        <w:trPr>
+          <w:trHeight w:hRule="exact" w:val="302"/>
+        </w:trPr>
+        <w:tc>
+          <w:tcPr>
+            <w:tcW w:w="3320" w:type="dxa"/>
+            <w:tcBorders>
+              <w:top w:val="single" w:sz="4" w:space="0" w:color="000000"/>
+              <w:left w:val="single" w:sz="4" w:space="0" w:color="000000"/>
+              <w:bottom w:val="single" w:sz="4" w:space="0" w:color="000000"/>
+              <w:right w:val="nil"/>
+            </w:tcBorders>
+            <w:shd w:val="clear" w:color="auto" w:fill="D9D9D9"/>
+            <w:vAlign w:val="center"/>
+          </w:tcPr>
+          <w:p>
+            <w:pPr>
+              <w:ind w:left="113" w:right="-87"/>
+              <w:jc w:val="both"/>
+              <w:rPr>
+                <w:rFonts w:ascii="Consolas" w:hAnsi="Consolas"/>
+              </w:rPr>
+            </w:pPr>
+            <w:r>
+              <w:rPr>
+                <w:rFonts w:ascii="Consolas" w:hAnsi="Consolas"/>
+              </w:rPr>
+              <w:t>Pronoun: Masculine</w:t>
+            </w:r>
+          </w:p>
+        </w:tc>
+        <w:tc>
+          <w:tcPr>
+            <w:tcW w:w="2340" w:type="dxa"/>
+            <w:tcBorders>
+              <w:top w:val="single" w:sz="4" w:space="0" w:color="000000"/>
+              <w:left w:val="single" w:sz="4" w:space="0" w:color="000000"/>
+              <w:bottom w:val="single" w:sz="4" w:space="0" w:color="000000"/>
+              <w:right w:val="single" w:sz="4" w:space="0" w:color="000000"/>
+            </w:tcBorders>
+            <w:tcMar>
+              <w:left w:w="648" w:type="dxa"/>
+            </w:tcMar>
+          </w:tcPr>
+          <w:p>
+            <w:pPr>
+              <w:ind w:left="108" w:right="-87"/>
+              <w:rPr>
+                <w:rFonts w:ascii="Consolas" w:eastAsia="Courier New" w:hAnsi="Consolas" w:cs="Courier New"/>
+              </w:rPr>
+            </w:pPr>
+            <w:r>
+              <w:rPr>
+                <w:rFonts w:ascii="Consolas" w:eastAsia="Courier New" w:hAnsi="Consolas" w:cs="Courier New"/>
+              </w:rPr>
+              <w:t>0x-022</w:t>
+            </w:r>
+          </w:p>
+        </w:tc>
+      </w:tr>
+      <w:tr>
+        <w:trPr>
+          <w:trHeight w:hRule="exact" w:val="302"/>
+        </w:trPr>
+        <w:tc>
+          <w:tcPr>
+            <w:tcW w:w="3320" w:type="dxa"/>
+            <w:tcBorders>
+              <w:top w:val="single" w:sz="4" w:space="0" w:color="000000"/>
+              <w:left w:val="single" w:sz="4" w:space="0" w:color="000000"/>
+              <w:bottom w:val="single" w:sz="4" w:space="0" w:color="000000"/>
+              <w:right w:val="nil"/>
+            </w:tcBorders>
+            <w:shd w:val="clear" w:color="auto" w:fill="D9D9D9"/>
+            <w:vAlign w:val="center"/>
+          </w:tcPr>
+          <w:p>
+            <w:pPr>
+              <w:ind w:left="113" w:right="-87"/>
+              <w:jc w:val="both"/>
+              <w:rPr>
+                <w:rFonts w:ascii="Consolas" w:hAnsi="Consolas"/>
+              </w:rPr>
+            </w:pPr>
+            <w:r>
+              <w:rPr>
+                <w:rFonts w:ascii="Consolas" w:hAnsi="Consolas"/>
+              </w:rPr>
+              <w:t>Pronoun: Non-feminine</w:t>
+            </w:r>
+            <w:r>
+              <w:rPr>
+                <w:rFonts w:ascii="Consolas" w:hAnsi="Consolas"/>
+                <w:b/>
+                <w:color w:val="4472C4" w:themeColor="accent1"/>
+              </w:rPr>
+              <w:t>*</w:t>
+            </w:r>
+          </w:p>
+        </w:tc>
+        <w:tc>
+          <w:tcPr>
+            <w:tcW w:w="2340" w:type="dxa"/>
+            <w:tcBorders>
+              <w:top w:val="single" w:sz="4" w:space="0" w:color="000000"/>
+              <w:left w:val="single" w:sz="4" w:space="0" w:color="000000"/>
+              <w:bottom w:val="single" w:sz="4" w:space="0" w:color="000000"/>
+              <w:right w:val="single" w:sz="4" w:space="0" w:color="000000"/>
+            </w:tcBorders>
+            <w:tcMar>
+              <w:left w:w="648" w:type="dxa"/>
+            </w:tcMar>
+          </w:tcPr>
+          <w:p>
+            <w:pPr>
+              <w:ind w:left="108" w:right="-87"/>
+              <w:rPr>
+                <w:rFonts w:ascii="Consolas" w:eastAsia="Courier New" w:hAnsi="Consolas" w:cs="Courier New"/>
+              </w:rPr>
+            </w:pPr>
+            <w:r>
+              <w:rPr>
+                <w:rFonts w:ascii="Consolas" w:eastAsia="Courier New" w:hAnsi="Consolas" w:cs="Courier New"/>
+              </w:rPr>
+              <w:t>0x-023</w:t>
+            </w:r>
+          </w:p>
+        </w:tc>
+      </w:tr>
+      <w:tr>
+        <w:trPr>
+          <w:trHeight w:hRule="exact" w:val="302"/>
+        </w:trPr>
+        <w:tc>
+          <w:tcPr>
+            <w:tcW w:w="3320" w:type="dxa"/>
+            <w:tcBorders>
+              <w:top w:val="single" w:sz="4" w:space="0" w:color="000000"/>
+              <w:left w:val="single" w:sz="4" w:space="0" w:color="000000"/>
+              <w:bottom w:val="single" w:sz="4" w:space="0" w:color="000000"/>
+              <w:right w:val="nil"/>
+            </w:tcBorders>
+            <w:shd w:val="clear" w:color="auto" w:fill="D9D9D9"/>
+            <w:vAlign w:val="center"/>
+          </w:tcPr>
+          <w:p>
+            <w:pPr>
+              <w:ind w:left="113" w:right="-87"/>
+              <w:jc w:val="both"/>
+              <w:rPr>
+                <w:rFonts w:ascii="Consolas" w:hAnsi="Consolas"/>
+              </w:rPr>
+            </w:pPr>
+            <w:r>
+              <w:rPr>
+                <w:rFonts w:ascii="Consolas" w:hAnsi="Consolas"/>
+              </w:rPr>
+              <w:t>Pronoun: Feminine</w:t>
+            </w:r>
+          </w:p>
+        </w:tc>
+        <w:tc>
+          <w:tcPr>
+            <w:tcW w:w="2340" w:type="dxa"/>
+            <w:tcBorders>
+              <w:top w:val="single" w:sz="4" w:space="0" w:color="000000"/>
+              <w:left w:val="single" w:sz="4" w:space="0" w:color="000000"/>
+              <w:bottom w:val="single" w:sz="4" w:space="0" w:color="000000"/>
+              <w:right w:val="single" w:sz="4" w:space="0" w:color="000000"/>
+            </w:tcBorders>
+            <w:tcMar>
+              <w:left w:w="648" w:type="dxa"/>
+            </w:tcMar>
+          </w:tcPr>
+          <w:p>
+            <w:pPr>
+              <w:ind w:left="108" w:right="-87"/>
+              <w:rPr>
+                <w:rFonts w:ascii="Consolas" w:eastAsia="Courier New" w:hAnsi="Consolas" w:cs="Courier New"/>
+              </w:rPr>
+            </w:pPr>
+            <w:r>
+              <w:rPr>
+                <w:rFonts w:ascii="Consolas" w:eastAsia="Courier New" w:hAnsi="Consolas" w:cs="Courier New"/>
+              </w:rPr>
+              <w:t>0x-024</w:t>
+            </w:r>
+          </w:p>
+        </w:tc>
+      </w:tr>
+      <w:tr>
+        <w:trPr>
+          <w:trHeight w:hRule="exact" w:val="302"/>
+        </w:trPr>
+        <w:tc>
+          <w:tcPr>
+            <w:tcW w:w="3320" w:type="dxa"/>
+            <w:tcBorders>
+              <w:top w:val="single" w:sz="4" w:space="0" w:color="000000"/>
+              <w:left w:val="single" w:sz="4" w:space="0" w:color="000000"/>
+              <w:bottom w:val="single" w:sz="4" w:space="0" w:color="000000"/>
+              <w:right w:val="nil"/>
+            </w:tcBorders>
+            <w:shd w:val="clear" w:color="auto" w:fill="D9D9D9"/>
+            <w:vAlign w:val="center"/>
+          </w:tcPr>
+          <w:p>
+            <w:pPr>
+              <w:ind w:left="113" w:right="-87"/>
+              <w:jc w:val="both"/>
+              <w:rPr>
+                <w:rFonts w:ascii="Consolas" w:hAnsi="Consolas"/>
+              </w:rPr>
+            </w:pPr>
+            <w:r>
+              <w:rPr>
+                <w:rFonts w:ascii="Consolas" w:hAnsi="Consolas"/>
+              </w:rPr>
+              <w:t>Pronoun/Noun: Genitive</w:t>
+            </w:r>
+          </w:p>
+        </w:tc>
+        <w:tc>
+          <w:tcPr>
+            <w:tcW w:w="2340" w:type="dxa"/>
+            <w:tcBorders>
+              <w:top w:val="single" w:sz="4" w:space="0" w:color="000000"/>
+              <w:left w:val="single" w:sz="4" w:space="0" w:color="000000"/>
+              <w:bottom w:val="single" w:sz="4" w:space="0" w:color="000000"/>
+              <w:right w:val="single" w:sz="4" w:space="0" w:color="000000"/>
+            </w:tcBorders>
+            <w:tcMar>
+              <w:left w:w="648" w:type="dxa"/>
+            </w:tcMar>
+          </w:tcPr>
+          <w:p>
+            <w:pPr>
+              <w:ind w:left="108" w:right="-87"/>
+              <w:rPr>
+                <w:rFonts w:ascii="Consolas" w:eastAsia="Courier New" w:hAnsi="Consolas" w:cs="Courier New"/>
+              </w:rPr>
+            </w:pPr>
+            <w:r>
+              <w:rPr>
+                <w:rFonts w:ascii="Consolas" w:eastAsia="Courier New" w:hAnsi="Consolas" w:cs="Courier New"/>
+              </w:rPr>
+              <w:t>0x-0-8</w:t>
+            </w:r>
+          </w:p>
+        </w:tc>
+      </w:tr>
+      <w:tr>
+        <w:trPr>
+          <w:trHeight w:hRule="exact" w:val="302"/>
+        </w:trPr>
+        <w:tc>
+          <w:tcPr>
+            <w:tcW w:w="3320" w:type="dxa"/>
+            <w:tcBorders>
+              <w:top w:val="single" w:sz="4" w:space="0" w:color="000000"/>
+              <w:left w:val="single" w:sz="4" w:space="0" w:color="000000"/>
+              <w:bottom w:val="single" w:sz="4" w:space="0" w:color="000000"/>
+              <w:right w:val="nil"/>
+            </w:tcBorders>
+            <w:shd w:val="clear" w:color="auto" w:fill="D9D9D9"/>
+            <w:vAlign w:val="center"/>
+          </w:tcPr>
+          <w:p>
+            <w:pPr>
+              <w:ind w:left="113" w:right="-87"/>
+              <w:jc w:val="both"/>
+              <w:rPr>
+                <w:rFonts w:ascii="Consolas" w:hAnsi="Consolas"/>
+              </w:rPr>
+            </w:pPr>
+            <w:r>
+              <w:rPr>
+                <w:rFonts w:ascii="Consolas" w:hAnsi="Consolas"/>
+              </w:rPr>
+              <w:t>Pronoun: Nominative</w:t>
+            </w:r>
+          </w:p>
+        </w:tc>
+        <w:tc>
+          <w:tcPr>
+            <w:tcW w:w="2340" w:type="dxa"/>
+            <w:tcBorders>
+              <w:top w:val="single" w:sz="4" w:space="0" w:color="000000"/>
+              <w:left w:val="single" w:sz="4" w:space="0" w:color="000000"/>
+              <w:bottom w:val="single" w:sz="4" w:space="0" w:color="000000"/>
+              <w:right w:val="single" w:sz="4" w:space="0" w:color="000000"/>
+            </w:tcBorders>
+            <w:tcMar>
+              <w:left w:w="648" w:type="dxa"/>
+            </w:tcMar>
+          </w:tcPr>
+          <w:p>
+            <w:pPr>
+              <w:ind w:left="108" w:right="-87"/>
+              <w:rPr>
+                <w:rFonts w:ascii="Consolas" w:eastAsia="Courier New" w:hAnsi="Consolas" w:cs="Courier New"/>
+              </w:rPr>
+            </w:pPr>
+            <w:r>
+              <w:rPr>
+                <w:rFonts w:ascii="Consolas" w:eastAsia="Courier New" w:hAnsi="Consolas" w:cs="Courier New"/>
+              </w:rPr>
+              <w:t>0x-06-</w:t>
+            </w:r>
+          </w:p>
+        </w:tc>
+      </w:tr>
+      <w:tr>
+        <w:trPr>
+          <w:trHeight w:hRule="exact" w:val="302"/>
+        </w:trPr>
+        <w:tc>
+          <w:tcPr>
+            <w:tcW w:w="3320" w:type="dxa"/>
+            <w:tcBorders>
+              <w:top w:val="single" w:sz="4" w:space="0" w:color="000000"/>
+              <w:left w:val="single" w:sz="4" w:space="0" w:color="000000"/>
+              <w:bottom w:val="single" w:sz="4" w:space="0" w:color="000000"/>
+              <w:right w:val="nil"/>
+            </w:tcBorders>
+            <w:shd w:val="clear" w:color="auto" w:fill="D9D9D9"/>
+            <w:vAlign w:val="center"/>
+          </w:tcPr>
+          <w:p>
+            <w:pPr>
+              <w:ind w:left="113" w:right="-87"/>
+              <w:jc w:val="both"/>
+              <w:rPr>
+                <w:rFonts w:ascii="Consolas" w:hAnsi="Consolas"/>
+              </w:rPr>
+            </w:pPr>
+            <w:r>
+              <w:rPr>
+                <w:rFonts w:ascii="Consolas" w:hAnsi="Consolas"/>
+              </w:rPr>
+              <w:t>Pronoun: Objective</w:t>
+            </w:r>
+          </w:p>
+        </w:tc>
+        <w:tc>
+          <w:tcPr>
+            <w:tcW w:w="2340" w:type="dxa"/>
+            <w:tcBorders>
+              <w:top w:val="single" w:sz="4" w:space="0" w:color="000000"/>
+              <w:left w:val="single" w:sz="4" w:space="0" w:color="000000"/>
+              <w:bottom w:val="single" w:sz="4" w:space="0" w:color="000000"/>
+              <w:right w:val="single" w:sz="4" w:space="0" w:color="000000"/>
+            </w:tcBorders>
+            <w:tcMar>
+              <w:left w:w="648" w:type="dxa"/>
+            </w:tcMar>
+          </w:tcPr>
+          <w:p>
+            <w:pPr>
+              <w:ind w:left="108" w:right="-87"/>
+              <w:rPr>
+                <w:rFonts w:ascii="Consolas" w:hAnsi="Consolas"/>
+              </w:rPr>
+            </w:pPr>
+            <w:r>
+              <w:rPr>
+                <w:rFonts w:ascii="Consolas" w:eastAsia="Courier New" w:hAnsi="Consolas" w:cs="Courier New"/>
+              </w:rPr>
+              <w:t>0x-0A-</w:t>
+            </w:r>
+          </w:p>
+        </w:tc>
+      </w:tr>
+      <w:tr>
+        <w:trPr>
+          <w:trHeight w:hRule="exact" w:val="302"/>
+        </w:trPr>
+        <w:tc>
+          <w:tcPr>
+            <w:tcW w:w="3320" w:type="dxa"/>
+            <w:tcBorders>
+              <w:top w:val="single" w:sz="4" w:space="0" w:color="000000"/>
+              <w:left w:val="single" w:sz="4" w:space="0" w:color="000000"/>
+              <w:bottom w:val="single" w:sz="4" w:space="0" w:color="000000"/>
+              <w:right w:val="nil"/>
+            </w:tcBorders>
+            <w:shd w:val="clear" w:color="auto" w:fill="D9D9D9"/>
+            <w:vAlign w:val="center"/>
+          </w:tcPr>
+          <w:p>
+            <w:pPr>
+              <w:ind w:left="113" w:right="-87"/>
+              <w:jc w:val="both"/>
+              <w:rPr>
+                <w:rFonts w:ascii="Consolas" w:hAnsi="Consolas"/>
+              </w:rPr>
+            </w:pPr>
+            <w:r>
+              <w:rPr>
+                <w:rFonts w:ascii="Consolas" w:hAnsi="Consolas"/>
+              </w:rPr>
+              <w:t>Pronoun: Reflexive</w:t>
+            </w:r>
+          </w:p>
+        </w:tc>
+        <w:tc>
+          <w:tcPr>
+            <w:tcW w:w="2340" w:type="dxa"/>
+            <w:tcBorders>
+              <w:top w:val="single" w:sz="4" w:space="0" w:color="000000"/>
+              <w:left w:val="single" w:sz="4" w:space="0" w:color="000000"/>
+              <w:bottom w:val="single" w:sz="4" w:space="0" w:color="000000"/>
+              <w:right w:val="single" w:sz="4" w:space="0" w:color="000000"/>
+            </w:tcBorders>
+            <w:tcMar>
+              <w:left w:w="648" w:type="dxa"/>
+            </w:tcMar>
+          </w:tcPr>
+          <w:p>
+            <w:pPr>
+              <w:ind w:left="108" w:right="-87"/>
+              <w:rPr>
+                <w:rFonts w:ascii="Consolas" w:eastAsia="Courier New" w:hAnsi="Consolas" w:cs="Courier New"/>
+              </w:rPr>
+            </w:pPr>
+            <w:r>
+              <w:rPr>
+                <w:rFonts w:ascii="Consolas" w:eastAsia="Courier New" w:hAnsi="Consolas" w:cs="Courier New"/>
+              </w:rPr>
+              <w:t>0x-0E-</w:t>
+            </w:r>
+          </w:p>
+        </w:tc>
+      </w:tr>
+      <w:tr>
+        <w:trPr>
+          <w:trHeight w:hRule="exact" w:val="302"/>
+        </w:trPr>
+        <w:tc>
+          <w:tcPr>
+            <w:tcW w:w="3320" w:type="dxa"/>
+            <w:tcBorders>
+              <w:top w:val="single" w:sz="4" w:space="0" w:color="000000"/>
+              <w:left w:val="single" w:sz="4" w:space="0" w:color="000000"/>
+              <w:bottom w:val="single" w:sz="4" w:space="0" w:color="000000"/>
+              <w:right w:val="nil"/>
+            </w:tcBorders>
+            <w:shd w:val="clear" w:color="auto" w:fill="D9D9D9"/>
+            <w:vAlign w:val="center"/>
+          </w:tcPr>
+          <w:p>
+            <w:pPr>
+              <w:ind w:left="113" w:right="-87"/>
+              <w:jc w:val="both"/>
+              <w:rPr>
+                <w:rFonts w:ascii="Consolas" w:hAnsi="Consolas"/>
+              </w:rPr>
+            </w:pPr>
+            <w:r>
+              <w:rPr>
+                <w:rFonts w:ascii="Consolas" w:hAnsi="Consolas"/>
+              </w:rPr>
+              <w:t>Pronoun: no case/gender</w:t>
+            </w:r>
+          </w:p>
+        </w:tc>
+        <w:tc>
+          <w:tcPr>
+            <w:tcW w:w="2340" w:type="dxa"/>
+            <w:tcBorders>
+              <w:top w:val="single" w:sz="4" w:space="0" w:color="000000"/>
+              <w:left w:val="single" w:sz="4" w:space="0" w:color="000000"/>
+              <w:bottom w:val="single" w:sz="4" w:space="0" w:color="000000"/>
+              <w:right w:val="single" w:sz="4" w:space="0" w:color="000000"/>
+            </w:tcBorders>
+            <w:tcMar>
+              <w:left w:w="648" w:type="dxa"/>
+            </w:tcMar>
+          </w:tcPr>
+          <w:p>
+            <w:pPr>
+              <w:ind w:left="108" w:right="-87"/>
+              <w:rPr>
+                <w:rFonts w:ascii="Consolas" w:eastAsia="Courier New" w:hAnsi="Consolas" w:cs="Courier New"/>
+              </w:rPr>
+            </w:pPr>
+            <w:r>
+              <w:rPr>
+                <w:rFonts w:ascii="Consolas" w:eastAsia="Courier New" w:hAnsi="Consolas" w:cs="Courier New"/>
+              </w:rPr>
+              <w:t>0x-020</w:t>
+            </w:r>
+          </w:p>
+        </w:tc>
+      </w:tr>
+      <w:tr>
+        <w:trPr>
+          <w:trHeight w:hRule="exact" w:val="302"/>
+        </w:trPr>
+        <w:tc>
+          <w:tcPr>
+            <w:tcW w:w="3320" w:type="dxa"/>
+            <w:tcBorders>
+              <w:top w:val="single" w:sz="4" w:space="0" w:color="000000"/>
+              <w:left w:val="single" w:sz="4" w:space="0" w:color="000000"/>
+              <w:bottom w:val="single" w:sz="4" w:space="0" w:color="000000"/>
+              <w:right w:val="nil"/>
+            </w:tcBorders>
+            <w:shd w:val="clear" w:color="auto" w:fill="D9D9D9"/>
+            <w:vAlign w:val="center"/>
+          </w:tcPr>
+          <w:p>
+            <w:pPr>
+              <w:ind w:left="113" w:right="-87"/>
+              <w:jc w:val="both"/>
+              <w:rPr>
+                <w:rFonts w:ascii="Consolas" w:hAnsi="Consolas"/>
+              </w:rPr>
+            </w:pPr>
+            <w:r>
+              <w:rPr>
+                <w:rFonts w:ascii="Consolas" w:eastAsia="Courier New" w:hAnsi="Consolas" w:cs="Courier New"/>
+              </w:rPr>
+              <w:t>Verb</w:t>
+            </w:r>
+          </w:p>
+        </w:tc>
+        <w:tc>
+          <w:tcPr>
+            <w:tcW w:w="2340" w:type="dxa"/>
+            <w:tcBorders>
+              <w:top w:val="single" w:sz="4" w:space="0" w:color="000000"/>
+              <w:left w:val="single" w:sz="4" w:space="0" w:color="000000"/>
+              <w:bottom w:val="single" w:sz="4" w:space="0" w:color="000000"/>
+              <w:right w:val="single" w:sz="4" w:space="0" w:color="000000"/>
+            </w:tcBorders>
+            <w:tcMar>
+              <w:left w:w="648" w:type="dxa"/>
+            </w:tcMar>
+          </w:tcPr>
+          <w:p>
+            <w:pPr>
+              <w:ind w:left="108" w:right="-87"/>
+              <w:rPr>
+                <w:rFonts w:ascii="Consolas" w:hAnsi="Consolas"/>
+              </w:rPr>
+            </w:pPr>
+            <w:r>
+              <w:rPr>
+                <w:rFonts w:ascii="Consolas" w:eastAsia="Courier New" w:hAnsi="Consolas" w:cs="Courier New"/>
+              </w:rPr>
+              <w:t>0x-1--</w:t>
+            </w:r>
+          </w:p>
+        </w:tc>
+      </w:tr>
+      <w:tr>
+        <w:trPr>
+          <w:trHeight w:hRule="exact" w:val="302"/>
+        </w:trPr>
+        <w:tc>
+          <w:tcPr>
+            <w:tcW w:w="3320" w:type="dxa"/>
+            <w:tcBorders>
+              <w:top w:val="single" w:sz="4" w:space="0" w:color="000000"/>
+              <w:left w:val="single" w:sz="4" w:space="0" w:color="000000"/>
+              <w:bottom w:val="single" w:sz="4" w:space="0" w:color="000000"/>
+              <w:right w:val="nil"/>
+            </w:tcBorders>
+            <w:shd w:val="clear" w:color="auto" w:fill="D9D9D9"/>
+            <w:vAlign w:val="center"/>
+          </w:tcPr>
+          <w:p>
+            <w:pPr>
+              <w:ind w:left="113" w:right="-87"/>
+              <w:jc w:val="both"/>
+              <w:rPr>
+                <w:rFonts w:ascii="Consolas" w:hAnsi="Consolas"/>
+                <w:iCs/>
+                <w:color w:val="808080" w:themeColor="background1" w:themeShade="80"/>
+              </w:rPr>
+            </w:pPr>
+            <w:r>
+              <w:rPr>
+                <w:rFonts w:ascii="Consolas" w:hAnsi="Consolas"/>
+                <w:iCs/>
+              </w:rPr>
+              <w:t>to</w:t>
+            </w:r>
+          </w:p>
+        </w:tc>
+        <w:tc>
+          <w:tcPr>
+            <w:tcW w:w="2340" w:type="dxa"/>
+            <w:tcBorders>
+              <w:top w:val="single" w:sz="4" w:space="0" w:color="000000"/>
+              <w:left w:val="single" w:sz="4" w:space="0" w:color="000000"/>
+              <w:bottom w:val="single" w:sz="4" w:space="0" w:color="000000"/>
+              <w:right w:val="single" w:sz="4" w:space="0" w:color="000000"/>
+            </w:tcBorders>
+            <w:tcMar>
+              <w:left w:w="648" w:type="dxa"/>
+            </w:tcMar>
+          </w:tcPr>
+          <w:p>
+            <w:pPr>
+              <w:ind w:left="108" w:right="-87"/>
+              <w:rPr>
+                <w:rFonts w:ascii="Consolas" w:eastAsia="Courier New" w:hAnsi="Consolas" w:cs="Courier New"/>
+              </w:rPr>
+            </w:pPr>
+            <w:r>
+              <w:rPr>
+                <w:rFonts w:ascii="Consolas" w:eastAsia="Courier New" w:hAnsi="Consolas" w:cs="Courier New"/>
+              </w:rPr>
+              <w:t>0x-200</w:t>
+            </w:r>
+          </w:p>
+        </w:tc>
+      </w:tr>
+      <w:tr>
+        <w:trPr>
+          <w:trHeight w:hRule="exact" w:val="302"/>
+        </w:trPr>
+        <w:tc>
+          <w:tcPr>
+            <w:tcW w:w="3320" w:type="dxa"/>
+            <w:tcBorders>
+              <w:top w:val="single" w:sz="4" w:space="0" w:color="000000"/>
+              <w:left w:val="single" w:sz="4" w:space="0" w:color="000000"/>
+              <w:bottom w:val="single" w:sz="4" w:space="0" w:color="000000"/>
+              <w:right w:val="nil"/>
+            </w:tcBorders>
+            <w:shd w:val="clear" w:color="auto" w:fill="D9D9D9"/>
+            <w:vAlign w:val="center"/>
+          </w:tcPr>
+          <w:p>
+            <w:pPr>
+              <w:ind w:left="113" w:right="-87"/>
+              <w:jc w:val="both"/>
+              <w:rPr>
+                <w:rFonts w:ascii="Consolas" w:hAnsi="Consolas"/>
+              </w:rPr>
+            </w:pPr>
+            <w:r>
+              <w:rPr>
+                <w:rFonts w:ascii="Consolas" w:hAnsi="Consolas"/>
+              </w:rPr>
+              <w:t>Preposition</w:t>
+            </w:r>
+          </w:p>
+        </w:tc>
+        <w:tc>
+          <w:tcPr>
+            <w:tcW w:w="2340" w:type="dxa"/>
+            <w:tcBorders>
+              <w:top w:val="single" w:sz="4" w:space="0" w:color="000000"/>
+              <w:left w:val="single" w:sz="4" w:space="0" w:color="000000"/>
+              <w:bottom w:val="single" w:sz="4" w:space="0" w:color="000000"/>
+              <w:right w:val="single" w:sz="4" w:space="0" w:color="000000"/>
+            </w:tcBorders>
+            <w:tcMar>
+              <w:left w:w="648" w:type="dxa"/>
+            </w:tcMar>
+          </w:tcPr>
+          <w:p>
+            <w:pPr>
+              <w:ind w:left="108" w:right="-87"/>
+              <w:rPr>
+                <w:rFonts w:ascii="Consolas" w:eastAsia="Courier New" w:hAnsi="Consolas" w:cs="Courier New"/>
+              </w:rPr>
+            </w:pPr>
+            <w:r>
+              <w:rPr>
+                <w:rFonts w:ascii="Consolas" w:eastAsia="Courier New" w:hAnsi="Consolas" w:cs="Courier New"/>
+              </w:rPr>
+              <w:t>0x-400</w:t>
+            </w:r>
+          </w:p>
+        </w:tc>
+      </w:tr>
+      <w:tr>
+        <w:trPr>
+          <w:trHeight w:hRule="exact" w:val="302"/>
+        </w:trPr>
+        <w:tc>
+          <w:tcPr>
+            <w:tcW w:w="3320" w:type="dxa"/>
+            <w:tcBorders>
+              <w:top w:val="single" w:sz="4" w:space="0" w:color="000000"/>
+              <w:left w:val="single" w:sz="4" w:space="0" w:color="000000"/>
+              <w:bottom w:val="single" w:sz="4" w:space="0" w:color="000000"/>
+              <w:right w:val="nil"/>
+            </w:tcBorders>
+            <w:shd w:val="clear" w:color="auto" w:fill="D9D9D9"/>
+            <w:vAlign w:val="center"/>
+          </w:tcPr>
+          <w:p>
+            <w:pPr>
+              <w:ind w:left="113" w:right="-87"/>
+              <w:jc w:val="both"/>
+              <w:rPr>
+                <w:rFonts w:ascii="Consolas" w:hAnsi="Consolas"/>
+              </w:rPr>
+            </w:pPr>
+            <w:r>
+              <w:rPr>
+                <w:rFonts w:ascii="Consolas" w:hAnsi="Consolas"/>
+              </w:rPr>
+              <w:t>Interjection</w:t>
+            </w:r>
+          </w:p>
+        </w:tc>
+        <w:tc>
+          <w:tcPr>
+            <w:tcW w:w="2340" w:type="dxa"/>
+            <w:tcBorders>
+              <w:top w:val="single" w:sz="4" w:space="0" w:color="000000"/>
+              <w:left w:val="single" w:sz="4" w:space="0" w:color="000000"/>
+              <w:bottom w:val="single" w:sz="4" w:space="0" w:color="000000"/>
+              <w:right w:val="single" w:sz="4" w:space="0" w:color="000000"/>
+            </w:tcBorders>
+            <w:tcMar>
+              <w:left w:w="648" w:type="dxa"/>
+            </w:tcMar>
+          </w:tcPr>
+          <w:p>
+            <w:pPr>
+              <w:ind w:left="108" w:right="-87"/>
+              <w:rPr>
+                <w:rFonts w:ascii="Consolas" w:eastAsia="Courier New" w:hAnsi="Consolas" w:cs="Courier New"/>
+              </w:rPr>
+            </w:pPr>
+            <w:r>
+              <w:rPr>
+                <w:rFonts w:ascii="Consolas" w:hAnsi="Consolas"/>
+              </w:rPr>
+              <w:t>0x-800</w:t>
+            </w:r>
+          </w:p>
+        </w:tc>
+      </w:tr>
+      <w:tr>
+        <w:trPr>
+          <w:trHeight w:hRule="exact" w:val="302"/>
+        </w:trPr>
+        <w:tc>
+          <w:tcPr>
+            <w:tcW w:w="3320" w:type="dxa"/>
+            <w:tcBorders>
+              <w:top w:val="single" w:sz="4" w:space="0" w:color="000000"/>
+              <w:left w:val="single" w:sz="4" w:space="0" w:color="000000"/>
+              <w:bottom w:val="single" w:sz="4" w:space="0" w:color="000000"/>
+              <w:right w:val="nil"/>
+            </w:tcBorders>
+            <w:shd w:val="clear" w:color="auto" w:fill="D9D9D9"/>
+            <w:vAlign w:val="center"/>
+          </w:tcPr>
+          <w:p>
+            <w:pPr>
+              <w:ind w:left="113" w:right="-87"/>
+              <w:jc w:val="both"/>
+              <w:rPr>
+                <w:rFonts w:ascii="Consolas" w:hAnsi="Consolas"/>
+              </w:rPr>
+            </w:pPr>
+            <w:r>
+              <w:rPr>
+                <w:rFonts w:ascii="Consolas" w:hAnsi="Consolas"/>
+              </w:rPr>
+              <w:t>Adjective</w:t>
+            </w:r>
+          </w:p>
+        </w:tc>
+        <w:tc>
+          <w:tcPr>
+            <w:tcW w:w="2340" w:type="dxa"/>
+            <w:tcBorders>
+              <w:top w:val="single" w:sz="4" w:space="0" w:color="000000"/>
+              <w:left w:val="single" w:sz="4" w:space="0" w:color="000000"/>
+              <w:bottom w:val="single" w:sz="4" w:space="0" w:color="000000"/>
+              <w:right w:val="single" w:sz="4" w:space="0" w:color="000000"/>
+            </w:tcBorders>
+            <w:tcMar>
+              <w:left w:w="648" w:type="dxa"/>
+            </w:tcMar>
+          </w:tcPr>
+          <w:p>
+            <w:pPr>
+              <w:ind w:left="108" w:right="-87"/>
+              <w:rPr>
+                <w:rFonts w:ascii="Consolas" w:eastAsia="Courier New" w:hAnsi="Consolas" w:cs="Courier New"/>
+              </w:rPr>
+            </w:pPr>
+            <w:r>
+              <w:rPr>
+                <w:rFonts w:ascii="Consolas" w:eastAsia="Courier New" w:hAnsi="Consolas" w:cs="Courier New"/>
+              </w:rPr>
+              <w:t>0x-A00</w:t>
+            </w:r>
+          </w:p>
+        </w:tc>
+      </w:tr>
+      <w:tr>
+        <w:trPr>
+          <w:trHeight w:hRule="exact" w:val="302"/>
+        </w:trPr>
+        <w:tc>
+          <w:tcPr>
+            <w:tcW w:w="3320" w:type="dxa"/>
+            <w:tcBorders>
+              <w:top w:val="single" w:sz="4" w:space="0" w:color="000000"/>
+              <w:left w:val="single" w:sz="4" w:space="0" w:color="000000"/>
+              <w:bottom w:val="single" w:sz="4" w:space="0" w:color="000000"/>
+              <w:right w:val="nil"/>
+            </w:tcBorders>
+            <w:shd w:val="clear" w:color="auto" w:fill="D9D9D9"/>
+            <w:vAlign w:val="center"/>
+          </w:tcPr>
+          <w:p>
+            <w:pPr>
+              <w:ind w:left="113" w:right="-87"/>
+              <w:jc w:val="both"/>
+              <w:rPr>
+                <w:rFonts w:ascii="Consolas" w:hAnsi="Consolas"/>
+              </w:rPr>
+            </w:pPr>
+            <w:r>
+              <w:rPr>
+                <w:rFonts w:ascii="Consolas" w:hAnsi="Consolas"/>
+              </w:rPr>
+              <w:t>Numeric</w:t>
+            </w:r>
+          </w:p>
+        </w:tc>
+        <w:tc>
+          <w:tcPr>
+            <w:tcW w:w="2340" w:type="dxa"/>
+            <w:tcBorders>
+              <w:top w:val="single" w:sz="4" w:space="0" w:color="000000"/>
+              <w:left w:val="single" w:sz="4" w:space="0" w:color="000000"/>
+              <w:bottom w:val="single" w:sz="4" w:space="0" w:color="000000"/>
+              <w:right w:val="single" w:sz="4" w:space="0" w:color="000000"/>
+            </w:tcBorders>
+            <w:tcMar>
+              <w:left w:w="648" w:type="dxa"/>
+            </w:tcMar>
+          </w:tcPr>
+          <w:p>
+            <w:pPr>
+              <w:ind w:left="108" w:right="-87"/>
+              <w:rPr>
+                <w:rFonts w:ascii="Consolas" w:eastAsia="Courier New" w:hAnsi="Consolas" w:cs="Courier New"/>
+              </w:rPr>
+            </w:pPr>
+            <w:r>
+              <w:rPr>
+                <w:rFonts w:ascii="Consolas" w:eastAsia="Courier New" w:hAnsi="Consolas" w:cs="Courier New"/>
+              </w:rPr>
+              <w:t>0x-B00</w:t>
+            </w:r>
+          </w:p>
+        </w:tc>
+      </w:tr>
+      <w:tr>
+        <w:trPr>
+          <w:trHeight w:hRule="exact" w:val="302"/>
+        </w:trPr>
+        <w:tc>
+          <w:tcPr>
+            <w:tcW w:w="3320" w:type="dxa"/>
+            <w:tcBorders>
+              <w:top w:val="single" w:sz="4" w:space="0" w:color="000000"/>
+              <w:left w:val="single" w:sz="4" w:space="0" w:color="000000"/>
+              <w:bottom w:val="single" w:sz="4" w:space="0" w:color="000000"/>
+              <w:right w:val="nil"/>
+            </w:tcBorders>
+            <w:shd w:val="clear" w:color="auto" w:fill="D9D9D9"/>
+            <w:vAlign w:val="center"/>
+          </w:tcPr>
+          <w:p>
+            <w:pPr>
+              <w:ind w:left="113" w:right="-87"/>
+              <w:jc w:val="both"/>
+              <w:rPr>
+                <w:rFonts w:ascii="Consolas" w:hAnsi="Consolas"/>
+              </w:rPr>
+            </w:pPr>
+            <w:r>
+              <w:rPr>
+                <w:rFonts w:ascii="Consolas" w:hAnsi="Consolas"/>
+              </w:rPr>
+              <w:t>Conjunction</w:t>
+            </w:r>
+          </w:p>
+        </w:tc>
+        <w:tc>
+          <w:tcPr>
+            <w:tcW w:w="2340" w:type="dxa"/>
+            <w:tcBorders>
+              <w:top w:val="single" w:sz="4" w:space="0" w:color="000000"/>
+              <w:left w:val="single" w:sz="4" w:space="0" w:color="000000"/>
+              <w:bottom w:val="single" w:sz="4" w:space="0" w:color="000000"/>
+              <w:right w:val="single" w:sz="4" w:space="0" w:color="000000"/>
+            </w:tcBorders>
+            <w:tcMar>
+              <w:left w:w="648" w:type="dxa"/>
+            </w:tcMar>
+          </w:tcPr>
+          <w:p>
+            <w:pPr>
+              <w:ind w:left="108" w:right="-87"/>
+              <w:rPr>
+                <w:rFonts w:ascii="Consolas" w:eastAsia="Courier New" w:hAnsi="Consolas" w:cs="Courier New"/>
+              </w:rPr>
+            </w:pPr>
+            <w:r>
+              <w:rPr>
+                <w:rFonts w:ascii="Consolas" w:eastAsia="Courier New" w:hAnsi="Consolas" w:cs="Courier New"/>
+              </w:rPr>
+              <w:t>0x-C0-</w:t>
+            </w:r>
+          </w:p>
+        </w:tc>
+      </w:tr>
+      <w:tr>
+        <w:trPr>
+          <w:trHeight w:hRule="exact" w:val="302"/>
+        </w:trPr>
+        <w:tc>
+          <w:tcPr>
+            <w:tcW w:w="3320" w:type="dxa"/>
+            <w:tcBorders>
+              <w:top w:val="single" w:sz="4" w:space="0" w:color="000000"/>
+              <w:left w:val="single" w:sz="4" w:space="0" w:color="000000"/>
+              <w:bottom w:val="single" w:sz="4" w:space="0" w:color="000000"/>
+              <w:right w:val="nil"/>
+            </w:tcBorders>
+            <w:shd w:val="clear" w:color="auto" w:fill="D9D9D9"/>
+            <w:vAlign w:val="center"/>
+          </w:tcPr>
+          <w:p>
+            <w:pPr>
+              <w:ind w:left="113" w:right="-87"/>
+              <w:jc w:val="both"/>
+              <w:rPr>
+                <w:rFonts w:ascii="Consolas" w:hAnsi="Consolas"/>
+              </w:rPr>
+            </w:pPr>
+            <w:r>
+              <w:rPr>
+                <w:rFonts w:ascii="Consolas" w:hAnsi="Consolas"/>
+              </w:rPr>
+              <w:t>Determiner</w:t>
+            </w:r>
+          </w:p>
+        </w:tc>
+        <w:tc>
+          <w:tcPr>
+            <w:tcW w:w="2340" w:type="dxa"/>
+            <w:tcBorders>
+              <w:top w:val="single" w:sz="4" w:space="0" w:color="000000"/>
+              <w:left w:val="single" w:sz="4" w:space="0" w:color="000000"/>
+              <w:bottom w:val="single" w:sz="4" w:space="0" w:color="000000"/>
+              <w:right w:val="single" w:sz="4" w:space="0" w:color="000000"/>
+            </w:tcBorders>
+            <w:tcMar>
+              <w:left w:w="648" w:type="dxa"/>
+            </w:tcMar>
+          </w:tcPr>
+          <w:p>
+            <w:pPr>
+              <w:ind w:left="108" w:right="-87"/>
+              <w:rPr>
+                <w:rFonts w:ascii="Consolas" w:hAnsi="Consolas"/>
+              </w:rPr>
+            </w:pPr>
+            <w:r>
+              <w:rPr>
+                <w:rFonts w:ascii="Consolas" w:eastAsia="Courier New" w:hAnsi="Consolas" w:cs="Courier New"/>
+              </w:rPr>
+              <w:t>0x-D0-</w:t>
+            </w:r>
+          </w:p>
+        </w:tc>
+      </w:tr>
+      <w:tr>
+        <w:trPr>
+          <w:trHeight w:hRule="exact" w:val="302"/>
+        </w:trPr>
+        <w:tc>
+          <w:tcPr>
+            <w:tcW w:w="3320" w:type="dxa"/>
+            <w:tcBorders>
+              <w:top w:val="single" w:sz="4" w:space="0" w:color="000000"/>
+              <w:left w:val="single" w:sz="4" w:space="0" w:color="000000"/>
+              <w:bottom w:val="single" w:sz="4" w:space="0" w:color="000000"/>
+              <w:right w:val="nil"/>
+            </w:tcBorders>
+            <w:shd w:val="clear" w:color="auto" w:fill="D9D9D9"/>
+            <w:vAlign w:val="center"/>
+          </w:tcPr>
+          <w:p>
+            <w:pPr>
+              <w:ind w:left="113" w:right="-87"/>
+              <w:jc w:val="both"/>
+              <w:rPr>
+                <w:rFonts w:ascii="Consolas" w:hAnsi="Consolas"/>
+              </w:rPr>
+            </w:pPr>
+            <w:r>
+              <w:rPr>
+                <w:rFonts w:ascii="Consolas" w:hAnsi="Consolas"/>
+              </w:rPr>
+              <w:t>Particle</w:t>
+            </w:r>
+          </w:p>
+        </w:tc>
+        <w:tc>
+          <w:tcPr>
+            <w:tcW w:w="2340" w:type="dxa"/>
+            <w:tcBorders>
+              <w:top w:val="single" w:sz="4" w:space="0" w:color="000000"/>
+              <w:left w:val="single" w:sz="4" w:space="0" w:color="000000"/>
+              <w:bottom w:val="single" w:sz="4" w:space="0" w:color="000000"/>
+              <w:right w:val="single" w:sz="4" w:space="0" w:color="000000"/>
+            </w:tcBorders>
+            <w:tcMar>
+              <w:left w:w="648" w:type="dxa"/>
+            </w:tcMar>
+          </w:tcPr>
+          <w:p>
+            <w:pPr>
+              <w:ind w:left="108" w:right="-87"/>
+              <w:rPr>
+                <w:rFonts w:ascii="Consolas" w:eastAsia="Courier New" w:hAnsi="Consolas" w:cs="Courier New"/>
+              </w:rPr>
+            </w:pPr>
+            <w:r>
+              <w:rPr>
+                <w:rFonts w:ascii="Consolas" w:hAnsi="Consolas"/>
+              </w:rPr>
+              <w:t>0x-E00</w:t>
+            </w:r>
+          </w:p>
+        </w:tc>
+      </w:tr>
+      <w:tr>
+        <w:trPr>
+          <w:trHeight w:hRule="exact" w:val="302"/>
+        </w:trPr>
+        <w:tc>
+          <w:tcPr>
+            <w:tcW w:w="3320" w:type="dxa"/>
+            <w:tcBorders>
+              <w:top w:val="single" w:sz="4" w:space="0" w:color="000000"/>
+              <w:left w:val="single" w:sz="4" w:space="0" w:color="000000"/>
+              <w:bottom w:val="single" w:sz="4" w:space="0" w:color="000000"/>
+              <w:right w:val="nil"/>
+            </w:tcBorders>
+            <w:shd w:val="clear" w:color="auto" w:fill="D9D9D9"/>
+            <w:vAlign w:val="center"/>
+          </w:tcPr>
+          <w:p>
+            <w:pPr>
+              <w:ind w:left="113" w:right="-87"/>
+              <w:jc w:val="both"/>
+              <w:rPr>
+                <w:rFonts w:ascii="Consolas" w:hAnsi="Consolas"/>
+              </w:rPr>
+            </w:pPr>
+            <w:r>
+              <w:rPr>
+                <w:rFonts w:ascii="Consolas" w:hAnsi="Consolas"/>
+              </w:rPr>
+              <w:t>Adverb</w:t>
+            </w:r>
+          </w:p>
+        </w:tc>
+        <w:tc>
+          <w:tcPr>
+            <w:tcW w:w="2340" w:type="dxa"/>
+            <w:tcBorders>
+              <w:top w:val="single" w:sz="4" w:space="0" w:color="000000"/>
+              <w:left w:val="single" w:sz="4" w:space="0" w:color="000000"/>
+              <w:bottom w:val="single" w:sz="4" w:space="0" w:color="000000"/>
+              <w:right w:val="single" w:sz="4" w:space="0" w:color="000000"/>
+            </w:tcBorders>
+            <w:tcMar>
+              <w:left w:w="648" w:type="dxa"/>
+            </w:tcMar>
+          </w:tcPr>
+          <w:p>
+            <w:pPr>
+              <w:ind w:left="108" w:right="-87"/>
+              <w:rPr>
+                <w:rFonts w:ascii="Consolas" w:hAnsi="Consolas"/>
+              </w:rPr>
+            </w:pPr>
+            <w:r>
+              <w:rPr>
+                <w:rFonts w:ascii="Consolas" w:hAnsi="Consolas"/>
+              </w:rPr>
+              <w:t>0x-F00</w:t>
+            </w:r>
+          </w:p>
+        </w:tc>
+      </w:tr>
+    </w:tbl>
+    <w:p>
+      <w:pPr>
+        <w:spacing w:after="0"/>
+      </w:pPr>
+    </w:p>
+    <w:p>
+      <w:pPr>
+        <w:spacing w:after="0"/>
+      </w:pPr>
+    </w:p>
+    <w:p>
+      <w:pPr>
+        <w:spacing w:after="0"/>
+      </w:pPr>
+    </w:p>
+    <w:p>
+      <w:pPr>
+        <w:spacing w:after="0"/>
+      </w:pPr>
+    </w:p>
+    <w:p>
+      <w:pPr>
+        <w:spacing w:after="0"/>
+      </w:pPr>
+    </w:p>
+    <w:p>
+      <w:pPr>
+        <w:spacing w:after="0"/>
+      </w:pPr>
+    </w:p>
+    <w:p>
+      <w:pPr>
+        <w:spacing w:after="0"/>
+      </w:pPr>
+    </w:p>
+    <w:p>
+      <w:pPr>
+        <w:spacing w:after="0"/>
+      </w:pPr>
+    </w:p>
+    <w:p>
+      <w:pPr>
+        <w:spacing w:after="0"/>
+      </w:pPr>
+    </w:p>
+    <w:p>
+      <w:pPr>
+        <w:spacing w:after="0"/>
+      </w:pPr>
+    </w:p>
+    <w:p>
+      <w:pPr>
+        <w:spacing w:after="0"/>
+      </w:pPr>
+    </w:p>
+    <w:p>
+      <w:pPr>
+        <w:spacing w:after="0"/>
+      </w:pPr>
+    </w:p>
+    <w:p>
+      <w:pPr>
+        <w:spacing w:after="0"/>
+      </w:pPr>
+    </w:p>
+    <w:p>
+      <w:pPr>
+        <w:spacing w:after="0"/>
+      </w:pPr>
+    </w:p>
+    <w:p>
+      <w:pPr>
+        <w:spacing w:after="0"/>
+      </w:pPr>
+      <w:r>
+        <w:t>Therefore, while terse, the previous search could be precisely executed as:</w:t>
+      </w:r>
+    </w:p>
+    <w:p>
+      <w:pPr>
+        <w:spacing w:after="0"/>
+      </w:pPr>
+      <w:r>
+        <w:t>could#modern&amp;/61--/</w:t>
+      </w:r>
+    </w:p>
+    <w:p>
+      <w:pPr>
+        <w:spacing w:after="0"/>
+      </w:pPr>
+    </w:p>
+    <w:p>
+      <w:pPr>
+        <w:spacing w:after="0"/>
+      </w:pPr>
+    </w:p>
+    <w:p>
+      <w:pPr>
+        <w:rPr>
+          <w:b/>
+          <w:bCs/>
+        </w:rPr>
+      </w:pPr>
+      <w:r>
+        <w:rPr>
+          <w:b/>
+          <w:bCs/>
+        </w:rPr>
+        <w:br w:type="page"/>
+      </w:r>
+    </w:p>
+    <w:p>
+      <w:r>
+        <w:rPr>
+          <w:b/>
+          <w:bCs/>
+        </w:rPr>
+        <w:lastRenderedPageBreak/>
+        <w:t>Simplify</w:t>
+      </w:r>
+      <w:r>
+        <w:rPr>
+          <w:b/>
+          <w:bCs/>
+        </w:rPr>
+        <w:t>:</w:t>
+      </w:r>
+      <w:r>
+        <w:t xml:space="preserve"> “p q … r s … [t u] ... v (w x) </w:t>
       </w:r>
       <w:r>
         <w:t>[</w:t>
@@ -4036,7 +7256,13 @@
         <w:t>”</w:t>
       </w:r>
       <w:r>
-        <w:t xml:space="preserve"> Since we search ordered tokens sequentially, we don’t char about min(position) … only </w:t>
+        <w:t xml:space="preserve"> Since we search ordered tokens sequentially, we don’t </w:t>
+      </w:r>
+      <w:r>
+        <w:t>care</w:t>
+      </w:r>
+      <w:r>
+        <w:t xml:space="preserve"> about min(position) … only </w:t>
       </w:r>
       <w:r>
         <w:t>adjacency.</w:t>
@@ -4385,10 +7611,7 @@
           </w:tcPr>
           <w:p>
             <w:r>
-              <w:t xml:space="preserve">Q = P &amp; </w:t>
-            </w:r>
-            <w:r>
-              <w:t xml:space="preserve">find(&amp;cursor, </w:t>
+              <w:t xml:space="preserve">Q = P &amp; find(&amp;cursor, </w:t>
             </w:r>
             <w:r>
               <w:t>q</w:t>
@@ -4469,22 +7692,13 @@
           </w:tcPr>
           <w:p>
             <w:r>
-              <w:t>R = Q &amp; find</w:t>
-            </w:r>
-            <w:r>
-              <w:t xml:space="preserve">(&amp;cursor, </w:t>
+              <w:t xml:space="preserve">R = Q &amp; find(&amp;cursor, </w:t>
             </w:r>
             <w:r>
               <w:t>r</w:t>
             </w:r>
             <w:r>
-              <w:t xml:space="preserve">, </w:t>
-            </w:r>
-            <w:r>
-              <w:t>span</w:t>
-            </w:r>
-            <w:r>
-              <w:t>, &amp;span)</w:t>
+              <w:t>, span, &amp;span)</w:t>
             </w:r>
           </w:p>
         </w:tc>
@@ -4647,22 +7861,7 @@
           </w:tcPr>
           <w:p>
             <w:r>
-              <w:t>TU</w:t>
-            </w:r>
-            <w:r>
-              <w:t xml:space="preserve"> = </w:t>
-            </w:r>
-            <w:r>
-              <w:t>S</w:t>
-            </w:r>
-            <w:r>
-              <w:t xml:space="preserve"> &amp; find(&amp;cursor, </w:t>
-            </w:r>
-            <w:r>
-              <w:t>[t u]</w:t>
-            </w:r>
-            <w:r>
-              <w:t>, span, &amp;span)</w:t>
+              <w:t>TU = S &amp; find(&amp;cursor, [t u], span, &amp;span)</w:t>
             </w:r>
           </w:p>
         </w:tc>
@@ -4942,19 +8141,7 @@
           </w:tcPr>
           <w:p>
             <w:r>
-              <w:t>Y</w:t>
-            </w:r>
-            <w:r>
-              <w:t>Z</w:t>
-            </w:r>
-            <w:r>
-              <w:t xml:space="preserve"> = WX &amp; find(&amp;cursor, [</w:t>
-            </w:r>
-            <w:r>
-              <w:t>y z</w:t>
-            </w:r>
-            <w:r>
-              <w:t>], span, &amp;span)</w:t>
+              <w:t>YZ = WX &amp; find(&amp;cursor, [y z], span, &amp;span)</w:t>
             </w:r>
           </w:p>
         </w:tc>
@@ -5294,13 +8481,7 @@
               <w:jc w:val="center"/>
             </w:pPr>
             <w:r>
-              <w:t xml:space="preserve">P = find(&amp;cursor, p, </w:t>
-            </w:r>
-            <w:r>
-              <w:t>span</w:t>
-            </w:r>
-            <w:r>
-              <w:t>, &amp;span)</w:t>
+              <w:t>P = find(&amp;cursor, p, span, &amp;span)</w:t>
             </w:r>
           </w:p>
         </w:tc>
@@ -5379,13 +8560,7 @@
               <w:jc w:val="center"/>
             </w:pPr>
             <w:r>
-              <w:t xml:space="preserve">Q = find(&amp;cursor, q, </w:t>
-            </w:r>
-            <w:r>
-              <w:t>span</w:t>
-            </w:r>
-            <w:r>
-              <w:t>, &amp;span)</w:t>
+              <w:t>Q = find(&amp;cursor, q, span, &amp;span)</w:t>
             </w:r>
           </w:p>
         </w:tc>
@@ -5541,16 +8716,7 @@
               <w:jc w:val="center"/>
             </w:pPr>
             <w:r>
-              <w:t>S</w:t>
-            </w:r>
-            <w:r>
-              <w:t xml:space="preserve"> = find(&amp;cursor, </w:t>
-            </w:r>
-            <w:r>
-              <w:t>S</w:t>
-            </w:r>
-            <w:r>
-              <w:t>, span, &amp;span)</w:t>
+              <w:t>S = find(&amp;cursor, S, span, &amp;span)</w:t>
             </w:r>
           </w:p>
         </w:tc>
@@ -5628,16 +8794,7 @@
               <w:jc w:val="center"/>
             </w:pPr>
             <w:r>
-              <w:t>T</w:t>
-            </w:r>
-            <w:r>
-              <w:t xml:space="preserve"> = find(&amp;cursor, </w:t>
-            </w:r>
-            <w:r>
-              <w:t>t</w:t>
-            </w:r>
-            <w:r>
-              <w:t>, span, &amp;span)</w:t>
+              <w:t>T = find(&amp;cursor, t, span, &amp;span)</w:t>
             </w:r>
           </w:p>
         </w:tc>
@@ -5715,16 +8872,7 @@
               <w:jc w:val="center"/>
             </w:pPr>
             <w:r>
-              <w:t>U</w:t>
-            </w:r>
-            <w:r>
-              <w:t xml:space="preserve"> = find(&amp;cursor, </w:t>
-            </w:r>
-            <w:r>
-              <w:t>u</w:t>
-            </w:r>
-            <w:r>
-              <w:t>, span, &amp;span)</w:t>
+              <w:t>U = find(&amp;cursor, u, span, &amp;span)</w:t>
             </w:r>
           </w:p>
         </w:tc>
@@ -5802,10 +8950,7 @@
               <w:jc w:val="center"/>
             </w:pPr>
             <w:r>
-              <w:t>V</w:t>
-            </w:r>
-            <w:r>
-              <w:t xml:space="preserve"> = find(&amp;cursor, p, span, &amp;span)</w:t>
+              <w:t>V = find(&amp;cursor, p, span, &amp;span)</w:t>
             </w:r>
           </w:p>
         </w:tc>
@@ -5883,16 +9028,7 @@
               <w:jc w:val="center"/>
             </w:pPr>
             <w:r>
-              <w:t>WX</w:t>
-            </w:r>
-            <w:r>
-              <w:t xml:space="preserve"> = find(&amp;cursor, </w:t>
-            </w:r>
-            <w:r>
-              <w:t>(w x)</w:t>
-            </w:r>
-            <w:r>
-              <w:t>, span, &amp;span)</w:t>
+              <w:t>WX = find(&amp;cursor, (w x), span, &amp;span)</w:t>
             </w:r>
           </w:p>
         </w:tc>
@@ -5970,16 +9106,7 @@
               <w:jc w:val="center"/>
             </w:pPr>
             <w:r>
-              <w:t xml:space="preserve">Y </w:t>
-            </w:r>
-            <w:r>
-              <w:t xml:space="preserve">= find(&amp;cursor, </w:t>
-            </w:r>
-            <w:r>
-              <w:t>y</w:t>
-            </w:r>
-            <w:r>
-              <w:t xml:space="preserve"> span, &amp;span)</w:t>
+              <w:t>Y = find(&amp;cursor, y span, &amp;span)</w:t>
             </w:r>
           </w:p>
         </w:tc>
@@ -6057,16 +9184,7 @@
               <w:jc w:val="center"/>
             </w:pPr>
             <w:r>
-              <w:t>Z</w:t>
-            </w:r>
-            <w:r>
-              <w:t xml:space="preserve"> = find(&amp;cursor</w:t>
-            </w:r>
-            <w:r>
-              <w:t>, z</w:t>
-            </w:r>
-            <w:r>
-              <w:t>, span, &amp;span)</w:t>
+              <w:t>Z = find(&amp;cursor, z, span, &amp;span)</w:t>
             </w:r>
           </w:p>
         </w:tc>
@@ -6086,25 +9204,88 @@
       </w:tr>
     </w:tbl>
     <w:p>
+      <w:pPr>
+        <w:spacing w:after="40"/>
+      </w:pPr>
       <w:r>
         <w:t>FOUND = P &amp; Q &amp; R &amp; S &amp; T U &amp; V &amp; WX &amp; Y &amp; Z</w:t>
       </w:r>
     </w:p>
     <w:p>
+      <w:pPr>
+        <w:spacing w:after="0"/>
+      </w:pPr>
       <w:r>
         <w:rPr>
           <w:b/>
           <w:bCs/>
         </w:rPr>
-        <w:t>NOTE:</w:t>
-      </w:r>
-      <w:r>
-        <w:t xml:space="preserve"> … [t u] is equivalent to [t u] without the ellipses prefix.  But the ellipses postfix [t u] ... is significant.</w:t>
+        <w:t>NOTE</w:t>
+      </w:r>
+      <w:r>
+        <w:rPr>
+          <w:b/>
+          <w:bCs/>
+        </w:rPr>
+        <w:t>S</w:t>
+      </w:r>
+      <w:r>
+        <w:rPr>
+          <w:b/>
+          <w:bCs/>
+        </w:rPr>
+        <w:t>:</w:t>
       </w:r>
     </w:p>
     <w:p>
-      <w:r>
-        <w:t>We will change Quelle spec to eliminate (w x) syntax, replacing it at the feature level as y|x.  This will make the search algebra a lot simpler.</w:t>
+      <w:pPr>
+        <w:pStyle w:val="ListParagraph"/>
+        <w:numPr>
+          <w:ilvl w:val="0"/>
+          <w:numId w:val="1"/>
+        </w:numPr>
+      </w:pPr>
+      <w:r>
+        <w:t>… [t u] is equivalent to [t u] without the ellipses prefix.  But the ellipses postfix [t u] ... is significant.</w:t>
+      </w:r>
+    </w:p>
+    <w:p>
+      <w:pPr>
+        <w:pStyle w:val="ListParagraph"/>
+        <w:numPr>
+          <w:ilvl w:val="0"/>
+          <w:numId w:val="1"/>
+        </w:numPr>
+      </w:pPr>
+      <w:r>
+        <w:t>Quelle spec</w:t>
+      </w:r>
+      <w:r>
+        <w:t xml:space="preserve"> version 1.0.1.5i</w:t>
+      </w:r>
+      <w:r>
+        <w:t xml:space="preserve"> </w:t>
+      </w:r>
+      <w:r>
+        <w:t>eliminated the</w:t>
+      </w:r>
+      <w:r>
+        <w:t xml:space="preserve"> (w x) syntax, replacing it at the feature level as </w:t>
+      </w:r>
+      <w:r>
+        <w:t>w</w:t>
+      </w:r>
+      <w:r>
+        <w:t xml:space="preserve">|x.  </w:t>
+      </w:r>
+      <w:r>
+        <w:t>Supporting a single [unified] or-syntax greatly reduces the complexity of Quelle</w:t>
+      </w:r>
+      <w:r>
+        <w:t xml:space="preserve"> search algebra</w:t>
+      </w:r>
+      <w:r>
+        <w:t>.  Currently, (w x) is be silently mapped to w|x by the standard Quelle driver.</w:t>
       </w:r>
     </w:p>
     <w:sectPr>
@@ -6117,20 +9298,257 @@
 </w:document>
 </file>
 
+<file path=word/numbering.xml><?xml version="1.0" encoding="utf-8"?>
+<w:numbering xmlns:wpc="http://schemas.microsoft.com/office/word/2010/wordprocessingCanvas" xmlns:cx="http://schemas.microsoft.com/office/drawing/2014/chartex" xmlns:cx1="http://schemas.microsoft.com/office/drawing/2015/9/8/chartex" xmlns:cx2="http://schemas.microsoft.com/office/drawing/2015/10/21/chartex" xmlns:cx3="http://schemas.microsoft.com/office/drawing/2016/5/9/chartex" xmlns:cx4="http://schemas.microsoft.com/office/drawing/2016/5/10/chartex" xmlns:cx5="http://schemas.microsoft.com/office/drawing/2016/5/11/chartex" xmlns:cx6="http://schemas.microsoft.com/office/drawing/2016/5/12/chartex" xmlns:cx7="http://schemas.microsoft.com/office/drawing/2016/5/13/chartex" xmlns:cx8="http://schemas.microsoft.com/office/drawing/2016/5/14/chartex" xmlns:mc="http://schemas.openxmlformats.org/markup-compatibility/2006" xmlns:aink="http://schemas.microsoft.com/office/drawing/2016/ink" xmlns:am3d="http://schemas.microsoft.com/office/drawing/2017/model3d" xmlns:o="urn:schemas-microsoft-com:office:office" xmlns:r="http://schemas.openxmlformats.org/officeDocument/2006/relationships" xmlns:m="http://schemas.openxmlformats.org/officeDocument/2006/math" xmlns:v="urn:schemas-microsoft-com:vml" xmlns:wp14="http://schemas.microsoft.com/office/word/2010/wordprocessingDrawing" xmlns:wp="http://schemas.openxmlformats.org/drawingml/2006/wordprocessingDrawing" xmlns:w10="urn:schemas-microsoft-com:office:word" xmlns:w="http://schemas.openxmlformats.org/wordprocessingml/2006/main" xmlns:w14="http://schemas.microsoft.com/office/word/2010/wordml" xmlns:w15="http://schemas.microsoft.com/office/word/2012/wordml" xmlns:w16cex="http://schemas.microsoft.com/office/word/2018/wordml/cex" xmlns:w16cid="http://schemas.microsoft.com/office/word/2016/wordml/cid" xmlns:w16="http://schemas.microsoft.com/office/word/2018/wordml" xmlns:w16sdtdh="http://schemas.microsoft.com/office/word/2020/wordml/sdtdatahash" xmlns:w16se="http://schemas.microsoft.com/office/word/2015/wordml/symex" xmlns:wpg="http://schemas.microsoft.com/office/word/2010/wordprocessingGroup" xmlns:wpi="http://schemas.microsoft.com/office/word/2010/wordprocessingInk" xmlns:wne="http://schemas.microsoft.com/office/word/2006/wordml" xmlns:wps="http://schemas.microsoft.com/office/word/2010/wordprocessingShape" mc:Ignorable="w14 w15 w16se w16cid w16 w16cex w16sdtdh wp14">
+  <w:abstractNum w:abstractNumId="0" w15:restartNumberingAfterBreak="0">
+    <w:nsid w:val="38F83597"/>
+    <w:multiLevelType w:val="hybridMultilevel"/>
+    <w:tmpl w:val="3CB20B2C"/>
+    <w:lvl w:ilvl="0" w:tplc="04090001">
+      <w:start w:val="1"/>
+      <w:numFmt w:val="bullet"/>
+      <w:lvlText w:val=""/>
+      <w:lvlJc w:val="left"/>
+      <w:pPr>
+        <w:ind w:left="720" w:hanging="360"/>
+      </w:pPr>
+      <w:rPr>
+        <w:rFonts w:ascii="Symbol" w:hAnsi="Symbol" w:hint="default"/>
+      </w:rPr>
+    </w:lvl>
+    <w:lvl w:ilvl="1" w:tplc="04090003" w:tentative="1">
+      <w:start w:val="1"/>
+      <w:numFmt w:val="bullet"/>
+      <w:lvlText w:val="o"/>
+      <w:lvlJc w:val="left"/>
+      <w:pPr>
+        <w:ind w:left="1440" w:hanging="360"/>
+      </w:pPr>
+      <w:rPr>
+        <w:rFonts w:ascii="Courier New" w:hAnsi="Courier New" w:cs="Courier New" w:hint="default"/>
+      </w:rPr>
+    </w:lvl>
+    <w:lvl w:ilvl="2" w:tplc="04090005" w:tentative="1">
+      <w:start w:val="1"/>
+      <w:numFmt w:val="bullet"/>
+      <w:lvlText w:val=""/>
+      <w:lvlJc w:val="left"/>
+      <w:pPr>
+        <w:ind w:left="2160" w:hanging="360"/>
+      </w:pPr>
+      <w:rPr>
+        <w:rFonts w:ascii="Wingdings" w:hAnsi="Wingdings" w:hint="default"/>
+      </w:rPr>
+    </w:lvl>
+    <w:lvl w:ilvl="3" w:tplc="04090001" w:tentative="1">
+      <w:start w:val="1"/>
+      <w:numFmt w:val="bullet"/>
+      <w:lvlText w:val=""/>
+      <w:lvlJc w:val="left"/>
+      <w:pPr>
+        <w:ind w:left="2880" w:hanging="360"/>
+      </w:pPr>
+      <w:rPr>
+        <w:rFonts w:ascii="Symbol" w:hAnsi="Symbol" w:hint="default"/>
+      </w:rPr>
+    </w:lvl>
+    <w:lvl w:ilvl="4" w:tplc="04090003" w:tentative="1">
+      <w:start w:val="1"/>
+      <w:numFmt w:val="bullet"/>
+      <w:lvlText w:val="o"/>
+      <w:lvlJc w:val="left"/>
+      <w:pPr>
+        <w:ind w:left="3600" w:hanging="360"/>
+      </w:pPr>
+      <w:rPr>
+        <w:rFonts w:ascii="Courier New" w:hAnsi="Courier New" w:cs="Courier New" w:hint="default"/>
+      </w:rPr>
+    </w:lvl>
+    <w:lvl w:ilvl="5" w:tplc="04090005" w:tentative="1">
+      <w:start w:val="1"/>
+      <w:numFmt w:val="bullet"/>
+      <w:lvlText w:val=""/>
+      <w:lvlJc w:val="left"/>
+      <w:pPr>
+        <w:ind w:left="4320" w:hanging="360"/>
+      </w:pPr>
+      <w:rPr>
+        <w:rFonts w:ascii="Wingdings" w:hAnsi="Wingdings" w:hint="default"/>
+      </w:rPr>
+    </w:lvl>
+    <w:lvl w:ilvl="6" w:tplc="04090001" w:tentative="1">
+      <w:start w:val="1"/>
+      <w:numFmt w:val="bullet"/>
+      <w:lvlText w:val=""/>
+      <w:lvlJc w:val="left"/>
+      <w:pPr>
+        <w:ind w:left="5040" w:hanging="360"/>
+      </w:pPr>
+      <w:rPr>
+        <w:rFonts w:ascii="Symbol" w:hAnsi="Symbol" w:hint="default"/>
+      </w:rPr>
+    </w:lvl>
+    <w:lvl w:ilvl="7" w:tplc="04090003" w:tentative="1">
+      <w:start w:val="1"/>
+      <w:numFmt w:val="bullet"/>
+      <w:lvlText w:val="o"/>
+      <w:lvlJc w:val="left"/>
+      <w:pPr>
+        <w:ind w:left="5760" w:hanging="360"/>
+      </w:pPr>
+      <w:rPr>
+        <w:rFonts w:ascii="Courier New" w:hAnsi="Courier New" w:cs="Courier New" w:hint="default"/>
+      </w:rPr>
+    </w:lvl>
+    <w:lvl w:ilvl="8" w:tplc="04090005" w:tentative="1">
+      <w:start w:val="1"/>
+      <w:numFmt w:val="bullet"/>
+      <w:lvlText w:val=""/>
+      <w:lvlJc w:val="left"/>
+      <w:pPr>
+        <w:ind w:left="6480" w:hanging="360"/>
+      </w:pPr>
+      <w:rPr>
+        <w:rFonts w:ascii="Wingdings" w:hAnsi="Wingdings" w:hint="default"/>
+      </w:rPr>
+    </w:lvl>
+  </w:abstractNum>
+  <w:abstractNum w:abstractNumId="1" w15:restartNumberingAfterBreak="0">
+    <w:nsid w:val="5CD6568B"/>
+    <w:multiLevelType w:val="hybridMultilevel"/>
+    <w:tmpl w:val="CABAD328"/>
+    <w:lvl w:ilvl="0" w:tplc="04090001">
+      <w:start w:val="1"/>
+      <w:numFmt w:val="bullet"/>
+      <w:lvlText w:val=""/>
+      <w:lvlJc w:val="left"/>
+      <w:pPr>
+        <w:ind w:left="720" w:hanging="360"/>
+      </w:pPr>
+      <w:rPr>
+        <w:rFonts w:ascii="Symbol" w:hAnsi="Symbol" w:hint="default"/>
+      </w:rPr>
+    </w:lvl>
+    <w:lvl w:ilvl="1" w:tplc="04090003" w:tentative="1">
+      <w:start w:val="1"/>
+      <w:numFmt w:val="bullet"/>
+      <w:lvlText w:val="o"/>
+      <w:lvlJc w:val="left"/>
+      <w:pPr>
+        <w:ind w:left="1440" w:hanging="360"/>
+      </w:pPr>
+      <w:rPr>
+        <w:rFonts w:ascii="Courier New" w:hAnsi="Courier New" w:cs="Courier New" w:hint="default"/>
+      </w:rPr>
+    </w:lvl>
+    <w:lvl w:ilvl="2" w:tplc="04090005" w:tentative="1">
+      <w:start w:val="1"/>
+      <w:numFmt w:val="bullet"/>
+      <w:lvlText w:val=""/>
+      <w:lvlJc w:val="left"/>
+      <w:pPr>
+        <w:ind w:left="2160" w:hanging="360"/>
+      </w:pPr>
+      <w:rPr>
+        <w:rFonts w:ascii="Wingdings" w:hAnsi="Wingdings" w:hint="default"/>
+      </w:rPr>
+    </w:lvl>
+    <w:lvl w:ilvl="3" w:tplc="04090001" w:tentative="1">
+      <w:start w:val="1"/>
+      <w:numFmt w:val="bullet"/>
+      <w:lvlText w:val=""/>
+      <w:lvlJc w:val="left"/>
+      <w:pPr>
+        <w:ind w:left="2880" w:hanging="360"/>
+      </w:pPr>
+      <w:rPr>
+        <w:rFonts w:ascii="Symbol" w:hAnsi="Symbol" w:hint="default"/>
+      </w:rPr>
+    </w:lvl>
+    <w:lvl w:ilvl="4" w:tplc="04090003" w:tentative="1">
+      <w:start w:val="1"/>
+      <w:numFmt w:val="bullet"/>
+      <w:lvlText w:val="o"/>
+      <w:lvlJc w:val="left"/>
+      <w:pPr>
+        <w:ind w:left="3600" w:hanging="360"/>
+      </w:pPr>
+      <w:rPr>
+        <w:rFonts w:ascii="Courier New" w:hAnsi="Courier New" w:cs="Courier New" w:hint="default"/>
+      </w:rPr>
+    </w:lvl>
+    <w:lvl w:ilvl="5" w:tplc="04090005" w:tentative="1">
+      <w:start w:val="1"/>
+      <w:numFmt w:val="bullet"/>
+      <w:lvlText w:val=""/>
+      <w:lvlJc w:val="left"/>
+      <w:pPr>
+        <w:ind w:left="4320" w:hanging="360"/>
+      </w:pPr>
+      <w:rPr>
+        <w:rFonts w:ascii="Wingdings" w:hAnsi="Wingdings" w:hint="default"/>
+      </w:rPr>
+    </w:lvl>
+    <w:lvl w:ilvl="6" w:tplc="04090001" w:tentative="1">
+      <w:start w:val="1"/>
+      <w:numFmt w:val="bullet"/>
+      <w:lvlText w:val=""/>
+      <w:lvlJc w:val="left"/>
+      <w:pPr>
+        <w:ind w:left="5040" w:hanging="360"/>
+      </w:pPr>
+      <w:rPr>
+        <w:rFonts w:ascii="Symbol" w:hAnsi="Symbol" w:hint="default"/>
+      </w:rPr>
+    </w:lvl>
+    <w:lvl w:ilvl="7" w:tplc="04090003" w:tentative="1">
+      <w:start w:val="1"/>
+      <w:numFmt w:val="bullet"/>
+      <w:lvlText w:val="o"/>
+      <w:lvlJc w:val="left"/>
+      <w:pPr>
+        <w:ind w:left="5760" w:hanging="360"/>
+      </w:pPr>
+      <w:rPr>
+        <w:rFonts w:ascii="Courier New" w:hAnsi="Courier New" w:cs="Courier New" w:hint="default"/>
+      </w:rPr>
+    </w:lvl>
+    <w:lvl w:ilvl="8" w:tplc="04090005" w:tentative="1">
+      <w:start w:val="1"/>
+      <w:numFmt w:val="bullet"/>
+      <w:lvlText w:val=""/>
+      <w:lvlJc w:val="left"/>
+      <w:pPr>
+        <w:ind w:left="6480" w:hanging="360"/>
+      </w:pPr>
+      <w:rPr>
+        <w:rFonts w:ascii="Wingdings" w:hAnsi="Wingdings" w:hint="default"/>
+      </w:rPr>
+    </w:lvl>
+  </w:abstractNum>
+  <w:num w:numId="1">
+    <w:abstractNumId w:val="0"/>
+  </w:num>
+  <w:num w:numId="2">
+    <w:abstractNumId w:val="1"/>
+  </w:num>
+</w:numbering>
+</file>
+
 <file path=word/styles.xml><?xml version="1.0" encoding="utf-8"?>
 <w:styles xmlns:mc="http://schemas.openxmlformats.org/markup-compatibility/2006" xmlns:r="http://schemas.openxmlformats.org/officeDocument/2006/relationships" xmlns:w="http://schemas.openxmlformats.org/wordprocessingml/2006/main" xmlns:w14="http://schemas.microsoft.com/office/word/2010/wordml" xmlns:w15="http://schemas.microsoft.com/office/word/2012/wordml" xmlns:w16cex="http://schemas.microsoft.com/office/word/2018/wordml/cex" xmlns:w16cid="http://schemas.microsoft.com/office/word/2016/wordml/cid" xmlns:w16="http://schemas.microsoft.com/office/word/2018/wordml" xmlns:w16sdtdh="http://schemas.microsoft.com/office/word/2020/wordml/sdtdatahash" xmlns:w16se="http://schemas.microsoft.com/office/word/2015/wordml/symex" mc:Ignorable="w14 w15 w16se w16cid w16 w16cex w16sdtdh">
   <w:docDefaults>
     <w:rPrDefault>
       <w:rPr>
-        <w:rFonts w:asciiTheme="minorHAnsi" w:eastAsiaTheme="minorHAnsi" w:hAnsiTheme="minorHAnsi" w:cstheme="minorBidi"/>
-        <w:sz w:val="22"/>
-        <w:szCs w:val="22"/>
+        <w:rFonts w:asciiTheme="minorHAnsi" w:eastAsiaTheme="minorEastAsia" w:hAnsiTheme="minorHAnsi" w:cstheme="minorBidi"/>
+        <w:sz w:val="21"/>
+        <w:szCs w:val="21"/>
         <w:lang w:val="en-US" w:eastAsia="en-US" w:bidi="ar-SA"/>
       </w:rPr>
     </w:rPrDefault>
     <w:pPrDefault>
       <w:pPr>
-        <w:spacing w:after="160" w:line="259" w:lineRule="auto"/>
+        <w:spacing w:after="200" w:line="288" w:lineRule="auto"/>
       </w:pPr>
     </w:pPrDefault>
   </w:docDefaults>
@@ -6515,6 +9933,218 @@
   <w:style w:type="paragraph" w:default="1" w:styleId="Normal">
     <w:name w:val="Normal"/>
     <w:qFormat/>
+    <w:rsid w:val="00C12B0D"/>
+  </w:style>
+  <w:style w:type="paragraph" w:styleId="Heading1">
+    <w:name w:val="heading 1"/>
+    <w:basedOn w:val="Normal"/>
+    <w:next w:val="Normal"/>
+    <w:link w:val="Heading1Char"/>
+    <w:uiPriority w:val="9"/>
+    <w:qFormat/>
+    <w:rsid w:val="00C12B0D"/>
+    <w:pPr>
+      <w:keepNext/>
+      <w:keepLines/>
+      <w:spacing w:before="360" w:after="40" w:line="240" w:lineRule="auto"/>
+      <w:outlineLvl w:val="0"/>
+    </w:pPr>
+    <w:rPr>
+      <w:rFonts w:asciiTheme="majorHAnsi" w:eastAsiaTheme="majorEastAsia" w:hAnsiTheme="majorHAnsi" w:cstheme="majorBidi"/>
+      <w:color w:val="538135" w:themeColor="accent6" w:themeShade="BF"/>
+      <w:sz w:val="40"/>
+      <w:szCs w:val="40"/>
+    </w:rPr>
+  </w:style>
+  <w:style w:type="paragraph" w:styleId="Heading2">
+    <w:name w:val="heading 2"/>
+    <w:basedOn w:val="Normal"/>
+    <w:next w:val="Normal"/>
+    <w:link w:val="Heading2Char"/>
+    <w:uiPriority w:val="9"/>
+    <w:semiHidden/>
+    <w:unhideWhenUsed/>
+    <w:qFormat/>
+    <w:rsid w:val="00C12B0D"/>
+    <w:pPr>
+      <w:keepNext/>
+      <w:keepLines/>
+      <w:spacing w:before="80" w:after="0" w:line="240" w:lineRule="auto"/>
+      <w:outlineLvl w:val="1"/>
+    </w:pPr>
+    <w:rPr>
+      <w:rFonts w:asciiTheme="majorHAnsi" w:eastAsiaTheme="majorEastAsia" w:hAnsiTheme="majorHAnsi" w:cstheme="majorBidi"/>
+      <w:color w:val="538135" w:themeColor="accent6" w:themeShade="BF"/>
+      <w:sz w:val="28"/>
+      <w:szCs w:val="28"/>
+    </w:rPr>
+  </w:style>
+  <w:style w:type="paragraph" w:styleId="Heading3">
+    <w:name w:val="heading 3"/>
+    <w:basedOn w:val="Normal"/>
+    <w:next w:val="Normal"/>
+    <w:link w:val="Heading3Char"/>
+    <w:uiPriority w:val="9"/>
+    <w:semiHidden/>
+    <w:unhideWhenUsed/>
+    <w:qFormat/>
+    <w:rsid w:val="00C12B0D"/>
+    <w:pPr>
+      <w:keepNext/>
+      <w:keepLines/>
+      <w:spacing w:before="80" w:after="0" w:line="240" w:lineRule="auto"/>
+      <w:outlineLvl w:val="2"/>
+    </w:pPr>
+    <w:rPr>
+      <w:rFonts w:asciiTheme="majorHAnsi" w:eastAsiaTheme="majorEastAsia" w:hAnsiTheme="majorHAnsi" w:cstheme="majorBidi"/>
+      <w:color w:val="538135" w:themeColor="accent6" w:themeShade="BF"/>
+      <w:sz w:val="24"/>
+      <w:szCs w:val="24"/>
+    </w:rPr>
+  </w:style>
+  <w:style w:type="paragraph" w:styleId="Heading4">
+    <w:name w:val="heading 4"/>
+    <w:basedOn w:val="Normal"/>
+    <w:next w:val="Normal"/>
+    <w:link w:val="Heading4Char"/>
+    <w:uiPriority w:val="9"/>
+    <w:semiHidden/>
+    <w:unhideWhenUsed/>
+    <w:qFormat/>
+    <w:rsid w:val="00C12B0D"/>
+    <w:pPr>
+      <w:keepNext/>
+      <w:keepLines/>
+      <w:spacing w:before="80" w:after="0"/>
+      <w:outlineLvl w:val="3"/>
+    </w:pPr>
+    <w:rPr>
+      <w:rFonts w:asciiTheme="majorHAnsi" w:eastAsiaTheme="majorEastAsia" w:hAnsiTheme="majorHAnsi" w:cstheme="majorBidi"/>
+      <w:color w:val="70AD47" w:themeColor="accent6"/>
+      <w:sz w:val="22"/>
+      <w:szCs w:val="22"/>
+    </w:rPr>
+  </w:style>
+  <w:style w:type="paragraph" w:styleId="Heading5">
+    <w:name w:val="heading 5"/>
+    <w:basedOn w:val="Normal"/>
+    <w:next w:val="Normal"/>
+    <w:link w:val="Heading5Char"/>
+    <w:uiPriority w:val="9"/>
+    <w:semiHidden/>
+    <w:unhideWhenUsed/>
+    <w:qFormat/>
+    <w:rsid w:val="00C12B0D"/>
+    <w:pPr>
+      <w:keepNext/>
+      <w:keepLines/>
+      <w:spacing w:before="40" w:after="0"/>
+      <w:outlineLvl w:val="4"/>
+    </w:pPr>
+    <w:rPr>
+      <w:rFonts w:asciiTheme="majorHAnsi" w:eastAsiaTheme="majorEastAsia" w:hAnsiTheme="majorHAnsi" w:cstheme="majorBidi"/>
+      <w:i/>
+      <w:iCs/>
+      <w:color w:val="70AD47" w:themeColor="accent6"/>
+      <w:sz w:val="22"/>
+      <w:szCs w:val="22"/>
+    </w:rPr>
+  </w:style>
+  <w:style w:type="paragraph" w:styleId="Heading6">
+    <w:name w:val="heading 6"/>
+    <w:basedOn w:val="Normal"/>
+    <w:next w:val="Normal"/>
+    <w:link w:val="Heading6Char"/>
+    <w:uiPriority w:val="9"/>
+    <w:semiHidden/>
+    <w:unhideWhenUsed/>
+    <w:qFormat/>
+    <w:rsid w:val="00C12B0D"/>
+    <w:pPr>
+      <w:keepNext/>
+      <w:keepLines/>
+      <w:spacing w:before="40" w:after="0"/>
+      <w:outlineLvl w:val="5"/>
+    </w:pPr>
+    <w:rPr>
+      <w:rFonts w:asciiTheme="majorHAnsi" w:eastAsiaTheme="majorEastAsia" w:hAnsiTheme="majorHAnsi" w:cstheme="majorBidi"/>
+      <w:color w:val="70AD47" w:themeColor="accent6"/>
+    </w:rPr>
+  </w:style>
+  <w:style w:type="paragraph" w:styleId="Heading7">
+    <w:name w:val="heading 7"/>
+    <w:basedOn w:val="Normal"/>
+    <w:next w:val="Normal"/>
+    <w:link w:val="Heading7Char"/>
+    <w:uiPriority w:val="9"/>
+    <w:semiHidden/>
+    <w:unhideWhenUsed/>
+    <w:qFormat/>
+    <w:rsid w:val="00C12B0D"/>
+    <w:pPr>
+      <w:keepNext/>
+      <w:keepLines/>
+      <w:spacing w:before="40" w:after="0"/>
+      <w:outlineLvl w:val="6"/>
+    </w:pPr>
+    <w:rPr>
+      <w:rFonts w:asciiTheme="majorHAnsi" w:eastAsiaTheme="majorEastAsia" w:hAnsiTheme="majorHAnsi" w:cstheme="majorBidi"/>
+      <w:b/>
+      <w:bCs/>
+      <w:color w:val="70AD47" w:themeColor="accent6"/>
+    </w:rPr>
+  </w:style>
+  <w:style w:type="paragraph" w:styleId="Heading8">
+    <w:name w:val="heading 8"/>
+    <w:basedOn w:val="Normal"/>
+    <w:next w:val="Normal"/>
+    <w:link w:val="Heading8Char"/>
+    <w:uiPriority w:val="9"/>
+    <w:semiHidden/>
+    <w:unhideWhenUsed/>
+    <w:qFormat/>
+    <w:rsid w:val="00C12B0D"/>
+    <w:pPr>
+      <w:keepNext/>
+      <w:keepLines/>
+      <w:spacing w:before="40" w:after="0"/>
+      <w:outlineLvl w:val="7"/>
+    </w:pPr>
+    <w:rPr>
+      <w:rFonts w:asciiTheme="majorHAnsi" w:eastAsiaTheme="majorEastAsia" w:hAnsiTheme="majorHAnsi" w:cstheme="majorBidi"/>
+      <w:b/>
+      <w:bCs/>
+      <w:i/>
+      <w:iCs/>
+      <w:color w:val="70AD47" w:themeColor="accent6"/>
+      <w:sz w:val="20"/>
+      <w:szCs w:val="20"/>
+    </w:rPr>
+  </w:style>
+  <w:style w:type="paragraph" w:styleId="Heading9">
+    <w:name w:val="heading 9"/>
+    <w:basedOn w:val="Normal"/>
+    <w:next w:val="Normal"/>
+    <w:link w:val="Heading9Char"/>
+    <w:uiPriority w:val="9"/>
+    <w:semiHidden/>
+    <w:unhideWhenUsed/>
+    <w:qFormat/>
+    <w:rsid w:val="00C12B0D"/>
+    <w:pPr>
+      <w:keepNext/>
+      <w:keepLines/>
+      <w:spacing w:before="40" w:after="0"/>
+      <w:outlineLvl w:val="8"/>
+    </w:pPr>
+    <w:rPr>
+      <w:rFonts w:asciiTheme="majorHAnsi" w:eastAsiaTheme="majorEastAsia" w:hAnsiTheme="majorHAnsi" w:cstheme="majorBidi"/>
+      <w:i/>
+      <w:iCs/>
+      <w:color w:val="70AD47" w:themeColor="accent6"/>
+      <w:sz w:val="20"/>
+      <w:szCs w:val="20"/>
+    </w:rPr>
   </w:style>
   <w:style w:type="character" w:default="1" w:styleId="DefaultParagraphFont">
     <w:name w:val="Default Paragraph Font"/>
@@ -6572,6 +10202,418 @@
       <w:ind w:left="720"/>
       <w:contextualSpacing/>
     </w:pPr>
+  </w:style>
+  <w:style w:type="character" w:customStyle="1" w:styleId="Heading1Char">
+    <w:name w:val="Heading 1 Char"/>
+    <w:basedOn w:val="DefaultParagraphFont"/>
+    <w:link w:val="Heading1"/>
+    <w:uiPriority w:val="9"/>
+    <w:rsid w:val="00C12B0D"/>
+    <w:rPr>
+      <w:rFonts w:asciiTheme="majorHAnsi" w:eastAsiaTheme="majorEastAsia" w:hAnsiTheme="majorHAnsi" w:cstheme="majorBidi"/>
+      <w:color w:val="538135" w:themeColor="accent6" w:themeShade="BF"/>
+      <w:sz w:val="40"/>
+      <w:szCs w:val="40"/>
+    </w:rPr>
+  </w:style>
+  <w:style w:type="character" w:customStyle="1" w:styleId="Heading2Char">
+    <w:name w:val="Heading 2 Char"/>
+    <w:basedOn w:val="DefaultParagraphFont"/>
+    <w:link w:val="Heading2"/>
+    <w:uiPriority w:val="9"/>
+    <w:semiHidden/>
+    <w:rsid w:val="00C12B0D"/>
+    <w:rPr>
+      <w:rFonts w:asciiTheme="majorHAnsi" w:eastAsiaTheme="majorEastAsia" w:hAnsiTheme="majorHAnsi" w:cstheme="majorBidi"/>
+      <w:color w:val="538135" w:themeColor="accent6" w:themeShade="BF"/>
+      <w:sz w:val="28"/>
+      <w:szCs w:val="28"/>
+    </w:rPr>
+  </w:style>
+  <w:style w:type="character" w:customStyle="1" w:styleId="Heading3Char">
+    <w:name w:val="Heading 3 Char"/>
+    <w:basedOn w:val="DefaultParagraphFont"/>
+    <w:link w:val="Heading3"/>
+    <w:uiPriority w:val="9"/>
+    <w:semiHidden/>
+    <w:rsid w:val="00C12B0D"/>
+    <w:rPr>
+      <w:rFonts w:asciiTheme="majorHAnsi" w:eastAsiaTheme="majorEastAsia" w:hAnsiTheme="majorHAnsi" w:cstheme="majorBidi"/>
+      <w:color w:val="538135" w:themeColor="accent6" w:themeShade="BF"/>
+      <w:sz w:val="24"/>
+      <w:szCs w:val="24"/>
+    </w:rPr>
+  </w:style>
+  <w:style w:type="character" w:customStyle="1" w:styleId="Heading4Char">
+    <w:name w:val="Heading 4 Char"/>
+    <w:basedOn w:val="DefaultParagraphFont"/>
+    <w:link w:val="Heading4"/>
+    <w:uiPriority w:val="9"/>
+    <w:semiHidden/>
+    <w:rsid w:val="00C12B0D"/>
+    <w:rPr>
+      <w:rFonts w:asciiTheme="majorHAnsi" w:eastAsiaTheme="majorEastAsia" w:hAnsiTheme="majorHAnsi" w:cstheme="majorBidi"/>
+      <w:color w:val="70AD47" w:themeColor="accent6"/>
+      <w:sz w:val="22"/>
+      <w:szCs w:val="22"/>
+    </w:rPr>
+  </w:style>
+  <w:style w:type="character" w:customStyle="1" w:styleId="Heading5Char">
+    <w:name w:val="Heading 5 Char"/>
+    <w:basedOn w:val="DefaultParagraphFont"/>
+    <w:link w:val="Heading5"/>
+    <w:uiPriority w:val="9"/>
+    <w:semiHidden/>
+    <w:rsid w:val="00C12B0D"/>
+    <w:rPr>
+      <w:rFonts w:asciiTheme="majorHAnsi" w:eastAsiaTheme="majorEastAsia" w:hAnsiTheme="majorHAnsi" w:cstheme="majorBidi"/>
+      <w:i/>
+      <w:iCs/>
+      <w:color w:val="70AD47" w:themeColor="accent6"/>
+      <w:sz w:val="22"/>
+      <w:szCs w:val="22"/>
+    </w:rPr>
+  </w:style>
+  <w:style w:type="character" w:customStyle="1" w:styleId="Heading6Char">
+    <w:name w:val="Heading 6 Char"/>
+    <w:basedOn w:val="DefaultParagraphFont"/>
+    <w:link w:val="Heading6"/>
+    <w:uiPriority w:val="9"/>
+    <w:semiHidden/>
+    <w:rsid w:val="00C12B0D"/>
+    <w:rPr>
+      <w:rFonts w:asciiTheme="majorHAnsi" w:eastAsiaTheme="majorEastAsia" w:hAnsiTheme="majorHAnsi" w:cstheme="majorBidi"/>
+      <w:color w:val="70AD47" w:themeColor="accent6"/>
+    </w:rPr>
+  </w:style>
+  <w:style w:type="character" w:customStyle="1" w:styleId="Heading7Char">
+    <w:name w:val="Heading 7 Char"/>
+    <w:basedOn w:val="DefaultParagraphFont"/>
+    <w:link w:val="Heading7"/>
+    <w:uiPriority w:val="9"/>
+    <w:semiHidden/>
+    <w:rsid w:val="00C12B0D"/>
+    <w:rPr>
+      <w:rFonts w:asciiTheme="majorHAnsi" w:eastAsiaTheme="majorEastAsia" w:hAnsiTheme="majorHAnsi" w:cstheme="majorBidi"/>
+      <w:b/>
+      <w:bCs/>
+      <w:color w:val="70AD47" w:themeColor="accent6"/>
+    </w:rPr>
+  </w:style>
+  <w:style w:type="character" w:customStyle="1" w:styleId="Heading8Char">
+    <w:name w:val="Heading 8 Char"/>
+    <w:basedOn w:val="DefaultParagraphFont"/>
+    <w:link w:val="Heading8"/>
+    <w:uiPriority w:val="9"/>
+    <w:semiHidden/>
+    <w:rsid w:val="00C12B0D"/>
+    <w:rPr>
+      <w:rFonts w:asciiTheme="majorHAnsi" w:eastAsiaTheme="majorEastAsia" w:hAnsiTheme="majorHAnsi" w:cstheme="majorBidi"/>
+      <w:b/>
+      <w:bCs/>
+      <w:i/>
+      <w:iCs/>
+      <w:color w:val="70AD47" w:themeColor="accent6"/>
+      <w:sz w:val="20"/>
+      <w:szCs w:val="20"/>
+    </w:rPr>
+  </w:style>
+  <w:style w:type="character" w:customStyle="1" w:styleId="Heading9Char">
+    <w:name w:val="Heading 9 Char"/>
+    <w:basedOn w:val="DefaultParagraphFont"/>
+    <w:link w:val="Heading9"/>
+    <w:uiPriority w:val="9"/>
+    <w:semiHidden/>
+    <w:rsid w:val="00C12B0D"/>
+    <w:rPr>
+      <w:rFonts w:asciiTheme="majorHAnsi" w:eastAsiaTheme="majorEastAsia" w:hAnsiTheme="majorHAnsi" w:cstheme="majorBidi"/>
+      <w:i/>
+      <w:iCs/>
+      <w:color w:val="70AD47" w:themeColor="accent6"/>
+      <w:sz w:val="20"/>
+      <w:szCs w:val="20"/>
+    </w:rPr>
+  </w:style>
+  <w:style w:type="paragraph" w:styleId="Caption">
+    <w:name w:val="caption"/>
+    <w:basedOn w:val="Normal"/>
+    <w:next w:val="Normal"/>
+    <w:uiPriority w:val="35"/>
+    <w:semiHidden/>
+    <w:unhideWhenUsed/>
+    <w:qFormat/>
+    <w:rsid w:val="00C12B0D"/>
+    <w:pPr>
+      <w:spacing w:line="240" w:lineRule="auto"/>
+    </w:pPr>
+    <w:rPr>
+      <w:b/>
+      <w:bCs/>
+      <w:smallCaps/>
+      <w:color w:val="595959" w:themeColor="text1" w:themeTint="A6"/>
+    </w:rPr>
+  </w:style>
+  <w:style w:type="paragraph" w:styleId="Title">
+    <w:name w:val="Title"/>
+    <w:basedOn w:val="Normal"/>
+    <w:next w:val="Normal"/>
+    <w:link w:val="TitleChar"/>
+    <w:uiPriority w:val="10"/>
+    <w:qFormat/>
+    <w:rsid w:val="00C12B0D"/>
+    <w:pPr>
+      <w:spacing w:after="0" w:line="240" w:lineRule="auto"/>
+      <w:contextualSpacing/>
+    </w:pPr>
+    <w:rPr>
+      <w:rFonts w:asciiTheme="majorHAnsi" w:eastAsiaTheme="majorEastAsia" w:hAnsiTheme="majorHAnsi" w:cstheme="majorBidi"/>
+      <w:color w:val="262626" w:themeColor="text1" w:themeTint="D9"/>
+      <w:spacing w:val="-15"/>
+      <w:sz w:val="96"/>
+      <w:szCs w:val="96"/>
+    </w:rPr>
+  </w:style>
+  <w:style w:type="character" w:customStyle="1" w:styleId="TitleChar">
+    <w:name w:val="Title Char"/>
+    <w:basedOn w:val="DefaultParagraphFont"/>
+    <w:link w:val="Title"/>
+    <w:uiPriority w:val="10"/>
+    <w:rsid w:val="00C12B0D"/>
+    <w:rPr>
+      <w:rFonts w:asciiTheme="majorHAnsi" w:eastAsiaTheme="majorEastAsia" w:hAnsiTheme="majorHAnsi" w:cstheme="majorBidi"/>
+      <w:color w:val="262626" w:themeColor="text1" w:themeTint="D9"/>
+      <w:spacing w:val="-15"/>
+      <w:sz w:val="96"/>
+      <w:szCs w:val="96"/>
+    </w:rPr>
+  </w:style>
+  <w:style w:type="paragraph" w:styleId="Subtitle">
+    <w:name w:val="Subtitle"/>
+    <w:basedOn w:val="Normal"/>
+    <w:next w:val="Normal"/>
+    <w:link w:val="SubtitleChar"/>
+    <w:uiPriority w:val="11"/>
+    <w:qFormat/>
+    <w:rsid w:val="00C12B0D"/>
+    <w:pPr>
+      <w:numPr>
+        <w:ilvl w:val="1"/>
+      </w:numPr>
+      <w:spacing w:line="240" w:lineRule="auto"/>
+    </w:pPr>
+    <w:rPr>
+      <w:rFonts w:asciiTheme="majorHAnsi" w:eastAsiaTheme="majorEastAsia" w:hAnsiTheme="majorHAnsi" w:cstheme="majorBidi"/>
+      <w:sz w:val="30"/>
+      <w:szCs w:val="30"/>
+    </w:rPr>
+  </w:style>
+  <w:style w:type="character" w:customStyle="1" w:styleId="SubtitleChar">
+    <w:name w:val="Subtitle Char"/>
+    <w:basedOn w:val="DefaultParagraphFont"/>
+    <w:link w:val="Subtitle"/>
+    <w:uiPriority w:val="11"/>
+    <w:rsid w:val="00C12B0D"/>
+    <w:rPr>
+      <w:rFonts w:asciiTheme="majorHAnsi" w:eastAsiaTheme="majorEastAsia" w:hAnsiTheme="majorHAnsi" w:cstheme="majorBidi"/>
+      <w:sz w:val="30"/>
+      <w:szCs w:val="30"/>
+    </w:rPr>
+  </w:style>
+  <w:style w:type="character" w:styleId="Strong">
+    <w:name w:val="Strong"/>
+    <w:basedOn w:val="DefaultParagraphFont"/>
+    <w:uiPriority w:val="22"/>
+    <w:qFormat/>
+    <w:rsid w:val="00C12B0D"/>
+    <w:rPr>
+      <w:b/>
+      <w:bCs/>
+    </w:rPr>
+  </w:style>
+  <w:style w:type="character" w:styleId="Emphasis">
+    <w:name w:val="Emphasis"/>
+    <w:basedOn w:val="DefaultParagraphFont"/>
+    <w:uiPriority w:val="20"/>
+    <w:qFormat/>
+    <w:rsid w:val="00C12B0D"/>
+    <w:rPr>
+      <w:i/>
+      <w:iCs/>
+      <w:color w:val="70AD47" w:themeColor="accent6"/>
+    </w:rPr>
+  </w:style>
+  <w:style w:type="paragraph" w:styleId="NoSpacing">
+    <w:name w:val="No Spacing"/>
+    <w:uiPriority w:val="1"/>
+    <w:qFormat/>
+    <w:rsid w:val="00C12B0D"/>
+    <w:pPr>
+      <w:spacing w:after="0" w:line="240" w:lineRule="auto"/>
+    </w:pPr>
+  </w:style>
+  <w:style w:type="paragraph" w:styleId="Quote">
+    <w:name w:val="Quote"/>
+    <w:basedOn w:val="Normal"/>
+    <w:next w:val="Normal"/>
+    <w:link w:val="QuoteChar"/>
+    <w:uiPriority w:val="29"/>
+    <w:qFormat/>
+    <w:rsid w:val="00C12B0D"/>
+    <w:pPr>
+      <w:spacing w:before="160"/>
+      <w:ind w:left="720" w:right="720"/>
+      <w:jc w:val="center"/>
+    </w:pPr>
+    <w:rPr>
+      <w:i/>
+      <w:iCs/>
+      <w:color w:val="262626" w:themeColor="text1" w:themeTint="D9"/>
+    </w:rPr>
+  </w:style>
+  <w:style w:type="character" w:customStyle="1" w:styleId="QuoteChar">
+    <w:name w:val="Quote Char"/>
+    <w:basedOn w:val="DefaultParagraphFont"/>
+    <w:link w:val="Quote"/>
+    <w:uiPriority w:val="29"/>
+    <w:rsid w:val="00C12B0D"/>
+    <w:rPr>
+      <w:i/>
+      <w:iCs/>
+      <w:color w:val="262626" w:themeColor="text1" w:themeTint="D9"/>
+    </w:rPr>
+  </w:style>
+  <w:style w:type="paragraph" w:styleId="IntenseQuote">
+    <w:name w:val="Intense Quote"/>
+    <w:basedOn w:val="Normal"/>
+    <w:next w:val="Normal"/>
+    <w:link w:val="IntenseQuoteChar"/>
+    <w:uiPriority w:val="30"/>
+    <w:qFormat/>
+    <w:rsid w:val="00C12B0D"/>
+    <w:pPr>
+      <w:spacing w:before="160" w:after="160" w:line="264" w:lineRule="auto"/>
+      <w:ind w:left="720" w:right="720"/>
+      <w:jc w:val="center"/>
+    </w:pPr>
+    <w:rPr>
+      <w:rFonts w:asciiTheme="majorHAnsi" w:eastAsiaTheme="majorEastAsia" w:hAnsiTheme="majorHAnsi" w:cstheme="majorBidi"/>
+      <w:i/>
+      <w:iCs/>
+      <w:color w:val="70AD47" w:themeColor="accent6"/>
+      <w:sz w:val="32"/>
+      <w:szCs w:val="32"/>
+    </w:rPr>
+  </w:style>
+  <w:style w:type="character" w:customStyle="1" w:styleId="IntenseQuoteChar">
+    <w:name w:val="Intense Quote Char"/>
+    <w:basedOn w:val="DefaultParagraphFont"/>
+    <w:link w:val="IntenseQuote"/>
+    <w:uiPriority w:val="30"/>
+    <w:rsid w:val="00C12B0D"/>
+    <w:rPr>
+      <w:rFonts w:asciiTheme="majorHAnsi" w:eastAsiaTheme="majorEastAsia" w:hAnsiTheme="majorHAnsi" w:cstheme="majorBidi"/>
+      <w:i/>
+      <w:iCs/>
+      <w:color w:val="70AD47" w:themeColor="accent6"/>
+      <w:sz w:val="32"/>
+      <w:szCs w:val="32"/>
+    </w:rPr>
+  </w:style>
+  <w:style w:type="character" w:styleId="SubtleEmphasis">
+    <w:name w:val="Subtle Emphasis"/>
+    <w:basedOn w:val="DefaultParagraphFont"/>
+    <w:uiPriority w:val="19"/>
+    <w:qFormat/>
+    <w:rsid w:val="00C12B0D"/>
+    <w:rPr>
+      <w:i/>
+      <w:iCs/>
+    </w:rPr>
+  </w:style>
+  <w:style w:type="character" w:styleId="IntenseEmphasis">
+    <w:name w:val="Intense Emphasis"/>
+    <w:basedOn w:val="DefaultParagraphFont"/>
+    <w:uiPriority w:val="21"/>
+    <w:qFormat/>
+    <w:rsid w:val="00C12B0D"/>
+    <w:rPr>
+      <w:b/>
+      <w:bCs/>
+      <w:i/>
+      <w:iCs/>
+    </w:rPr>
+  </w:style>
+  <w:style w:type="character" w:styleId="SubtleReference">
+    <w:name w:val="Subtle Reference"/>
+    <w:basedOn w:val="DefaultParagraphFont"/>
+    <w:uiPriority w:val="31"/>
+    <w:qFormat/>
+    <w:rsid w:val="00C12B0D"/>
+    <w:rPr>
+      <w:smallCaps/>
+      <w:color w:val="595959" w:themeColor="text1" w:themeTint="A6"/>
+    </w:rPr>
+  </w:style>
+  <w:style w:type="character" w:styleId="IntenseReference">
+    <w:name w:val="Intense Reference"/>
+    <w:basedOn w:val="DefaultParagraphFont"/>
+    <w:uiPriority w:val="32"/>
+    <w:qFormat/>
+    <w:rsid w:val="00C12B0D"/>
+    <w:rPr>
+      <w:b/>
+      <w:bCs/>
+      <w:smallCaps/>
+      <w:color w:val="70AD47" w:themeColor="accent6"/>
+    </w:rPr>
+  </w:style>
+  <w:style w:type="character" w:styleId="BookTitle">
+    <w:name w:val="Book Title"/>
+    <w:basedOn w:val="DefaultParagraphFont"/>
+    <w:uiPriority w:val="33"/>
+    <w:qFormat/>
+    <w:rsid w:val="00C12B0D"/>
+    <w:rPr>
+      <w:b/>
+      <w:bCs/>
+      <w:caps w:val="0"/>
+      <w:smallCaps/>
+      <w:spacing w:val="7"/>
+      <w:sz w:val="21"/>
+      <w:szCs w:val="21"/>
+    </w:rPr>
+  </w:style>
+  <w:style w:type="paragraph" w:styleId="TOCHeading">
+    <w:name w:val="TOC Heading"/>
+    <w:basedOn w:val="Heading1"/>
+    <w:next w:val="Normal"/>
+    <w:uiPriority w:val="39"/>
+    <w:semiHidden/>
+    <w:unhideWhenUsed/>
+    <w:qFormat/>
+    <w:rsid w:val="00C12B0D"/>
+    <w:pPr>
+      <w:outlineLvl w:val="9"/>
+    </w:pPr>
+  </w:style>
+  <w:style w:type="table" w:customStyle="1" w:styleId="TableGrid0">
+    <w:name w:val="TableGrid"/>
+    <w:rsid w:val="00EB252F"/>
+    <w:pPr>
+      <w:spacing w:after="0" w:line="240" w:lineRule="auto"/>
+    </w:pPr>
+    <w:rPr>
+      <w:sz w:val="22"/>
+      <w:szCs w:val="22"/>
+    </w:rPr>
+    <w:tblPr>
+      <w:tblCellMar>
+        <w:top w:w="0" w:type="dxa"/>
+        <w:left w:w="0" w:type="dxa"/>
+        <w:bottom w:w="0" w:type="dxa"/>
+        <w:right w:w="0" w:type="dxa"/>
+      </w:tblCellMar>
+    </w:tblPr>
   </w:style>
 </w:styles>
 </file>

</xml_diff>

<commit_message>
Better error logging to console.
</commit_message>
<xml_diff>
--- a/XSearch.docx
+++ b/XSearch.docx
@@ -93,7 +93,23 @@
           <w:rFonts w:ascii="Times New Roman" w:eastAsia="Times New Roman" w:hAnsi="Times New Roman" w:cs="Times New Roman"/>
           <w:sz w:val="28"/>
         </w:rPr>
-        <w:t>Revision: Z::1.5j</w:t>
+        <w:t xml:space="preserve">Revision: </w:t>
+      </w:r>
+      <w:proofErr w:type="gramStart"/>
+      <w:r>
+        <w:rPr>
+          <w:rFonts w:ascii="Times New Roman" w:eastAsia="Times New Roman" w:hAnsi="Times New Roman" w:cs="Times New Roman"/>
+          <w:sz w:val="28"/>
+        </w:rPr>
+        <w:t>Z::</w:t>
+      </w:r>
+      <w:proofErr w:type="gramEnd"/>
+      <w:r>
+        <w:rPr>
+          <w:rFonts w:ascii="Times New Roman" w:eastAsia="Times New Roman" w:hAnsi="Times New Roman" w:cs="Times New Roman"/>
+          <w:sz w:val="28"/>
+        </w:rPr>
+        <w:t>1.5j</w:t>
       </w:r>
     </w:p>
     <w:p/>
@@ -173,11 +189,16 @@
           <w:numId w:val="2"/>
         </w:numPr>
       </w:pPr>
+      <w:proofErr w:type="spellStart"/>
       <w:r>
         <w:t>e</w:t>
       </w:r>
       <w:r>
-        <w:t>tc…</w:t>
+        <w:t>tc</w:t>
+      </w:r>
+      <w:proofErr w:type="spellEnd"/>
+      <w:r>
+        <w:t>…</w:t>
       </w:r>
     </w:p>
     <w:p>
@@ -188,11 +209,24 @@
         <w:t>These feature items can be utilized instead of the word itself and they can be ANDed</w:t>
       </w:r>
       <w:r>
-        <w:t xml:space="preserve"> ( &amp; )</w:t>
-      </w:r>
-      <w:r>
-        <w:t xml:space="preserve"> and ORed</w:t>
-      </w:r>
+        <w:t xml:space="preserve"> </w:t>
+      </w:r>
+      <w:proofErr w:type="gramStart"/>
+      <w:r>
+        <w:t>( &amp;</w:t>
+      </w:r>
+      <w:proofErr w:type="gramEnd"/>
+      <w:r>
+        <w:t xml:space="preserve"> )</w:t>
+      </w:r>
+      <w:r>
+        <w:t xml:space="preserve"> and </w:t>
+      </w:r>
+      <w:proofErr w:type="spellStart"/>
+      <w:r>
+        <w:t>ORed</w:t>
+      </w:r>
+      <w:proofErr w:type="spellEnd"/>
       <w:r>
         <w:t xml:space="preserve"> ( | )</w:t>
       </w:r>
@@ -204,9 +238,11 @@
       <w:pPr>
         <w:spacing w:after="0"/>
       </w:pPr>
+      <w:proofErr w:type="spellStart"/>
       <w:r>
         <w:t>couldst</w:t>
       </w:r>
+      <w:proofErr w:type="spellEnd"/>
     </w:p>
     <w:p>
       <w:pPr>
@@ -286,12 +322,14 @@
       <w:pPr>
         <w:spacing w:after="0"/>
       </w:pPr>
+      <w:proofErr w:type="spellStart"/>
       <w:r>
         <w:t>could#</w:t>
       </w:r>
       <w:r>
         <w:t>modern</w:t>
       </w:r>
+      <w:proofErr w:type="spellEnd"/>
     </w:p>
     <w:p>
       <w:r>
@@ -381,8 +419,18 @@
                                 <w:sz w:val="44"/>
                                 <w:szCs w:val="44"/>
                               </w:rPr>
-                              <w:t xml:space="preserve"> WordClass</w:t>
+                              <w:t xml:space="preserve"> </w:t>
                             </w:r>
+                            <w:proofErr w:type="spellStart"/>
+                            <w:r>
+                              <w:rPr>
+                                <w:rFonts w:ascii="Times New Roman" w:hAnsi="Times New Roman" w:cs="Times New Roman"/>
+                                <w:sz w:val="44"/>
+                                <w:szCs w:val="44"/>
+                              </w:rPr>
+                              <w:t>WordClass</w:t>
+                            </w:r>
+                            <w:proofErr w:type="spellEnd"/>
                             <w:r>
                               <w:rPr>
                                 <w:rFonts w:ascii="Times New Roman" w:hAnsi="Times New Roman" w:cs="Times New Roman"/>
@@ -448,8 +496,18 @@
                           <w:sz w:val="44"/>
                           <w:szCs w:val="44"/>
                         </w:rPr>
-                        <w:t xml:space="preserve"> WordClass</w:t>
+                        <w:t xml:space="preserve"> </w:t>
                       </w:r>
+                      <w:proofErr w:type="spellStart"/>
+                      <w:r>
+                        <w:rPr>
+                          <w:rFonts w:ascii="Times New Roman" w:hAnsi="Times New Roman" w:cs="Times New Roman"/>
+                          <w:sz w:val="44"/>
+                          <w:szCs w:val="44"/>
+                        </w:rPr>
+                        <w:t>WordClass</w:t>
+                      </w:r>
+                      <w:proofErr w:type="spellEnd"/>
                       <w:r>
                         <w:rPr>
                           <w:rFonts w:ascii="Times New Roman" w:hAnsi="Times New Roman" w:cs="Times New Roman"/>
@@ -1668,12 +1726,14 @@
                 <w:rFonts w:ascii="Consolas" w:eastAsia="Courier New" w:hAnsi="Consolas" w:cs="Courier New"/>
               </w:rPr>
             </w:pPr>
+            <w:proofErr w:type="spellStart"/>
             <w:r>
               <w:rPr>
                 <w:rFonts w:ascii="Consolas" w:eastAsia="Courier New" w:hAnsi="Consolas" w:cs="Courier New"/>
               </w:rPr>
               <w:t>NounOrPronoun</w:t>
             </w:r>
+            <w:proofErr w:type="spellEnd"/>
           </w:p>
         </w:tc>
         <w:tc>
@@ -3202,8 +3262,13 @@
       <w:pPr>
         <w:spacing w:after="0"/>
       </w:pPr>
-      <w:r>
-        <w:t>could#modern&amp;/61--/</w:t>
+      <w:proofErr w:type="spellStart"/>
+      <w:r>
+        <w:t>could#modern</w:t>
+      </w:r>
+      <w:proofErr w:type="spellEnd"/>
+      <w:r>
+        <w:t>&amp;/61--/</w:t>
       </w:r>
     </w:p>
     <w:p>
@@ -3297,8 +3362,8 @@
         <w:gridCol w:w="805"/>
         <w:gridCol w:w="1688"/>
         <w:gridCol w:w="1912"/>
-        <w:gridCol w:w="1350"/>
-        <w:gridCol w:w="4500"/>
+        <w:gridCol w:w="1620"/>
+        <w:gridCol w:w="4230"/>
         <w:gridCol w:w="2678"/>
       </w:tblGrid>
       <w:tr>
@@ -3387,89 +3452,131 @@
                 <w:b/>
                 <w:bCs/>
               </w:rPr>
-              <w:t>Anchor/Adjacency</w:t>
-            </w:r>
-          </w:p>
-          <w:p>
-            <w:pPr>
-              <w:jc w:val="center"/>
+              <w:t>Adjacency</w:t>
+            </w:r>
+            <w:r>
               <w:rPr>
                 <w:b/>
                 <w:bCs/>
               </w:rPr>
-            </w:pPr>
-            <w:r>
+              <w:t xml:space="preserve"> (1)</w:t>
+            </w:r>
+          </w:p>
+          <w:p>
+            <w:pPr>
+              <w:jc w:val="center"/>
               <w:rPr>
                 <w:b/>
                 <w:bCs/>
               </w:rPr>
-              <w:t>(-1/1)</w:t>
-            </w:r>
-          </w:p>
-        </w:tc>
-        <w:tc>
-          <w:tcPr>
-            <w:tcW w:w="1350" w:type="dxa"/>
-            <w:shd w:val="clear" w:color="auto" w:fill="F2F2F2" w:themeFill="background1" w:themeFillShade="F2"/>
-          </w:tcPr>
-          <w:p>
-            <w:pPr>
-              <w:jc w:val="center"/>
+            </w:pPr>
+            <w:r>
               <w:rPr>
                 <w:b/>
                 <w:bCs/>
               </w:rPr>
-            </w:pPr>
+              <w:t xml:space="preserve">No Adjacency </w:t>
+            </w:r>
             <w:r>
               <w:rPr>
                 <w:b/>
                 <w:bCs/>
               </w:rPr>
-              <w:t>Subgroup</w:t>
-            </w:r>
-          </w:p>
-          <w:p>
-            <w:pPr>
-              <w:jc w:val="center"/>
+              <w:t>(</w:t>
+            </w:r>
+            <w:r>
               <w:rPr>
                 <w:b/>
                 <w:bCs/>
               </w:rPr>
-            </w:pPr>
+              <w:t>0</w:t>
+            </w:r>
             <w:r>
               <w:rPr>
                 <w:b/>
                 <w:bCs/>
               </w:rPr>
-              <w:t>(unordered)</w:t>
-            </w:r>
-          </w:p>
-        </w:tc>
-        <w:tc>
-          <w:tcPr>
-            <w:tcW w:w="4500" w:type="dxa"/>
+              <w:t>)</w:t>
+            </w:r>
+          </w:p>
+        </w:tc>
+        <w:tc>
+          <w:tcPr>
+            <w:tcW w:w="1620" w:type="dxa"/>
             <w:shd w:val="clear" w:color="auto" w:fill="F2F2F2" w:themeFill="background1" w:themeFillShade="F2"/>
           </w:tcPr>
           <w:p>
             <w:pPr>
+              <w:jc w:val="center"/>
               <w:rPr>
                 <w:b/>
                 <w:bCs/>
               </w:rPr>
             </w:pPr>
-          </w:p>
-          <w:p>
-            <w:pPr>
+            <w:r>
               <w:rPr>
                 <w:b/>
                 <w:bCs/>
               </w:rPr>
-            </w:pPr>
-            <w:r>
+              <w:t>Ordered (0)</w:t>
+            </w:r>
+          </w:p>
+          <w:p>
+            <w:pPr>
+              <w:jc w:val="center"/>
               <w:rPr>
                 <w:b/>
                 <w:bCs/>
               </w:rPr>
+            </w:pPr>
+            <w:r>
+              <w:rPr>
+                <w:b/>
+                <w:bCs/>
+              </w:rPr>
+              <w:t>U</w:t>
+            </w:r>
+            <w:r>
+              <w:rPr>
+                <w:b/>
+                <w:bCs/>
+              </w:rPr>
+              <w:t>nordered</w:t>
+            </w:r>
+            <w:r>
+              <w:rPr>
+                <w:b/>
+                <w:bCs/>
+              </w:rPr>
+              <w:t xml:space="preserve"> (!0)</w:t>
+            </w:r>
+          </w:p>
+        </w:tc>
+        <w:tc>
+          <w:tcPr>
+            <w:tcW w:w="4230" w:type="dxa"/>
+            <w:shd w:val="clear" w:color="auto" w:fill="F2F2F2" w:themeFill="background1" w:themeFillShade="F2"/>
+          </w:tcPr>
+          <w:p>
+            <w:pPr>
+              <w:rPr>
+                <w:b/>
+                <w:bCs/>
+              </w:rPr>
+            </w:pPr>
+          </w:p>
+          <w:p>
+            <w:pPr>
+              <w:rPr>
+                <w:b/>
+                <w:bCs/>
+              </w:rPr>
+            </w:pPr>
+            <w:r>
+              <w:rPr>
+                <w:b/>
+                <w:bCs/>
+              </w:rPr>
               <w:t>Function Call</w:t>
             </w:r>
           </w:p>
@@ -3540,13 +3647,13 @@
               <w:jc w:val="center"/>
             </w:pPr>
             <w:r>
-              <w:t>-1</w:t>
-            </w:r>
-          </w:p>
-        </w:tc>
-        <w:tc>
-          <w:tcPr>
-            <w:tcW w:w="1350" w:type="dxa"/>
+              <w:t>1</w:t>
+            </w:r>
+          </w:p>
+        </w:tc>
+        <w:tc>
+          <w:tcPr>
+            <w:tcW w:w="1620" w:type="dxa"/>
             <w:vAlign w:val="center"/>
           </w:tcPr>
           <w:p>
@@ -3560,11 +3667,19 @@
         </w:tc>
         <w:tc>
           <w:tcPr>
-            <w:tcW w:w="4500" w:type="dxa"/>
-          </w:tcPr>
-          <w:p>
-            <w:r>
-              <w:t>P = find(&amp;cursor, p, 1, &amp;span)</w:t>
+            <w:tcW w:w="4230" w:type="dxa"/>
+          </w:tcPr>
+          <w:p>
+            <w:r>
+              <w:t xml:space="preserve">P = </w:t>
+            </w:r>
+            <w:proofErr w:type="gramStart"/>
+            <w:r>
+              <w:t>find(</w:t>
+            </w:r>
+            <w:proofErr w:type="gramEnd"/>
+            <w:r>
+              <w:t>&amp;cursor, p, 1, &amp;span)</w:t>
             </w:r>
           </w:p>
         </w:tc>
@@ -3621,7 +3736,7 @@
         </w:tc>
         <w:tc>
           <w:tcPr>
-            <w:tcW w:w="1350" w:type="dxa"/>
+            <w:tcW w:w="1620" w:type="dxa"/>
             <w:vAlign w:val="center"/>
           </w:tcPr>
           <w:p>
@@ -3635,11 +3750,19 @@
         </w:tc>
         <w:tc>
           <w:tcPr>
-            <w:tcW w:w="4500" w:type="dxa"/>
-          </w:tcPr>
-          <w:p>
-            <w:r>
-              <w:t xml:space="preserve">Q = P &amp; find(&amp;cursor, </w:t>
+            <w:tcW w:w="4230" w:type="dxa"/>
+          </w:tcPr>
+          <w:p>
+            <w:r>
+              <w:t xml:space="preserve">Q = P &amp; </w:t>
+            </w:r>
+            <w:proofErr w:type="gramStart"/>
+            <w:r>
+              <w:t>find(</w:t>
+            </w:r>
+            <w:proofErr w:type="gramEnd"/>
+            <w:r>
+              <w:t xml:space="preserve">&amp;cursor, </w:t>
             </w:r>
             <w:r>
               <w:t>q</w:t>
@@ -3702,7 +3825,7 @@
         </w:tc>
         <w:tc>
           <w:tcPr>
-            <w:tcW w:w="1350" w:type="dxa"/>
+            <w:tcW w:w="1620" w:type="dxa"/>
             <w:vAlign w:val="center"/>
           </w:tcPr>
           <w:p>
@@ -3716,11 +3839,19 @@
         </w:tc>
         <w:tc>
           <w:tcPr>
-            <w:tcW w:w="4500" w:type="dxa"/>
-          </w:tcPr>
-          <w:p>
-            <w:r>
-              <w:t xml:space="preserve">R = Q &amp; find(&amp;cursor, </w:t>
+            <w:tcW w:w="4230" w:type="dxa"/>
+          </w:tcPr>
+          <w:p>
+            <w:r>
+              <w:t xml:space="preserve">R = Q &amp; </w:t>
+            </w:r>
+            <w:proofErr w:type="gramStart"/>
+            <w:r>
+              <w:t>find(</w:t>
+            </w:r>
+            <w:proofErr w:type="gramEnd"/>
+            <w:r>
+              <w:t xml:space="preserve">&amp;cursor, </w:t>
             </w:r>
             <w:r>
               <w:t>r</w:t>
@@ -3783,7 +3914,7 @@
         </w:tc>
         <w:tc>
           <w:tcPr>
-            <w:tcW w:w="1350" w:type="dxa"/>
+            <w:tcW w:w="1620" w:type="dxa"/>
             <w:vAlign w:val="center"/>
           </w:tcPr>
           <w:p>
@@ -3797,7 +3928,7 @@
         </w:tc>
         <w:tc>
           <w:tcPr>
-            <w:tcW w:w="4500" w:type="dxa"/>
+            <w:tcW w:w="4230" w:type="dxa"/>
           </w:tcPr>
           <w:p>
             <w:r>
@@ -3810,7 +3941,15 @@
               <w:t>R</w:t>
             </w:r>
             <w:r>
-              <w:t xml:space="preserve"> &amp; find(&amp;cursor, </w:t>
+              <w:t xml:space="preserve"> &amp; </w:t>
+            </w:r>
+            <w:proofErr w:type="gramStart"/>
+            <w:r>
+              <w:t>find(</w:t>
+            </w:r>
+            <w:proofErr w:type="gramEnd"/>
+            <w:r>
+              <w:t xml:space="preserve">&amp;cursor, </w:t>
             </w:r>
             <w:r>
               <w:t>s</w:t>
@@ -3872,24 +4011,32 @@
         </w:tc>
         <w:tc>
           <w:tcPr>
-            <w:tcW w:w="1350" w:type="dxa"/>
+            <w:tcW w:w="1620" w:type="dxa"/>
           </w:tcPr>
           <w:p>
             <w:pPr>
               <w:jc w:val="center"/>
             </w:pPr>
             <w:r>
-              <w:t>(1)</w:t>
-            </w:r>
-          </w:p>
-        </w:tc>
-        <w:tc>
-          <w:tcPr>
-            <w:tcW w:w="4500" w:type="dxa"/>
-          </w:tcPr>
-          <w:p>
-            <w:r>
-              <w:t>TU = S &amp; find(&amp;cursor, [t u], span, &amp;span)</w:t>
+              <w:t>1</w:t>
+            </w:r>
+          </w:p>
+        </w:tc>
+        <w:tc>
+          <w:tcPr>
+            <w:tcW w:w="4230" w:type="dxa"/>
+          </w:tcPr>
+          <w:p>
+            <w:r>
+              <w:t xml:space="preserve">TU = S &amp; </w:t>
+            </w:r>
+            <w:proofErr w:type="gramStart"/>
+            <w:r>
+              <w:t>find(</w:t>
+            </w:r>
+            <w:proofErr w:type="gramEnd"/>
+            <w:r>
+              <w:t>&amp;cursor, [t u], span, &amp;span)</w:t>
             </w:r>
           </w:p>
         </w:tc>
@@ -3945,20 +4092,20 @@
         </w:tc>
         <w:tc>
           <w:tcPr>
-            <w:tcW w:w="1350" w:type="dxa"/>
+            <w:tcW w:w="1620" w:type="dxa"/>
           </w:tcPr>
           <w:p>
             <w:pPr>
               <w:jc w:val="center"/>
             </w:pPr>
             <w:r>
-              <w:t>(1)</w:t>
-            </w:r>
-          </w:p>
-        </w:tc>
-        <w:tc>
-          <w:tcPr>
-            <w:tcW w:w="4500" w:type="dxa"/>
+              <w:t>1</w:t>
+            </w:r>
+          </w:p>
+        </w:tc>
+        <w:tc>
+          <w:tcPr>
+            <w:tcW w:w="4230" w:type="dxa"/>
           </w:tcPr>
           <w:p/>
         </w:tc>
@@ -4014,7 +4161,7 @@
         </w:tc>
         <w:tc>
           <w:tcPr>
-            <w:tcW w:w="1350" w:type="dxa"/>
+            <w:tcW w:w="1620" w:type="dxa"/>
           </w:tcPr>
           <w:p>
             <w:pPr>
@@ -4027,11 +4174,19 @@
         </w:tc>
         <w:tc>
           <w:tcPr>
-            <w:tcW w:w="4500" w:type="dxa"/>
-          </w:tcPr>
-          <w:p>
-            <w:r>
-              <w:t>V = TU &amp; find(&amp;cursor, v, span, &amp;span)</w:t>
+            <w:tcW w:w="4230" w:type="dxa"/>
+          </w:tcPr>
+          <w:p>
+            <w:r>
+              <w:t xml:space="preserve">V = TU &amp; </w:t>
+            </w:r>
+            <w:proofErr w:type="gramStart"/>
+            <w:r>
+              <w:t>find(</w:t>
+            </w:r>
+            <w:proofErr w:type="gramEnd"/>
+            <w:r>
+              <w:t>&amp;cursor, v, span, &amp;span)</w:t>
             </w:r>
           </w:p>
         </w:tc>
@@ -4083,7 +4238,7 @@
         </w:tc>
         <w:tc>
           <w:tcPr>
-            <w:tcW w:w="1350" w:type="dxa"/>
+            <w:tcW w:w="1620" w:type="dxa"/>
           </w:tcPr>
           <w:p>
             <w:pPr>
@@ -4096,17 +4251,33 @@
         </w:tc>
         <w:tc>
           <w:tcPr>
-            <w:tcW w:w="4500" w:type="dxa"/>
-          </w:tcPr>
-          <w:p>
-            <w:r>
-              <w:t>WX = V &amp; find(&amp;cursor, w</w:t>
+            <w:tcW w:w="4230" w:type="dxa"/>
+          </w:tcPr>
+          <w:p>
+            <w:r>
+              <w:t xml:space="preserve">WX = V &amp; </w:t>
+            </w:r>
+            <w:proofErr w:type="gramStart"/>
+            <w:r>
+              <w:t>find(</w:t>
+            </w:r>
+            <w:proofErr w:type="gramEnd"/>
+            <w:r>
+              <w:t xml:space="preserve">&amp;cursor, </w:t>
+            </w:r>
+            <w:proofErr w:type="spellStart"/>
+            <w:r>
+              <w:t>w</w:t>
             </w:r>
             <w:r>
               <w:t>|</w:t>
             </w:r>
             <w:r>
-              <w:t>x, span, &amp;span)</w:t>
+              <w:t>x</w:t>
+            </w:r>
+            <w:proofErr w:type="spellEnd"/>
+            <w:r>
+              <w:t>, span, &amp;span)</w:t>
             </w:r>
           </w:p>
         </w:tc>
@@ -4158,24 +4329,32 @@
         </w:tc>
         <w:tc>
           <w:tcPr>
-            <w:tcW w:w="1350" w:type="dxa"/>
+            <w:tcW w:w="1620" w:type="dxa"/>
           </w:tcPr>
           <w:p>
             <w:pPr>
               <w:jc w:val="center"/>
             </w:pPr>
             <w:r>
-              <w:t>(2)</w:t>
-            </w:r>
-          </w:p>
-        </w:tc>
-        <w:tc>
-          <w:tcPr>
-            <w:tcW w:w="4500" w:type="dxa"/>
-          </w:tcPr>
-          <w:p>
-            <w:r>
-              <w:t>YZ = WX &amp; find(&amp;cursor, [y z], span, &amp;span)</w:t>
+              <w:t>2</w:t>
+            </w:r>
+          </w:p>
+        </w:tc>
+        <w:tc>
+          <w:tcPr>
+            <w:tcW w:w="4230" w:type="dxa"/>
+          </w:tcPr>
+          <w:p>
+            <w:r>
+              <w:t xml:space="preserve">YZ = WX &amp; </w:t>
+            </w:r>
+            <w:proofErr w:type="gramStart"/>
+            <w:r>
+              <w:t>find(</w:t>
+            </w:r>
+            <w:proofErr w:type="gramEnd"/>
+            <w:r>
+              <w:t>&amp;cursor, [y z], span, &amp;span)</w:t>
             </w:r>
           </w:p>
         </w:tc>
@@ -4227,20 +4406,20 @@
         </w:tc>
         <w:tc>
           <w:tcPr>
-            <w:tcW w:w="1350" w:type="dxa"/>
+            <w:tcW w:w="1620" w:type="dxa"/>
           </w:tcPr>
           <w:p>
             <w:pPr>
               <w:jc w:val="center"/>
             </w:pPr>
             <w:r>
-              <w:t>(2)</w:t>
-            </w:r>
-          </w:p>
-        </w:tc>
-        <w:tc>
-          <w:tcPr>
-            <w:tcW w:w="4500" w:type="dxa"/>
+              <w:t>2</w:t>
+            </w:r>
+          </w:p>
+        </w:tc>
+        <w:tc>
+          <w:tcPr>
+            <w:tcW w:w="4230" w:type="dxa"/>
           </w:tcPr>
           <w:p/>
         </w:tc>
@@ -4363,28 +4542,35 @@
                 <w:bCs/>
               </w:rPr>
             </w:pPr>
-          </w:p>
-          <w:p>
-            <w:pPr>
-              <w:jc w:val="center"/>
+            <w:r>
               <w:rPr>
                 <w:b/>
                 <w:bCs/>
               </w:rPr>
-            </w:pPr>
+              <w:t xml:space="preserve">No </w:t>
+            </w:r>
             <w:r>
               <w:rPr>
                 <w:b/>
                 <w:bCs/>
               </w:rPr>
-              <w:t xml:space="preserve">No </w:t>
-            </w:r>
-            <w:r>
+              <w:t>Adjacency</w:t>
+            </w:r>
+          </w:p>
+          <w:p>
+            <w:pPr>
+              <w:jc w:val="center"/>
               <w:rPr>
                 <w:b/>
                 <w:bCs/>
               </w:rPr>
-              <w:t>Adjacency</w:t>
+            </w:pPr>
+            <w:r>
+              <w:rPr>
+                <w:b/>
+                <w:bCs/>
+              </w:rPr>
+              <w:t>(0)</w:t>
             </w:r>
           </w:p>
         </w:tc>
@@ -4401,28 +4587,35 @@
                 <w:bCs/>
               </w:rPr>
             </w:pPr>
-          </w:p>
-          <w:p>
-            <w:pPr>
-              <w:jc w:val="center"/>
+            <w:r>
               <w:rPr>
                 <w:b/>
                 <w:bCs/>
               </w:rPr>
-            </w:pPr>
+              <w:t>U</w:t>
+            </w:r>
             <w:r>
               <w:rPr>
                 <w:b/>
                 <w:bCs/>
               </w:rPr>
-              <w:t>U</w:t>
-            </w:r>
-            <w:r>
+              <w:t>nordered</w:t>
+            </w:r>
+          </w:p>
+          <w:p>
+            <w:pPr>
+              <w:jc w:val="center"/>
               <w:rPr>
                 <w:b/>
                 <w:bCs/>
               </w:rPr>
-              <w:t>nordered</w:t>
+            </w:pPr>
+            <w:r>
+              <w:rPr>
+                <w:b/>
+                <w:bCs/>
+              </w:rPr>
+              <w:t>(1)</w:t>
             </w:r>
           </w:p>
         </w:tc>
@@ -4534,7 +4727,7 @@
               <w:jc w:val="center"/>
             </w:pPr>
             <w:r>
-              <w:t>(1)</w:t>
+              <w:t>1</w:t>
             </w:r>
           </w:p>
         </w:tc>
@@ -4544,7 +4737,15 @@
           </w:tcPr>
           <w:p>
             <w:r>
-              <w:t>P = find(&amp;cursor, p, span, &amp;span)</w:t>
+              <w:t xml:space="preserve">P = </w:t>
+            </w:r>
+            <w:proofErr w:type="gramStart"/>
+            <w:r>
+              <w:t>find(</w:t>
+            </w:r>
+            <w:proofErr w:type="gramEnd"/>
+            <w:r>
+              <w:t>&amp;cursor, p, span, &amp;span)</w:t>
             </w:r>
           </w:p>
         </w:tc>
@@ -4608,7 +4809,7 @@
               <w:jc w:val="center"/>
             </w:pPr>
             <w:r>
-              <w:t>(1)</w:t>
+              <w:t>1</w:t>
             </w:r>
           </w:p>
         </w:tc>
@@ -4618,7 +4819,15 @@
           </w:tcPr>
           <w:p>
             <w:r>
-              <w:t>Q = find(&amp;cursor, q, span, &amp;span)</w:t>
+              <w:t xml:space="preserve">Q = </w:t>
+            </w:r>
+            <w:proofErr w:type="gramStart"/>
+            <w:r>
+              <w:t>find(</w:t>
+            </w:r>
+            <w:proofErr w:type="gramEnd"/>
+            <w:r>
+              <w:t>&amp;cursor, q, span, &amp;span)</w:t>
             </w:r>
           </w:p>
         </w:tc>
@@ -4681,7 +4890,7 @@
               <w:jc w:val="center"/>
             </w:pPr>
             <w:r>
-              <w:t>(1)</w:t>
+              <w:t>1</w:t>
             </w:r>
           </w:p>
         </w:tc>
@@ -4691,7 +4900,15 @@
           </w:tcPr>
           <w:p>
             <w:r>
-              <w:t>R = find(&amp;cursor, r, span, &amp;span)</w:t>
+              <w:t xml:space="preserve">R = </w:t>
+            </w:r>
+            <w:proofErr w:type="gramStart"/>
+            <w:r>
+              <w:t>find(</w:t>
+            </w:r>
+            <w:proofErr w:type="gramEnd"/>
+            <w:r>
+              <w:t>&amp;cursor, r, span, &amp;span)</w:t>
             </w:r>
           </w:p>
         </w:tc>
@@ -4754,7 +4971,7 @@
               <w:jc w:val="center"/>
             </w:pPr>
             <w:r>
-              <w:t>(1)</w:t>
+              <w:t>1</w:t>
             </w:r>
           </w:p>
         </w:tc>
@@ -4764,7 +4981,15 @@
           </w:tcPr>
           <w:p>
             <w:r>
-              <w:t>S = find(&amp;cursor, S, span, &amp;span)</w:t>
+              <w:t xml:space="preserve">S = </w:t>
+            </w:r>
+            <w:proofErr w:type="gramStart"/>
+            <w:r>
+              <w:t>find(</w:t>
+            </w:r>
+            <w:proofErr w:type="gramEnd"/>
+            <w:r>
+              <w:t>&amp;cursor, S, span, &amp;span)</w:t>
             </w:r>
           </w:p>
         </w:tc>
@@ -4827,7 +5052,7 @@
               <w:jc w:val="center"/>
             </w:pPr>
             <w:r>
-              <w:t>(1)</w:t>
+              <w:t>1</w:t>
             </w:r>
           </w:p>
         </w:tc>
@@ -4837,7 +5062,15 @@
           </w:tcPr>
           <w:p>
             <w:r>
-              <w:t>T = find(&amp;cursor, t, span, &amp;span)</w:t>
+              <w:t xml:space="preserve">T = </w:t>
+            </w:r>
+            <w:proofErr w:type="gramStart"/>
+            <w:r>
+              <w:t>find(</w:t>
+            </w:r>
+            <w:proofErr w:type="gramEnd"/>
+            <w:r>
+              <w:t>&amp;cursor, t, span, &amp;span)</w:t>
             </w:r>
           </w:p>
         </w:tc>
@@ -4900,7 +5133,7 @@
               <w:jc w:val="center"/>
             </w:pPr>
             <w:r>
-              <w:t>(1)</w:t>
+              <w:t>1</w:t>
             </w:r>
           </w:p>
         </w:tc>
@@ -4910,7 +5143,15 @@
           </w:tcPr>
           <w:p>
             <w:r>
-              <w:t>U = find(&amp;cursor, u, span, &amp;span)</w:t>
+              <w:t xml:space="preserve">U = </w:t>
+            </w:r>
+            <w:proofErr w:type="gramStart"/>
+            <w:r>
+              <w:t>find(</w:t>
+            </w:r>
+            <w:proofErr w:type="gramEnd"/>
+            <w:r>
+              <w:t>&amp;cursor, u, span, &amp;span)</w:t>
             </w:r>
           </w:p>
         </w:tc>
@@ -4973,7 +5214,7 @@
               <w:jc w:val="center"/>
             </w:pPr>
             <w:r>
-              <w:t>(1)</w:t>
+              <w:t>1</w:t>
             </w:r>
           </w:p>
         </w:tc>
@@ -4983,7 +5224,15 @@
           </w:tcPr>
           <w:p>
             <w:r>
-              <w:t>V = find(&amp;cursor, p, span, &amp;span)</w:t>
+              <w:t xml:space="preserve">V = </w:t>
+            </w:r>
+            <w:proofErr w:type="gramStart"/>
+            <w:r>
+              <w:t>find(</w:t>
+            </w:r>
+            <w:proofErr w:type="gramEnd"/>
+            <w:r>
+              <w:t>&amp;cursor, p, span, &amp;span)</w:t>
             </w:r>
           </w:p>
         </w:tc>
@@ -5046,7 +5295,7 @@
               <w:jc w:val="center"/>
             </w:pPr>
             <w:r>
-              <w:t>(1)</w:t>
+              <w:t>1</w:t>
             </w:r>
           </w:p>
         </w:tc>
@@ -5056,7 +5305,23 @@
           </w:tcPr>
           <w:p>
             <w:r>
-              <w:t>WX = find(&amp;cursor, w|x, span, &amp;span)</w:t>
+              <w:t xml:space="preserve">WX = </w:t>
+            </w:r>
+            <w:proofErr w:type="gramStart"/>
+            <w:r>
+              <w:t>find(</w:t>
+            </w:r>
+            <w:proofErr w:type="gramEnd"/>
+            <w:r>
+              <w:t xml:space="preserve">&amp;cursor, </w:t>
+            </w:r>
+            <w:proofErr w:type="spellStart"/>
+            <w:r>
+              <w:t>w|x</w:t>
+            </w:r>
+            <w:proofErr w:type="spellEnd"/>
+            <w:r>
+              <w:t>, span, &amp;span)</w:t>
             </w:r>
           </w:p>
         </w:tc>
@@ -5119,7 +5384,7 @@
               <w:jc w:val="center"/>
             </w:pPr>
             <w:r>
-              <w:t>(1)</w:t>
+              <w:t>1</w:t>
             </w:r>
           </w:p>
         </w:tc>
@@ -5129,7 +5394,15 @@
           </w:tcPr>
           <w:p>
             <w:r>
-              <w:t>Y = find(&amp;cursor, y span, &amp;span)</w:t>
+              <w:t xml:space="preserve">Y = </w:t>
+            </w:r>
+            <w:proofErr w:type="gramStart"/>
+            <w:r>
+              <w:t>find(</w:t>
+            </w:r>
+            <w:proofErr w:type="gramEnd"/>
+            <w:r>
+              <w:t>&amp;cursor, y span, &amp;span)</w:t>
             </w:r>
           </w:p>
         </w:tc>
@@ -5192,7 +5465,7 @@
               <w:jc w:val="center"/>
             </w:pPr>
             <w:r>
-              <w:t>(1)</w:t>
+              <w:t>1</w:t>
             </w:r>
           </w:p>
         </w:tc>
@@ -5202,7 +5475,15 @@
           </w:tcPr>
           <w:p>
             <w:r>
-              <w:t>Z = find(&amp;cursor, z, span, &amp;span)</w:t>
+              <w:t xml:space="preserve">Z = </w:t>
+            </w:r>
+            <w:proofErr w:type="gramStart"/>
+            <w:r>
+              <w:t>find(</w:t>
+            </w:r>
+            <w:proofErr w:type="gramEnd"/>
+            <w:r>
+              <w:t>&amp;cursor, z, span, &amp;span)</w:t>
             </w:r>
           </w:p>
         </w:tc>
@@ -5290,11 +5571,16 @@
       <w:r>
         <w:t xml:space="preserve"> (w x) syntax, replacing it at the feature level as </w:t>
       </w:r>
+      <w:proofErr w:type="spellStart"/>
       <w:r>
         <w:t>w</w:t>
       </w:r>
       <w:r>
-        <w:t xml:space="preserve">|x.  </w:t>
+        <w:t>|x</w:t>
+      </w:r>
+      <w:proofErr w:type="spellEnd"/>
+      <w:r>
+        <w:t xml:space="preserve">.  </w:t>
       </w:r>
       <w:r>
         <w:t>Supporting a single [unified] or-syntax greatly reduces the complexity of Quelle</w:t>
@@ -5303,7 +5589,15 @@
         <w:t xml:space="preserve"> search algebra</w:t>
       </w:r>
       <w:r>
-        <w:t>.  Currently, (w x) is be silently mapped to w|x by the standard Quelle driver.</w:t>
+        <w:t xml:space="preserve">.  Currently, (w x) is be silently mapped to </w:t>
+      </w:r>
+      <w:proofErr w:type="spellStart"/>
+      <w:r>
+        <w:t>w|x</w:t>
+      </w:r>
+      <w:proofErr w:type="spellEnd"/>
+      <w:r>
+        <w:t xml:space="preserve"> by the standard Quelle driver.</w:t>
       </w:r>
     </w:p>
     <w:p>
@@ -5321,7 +5615,36 @@
         </w:numPr>
       </w:pPr>
       <w:r>
-        <w:t>HashSet&lt;UInt16&gt; bcv = QuotedSearch(int span, bool exact, string domain, SearchSpec spec);)</w:t>
+        <w:t xml:space="preserve">HashSet&lt;UInt16&gt; </w:t>
+      </w:r>
+      <w:proofErr w:type="spellStart"/>
+      <w:r>
+        <w:t>bcv</w:t>
+      </w:r>
+      <w:proofErr w:type="spellEnd"/>
+      <w:r>
+        <w:t xml:space="preserve"> = </w:t>
+      </w:r>
+      <w:proofErr w:type="spellStart"/>
+      <w:proofErr w:type="gramStart"/>
+      <w:r>
+        <w:t>QuotedSearch</w:t>
+      </w:r>
+      <w:proofErr w:type="spellEnd"/>
+      <w:r>
+        <w:t>(</w:t>
+      </w:r>
+      <w:proofErr w:type="gramEnd"/>
+      <w:r>
+        <w:t xml:space="preserve">int span, bool exact, string domain, </w:t>
+      </w:r>
+      <w:proofErr w:type="spellStart"/>
+      <w:r>
+        <w:t>SearchSpec</w:t>
+      </w:r>
+      <w:proofErr w:type="spellEnd"/>
+      <w:r>
+        <w:t xml:space="preserve"> spec);)</w:t>
       </w:r>
     </w:p>
     <w:p>
@@ -5333,13 +5656,39 @@
         </w:numPr>
       </w:pPr>
       <w:r>
-        <w:t xml:space="preserve">HashSet&lt;UInt16&gt; bcv = </w:t>
-      </w:r>
+        <w:t xml:space="preserve">HashSet&lt;UInt16&gt; </w:t>
+      </w:r>
+      <w:proofErr w:type="spellStart"/>
+      <w:r>
+        <w:t>bcv</w:t>
+      </w:r>
+      <w:proofErr w:type="spellEnd"/>
+      <w:r>
+        <w:t xml:space="preserve"> = </w:t>
+      </w:r>
+      <w:proofErr w:type="spellStart"/>
+      <w:proofErr w:type="gramStart"/>
       <w:r>
         <w:t>Unquoted</w:t>
       </w:r>
       <w:r>
-        <w:t>Search(int span, bool exact, string domain, SearchSpec spec);</w:t>
+        <w:t>Search</w:t>
+      </w:r>
+      <w:proofErr w:type="spellEnd"/>
+      <w:r>
+        <w:t>(</w:t>
+      </w:r>
+      <w:proofErr w:type="gramEnd"/>
+      <w:r>
+        <w:t xml:space="preserve">int span, bool exact, string domain, </w:t>
+      </w:r>
+      <w:proofErr w:type="spellStart"/>
+      <w:r>
+        <w:t>SearchSpec</w:t>
+      </w:r>
+      <w:proofErr w:type="spellEnd"/>
+      <w:r>
+        <w:t xml:space="preserve"> spec);</w:t>
       </w:r>
     </w:p>
     <w:p/>

</xml_diff>

<commit_message>
Changes to support  pending new release of AVBible.
</commit_message>
<xml_diff>
--- a/XSearch.docx
+++ b/XSearch.docx
@@ -93,23 +93,7 @@
           <w:rFonts w:ascii="Times New Roman" w:eastAsia="Times New Roman" w:hAnsi="Times New Roman" w:cs="Times New Roman"/>
           <w:sz w:val="28"/>
         </w:rPr>
-        <w:t xml:space="preserve">Revision: </w:t>
-      </w:r>
-      <w:proofErr w:type="gramStart"/>
-      <w:r>
-        <w:rPr>
-          <w:rFonts w:ascii="Times New Roman" w:eastAsia="Times New Roman" w:hAnsi="Times New Roman" w:cs="Times New Roman"/>
-          <w:sz w:val="28"/>
-        </w:rPr>
-        <w:t>Z::</w:t>
-      </w:r>
-      <w:proofErr w:type="gramEnd"/>
-      <w:r>
-        <w:rPr>
-          <w:rFonts w:ascii="Times New Roman" w:eastAsia="Times New Roman" w:hAnsi="Times New Roman" w:cs="Times New Roman"/>
-          <w:sz w:val="28"/>
-        </w:rPr>
-        <w:t>1.5j</w:t>
+        <w:t>Revision: Z::1.5j</w:t>
       </w:r>
     </w:p>
     <w:p/>
@@ -206,27 +190,26 @@
         <w:spacing w:after="0"/>
       </w:pPr>
       <w:r>
-        <w:t>These feature items can be utilized instead of the word itself and they can be ANDed</w:t>
-      </w:r>
-      <w:r>
-        <w:t xml:space="preserve"> </w:t>
-      </w:r>
-      <w:proofErr w:type="gramStart"/>
-      <w:r>
-        <w:t>( &amp;</w:t>
-      </w:r>
-      <w:proofErr w:type="gramEnd"/>
-      <w:r>
-        <w:t xml:space="preserve"> )</w:t>
-      </w:r>
-      <w:r>
-        <w:t xml:space="preserve"> and </w:t>
-      </w:r>
-      <w:proofErr w:type="spellStart"/>
-      <w:r>
-        <w:t>ORed</w:t>
-      </w:r>
-      <w:proofErr w:type="spellEnd"/>
+        <w:t>These feature items can be utilized instead of the word itself and they can be AND</w:t>
+      </w:r>
+      <w:r>
+        <w:t>-</w:t>
+      </w:r>
+      <w:r>
+        <w:t>ed</w:t>
+      </w:r>
+      <w:r>
+        <w:t xml:space="preserve"> ( &amp; )</w:t>
+      </w:r>
+      <w:r>
+        <w:t xml:space="preserve"> and OR</w:t>
+      </w:r>
+      <w:r>
+        <w:t>-</w:t>
+      </w:r>
+      <w:r>
+        <w:t>ed</w:t>
+      </w:r>
       <w:r>
         <w:t xml:space="preserve"> ( | )</w:t>
       </w:r>
@@ -3671,15 +3654,7 @@
           </w:tcPr>
           <w:p>
             <w:r>
-              <w:t xml:space="preserve">P = </w:t>
-            </w:r>
-            <w:proofErr w:type="gramStart"/>
-            <w:r>
-              <w:t>find(</w:t>
-            </w:r>
-            <w:proofErr w:type="gramEnd"/>
-            <w:r>
-              <w:t>&amp;cursor, p, 1, &amp;span)</w:t>
+              <w:t>P = find(&amp;cursor, p, 1, &amp;span)</w:t>
             </w:r>
           </w:p>
         </w:tc>
@@ -3754,15 +3729,7 @@
           </w:tcPr>
           <w:p>
             <w:r>
-              <w:t xml:space="preserve">Q = P &amp; </w:t>
-            </w:r>
-            <w:proofErr w:type="gramStart"/>
-            <w:r>
-              <w:t>find(</w:t>
-            </w:r>
-            <w:proofErr w:type="gramEnd"/>
-            <w:r>
-              <w:t xml:space="preserve">&amp;cursor, </w:t>
+              <w:t xml:space="preserve">Q = P &amp; find(&amp;cursor, </w:t>
             </w:r>
             <w:r>
               <w:t>q</w:t>
@@ -3843,15 +3810,7 @@
           </w:tcPr>
           <w:p>
             <w:r>
-              <w:t xml:space="preserve">R = Q &amp; </w:t>
-            </w:r>
-            <w:proofErr w:type="gramStart"/>
-            <w:r>
-              <w:t>find(</w:t>
-            </w:r>
-            <w:proofErr w:type="gramEnd"/>
-            <w:r>
-              <w:t xml:space="preserve">&amp;cursor, </w:t>
+              <w:t xml:space="preserve">R = Q &amp; find(&amp;cursor, </w:t>
             </w:r>
             <w:r>
               <w:t>r</w:t>
@@ -3941,15 +3900,7 @@
               <w:t>R</w:t>
             </w:r>
             <w:r>
-              <w:t xml:space="preserve"> &amp; </w:t>
-            </w:r>
-            <w:proofErr w:type="gramStart"/>
-            <w:r>
-              <w:t>find(</w:t>
-            </w:r>
-            <w:proofErr w:type="gramEnd"/>
-            <w:r>
-              <w:t xml:space="preserve">&amp;cursor, </w:t>
+              <w:t xml:space="preserve"> &amp; find(&amp;cursor, </w:t>
             </w:r>
             <w:r>
               <w:t>s</w:t>
@@ -4028,15 +3979,7 @@
           </w:tcPr>
           <w:p>
             <w:r>
-              <w:t xml:space="preserve">TU = S &amp; </w:t>
-            </w:r>
-            <w:proofErr w:type="gramStart"/>
-            <w:r>
-              <w:t>find(</w:t>
-            </w:r>
-            <w:proofErr w:type="gramEnd"/>
-            <w:r>
-              <w:t>&amp;cursor, [t u], span, &amp;span)</w:t>
+              <w:t>TU = S &amp; find(&amp;cursor, [t u], span, &amp;span)</w:t>
             </w:r>
           </w:p>
         </w:tc>
@@ -4178,15 +4121,7 @@
           </w:tcPr>
           <w:p>
             <w:r>
-              <w:t xml:space="preserve">V = TU &amp; </w:t>
-            </w:r>
-            <w:proofErr w:type="gramStart"/>
-            <w:r>
-              <w:t>find(</w:t>
-            </w:r>
-            <w:proofErr w:type="gramEnd"/>
-            <w:r>
-              <w:t>&amp;cursor, v, span, &amp;span)</w:t>
+              <w:t>V = TU &amp; find(&amp;cursor, v, span, &amp;span)</w:t>
             </w:r>
           </w:p>
         </w:tc>
@@ -4255,15 +4190,7 @@
           </w:tcPr>
           <w:p>
             <w:r>
-              <w:t xml:space="preserve">WX = V &amp; </w:t>
-            </w:r>
-            <w:proofErr w:type="gramStart"/>
-            <w:r>
-              <w:t>find(</w:t>
-            </w:r>
-            <w:proofErr w:type="gramEnd"/>
-            <w:r>
-              <w:t xml:space="preserve">&amp;cursor, </w:t>
+              <w:t xml:space="preserve">WX = V &amp; find(&amp;cursor, </w:t>
             </w:r>
             <w:proofErr w:type="spellStart"/>
             <w:r>
@@ -4346,15 +4273,7 @@
           </w:tcPr>
           <w:p>
             <w:r>
-              <w:t xml:space="preserve">YZ = WX &amp; </w:t>
-            </w:r>
-            <w:proofErr w:type="gramStart"/>
-            <w:r>
-              <w:t>find(</w:t>
-            </w:r>
-            <w:proofErr w:type="gramEnd"/>
-            <w:r>
-              <w:t>&amp;cursor, [y z], span, &amp;span)</w:t>
+              <w:t>YZ = WX &amp; find(&amp;cursor, [y z], span, &amp;span)</w:t>
             </w:r>
           </w:p>
         </w:tc>
@@ -4737,15 +4656,7 @@
           </w:tcPr>
           <w:p>
             <w:r>
-              <w:t xml:space="preserve">P = </w:t>
-            </w:r>
-            <w:proofErr w:type="gramStart"/>
-            <w:r>
-              <w:t>find(</w:t>
-            </w:r>
-            <w:proofErr w:type="gramEnd"/>
-            <w:r>
-              <w:t>&amp;cursor, p, span, &amp;span)</w:t>
+              <w:t>P = find(&amp;cursor, p, span, &amp;span)</w:t>
             </w:r>
           </w:p>
         </w:tc>
@@ -4819,15 +4730,7 @@
           </w:tcPr>
           <w:p>
             <w:r>
-              <w:t xml:space="preserve">Q = </w:t>
-            </w:r>
-            <w:proofErr w:type="gramStart"/>
-            <w:r>
-              <w:t>find(</w:t>
-            </w:r>
-            <w:proofErr w:type="gramEnd"/>
-            <w:r>
-              <w:t>&amp;cursor, q, span, &amp;span)</w:t>
+              <w:t>Q = find(&amp;cursor, q, span, &amp;span)</w:t>
             </w:r>
           </w:p>
         </w:tc>
@@ -4900,15 +4803,7 @@
           </w:tcPr>
           <w:p>
             <w:r>
-              <w:t xml:space="preserve">R = </w:t>
-            </w:r>
-            <w:proofErr w:type="gramStart"/>
-            <w:r>
-              <w:t>find(</w:t>
-            </w:r>
-            <w:proofErr w:type="gramEnd"/>
-            <w:r>
-              <w:t>&amp;cursor, r, span, &amp;span)</w:t>
+              <w:t>R = find(&amp;cursor, r, span, &amp;span)</w:t>
             </w:r>
           </w:p>
         </w:tc>
@@ -4981,15 +4876,7 @@
           </w:tcPr>
           <w:p>
             <w:r>
-              <w:t xml:space="preserve">S = </w:t>
-            </w:r>
-            <w:proofErr w:type="gramStart"/>
-            <w:r>
-              <w:t>find(</w:t>
-            </w:r>
-            <w:proofErr w:type="gramEnd"/>
-            <w:r>
-              <w:t>&amp;cursor, S, span, &amp;span)</w:t>
+              <w:t>S = find(&amp;cursor, S, span, &amp;span)</w:t>
             </w:r>
           </w:p>
         </w:tc>
@@ -5062,15 +4949,7 @@
           </w:tcPr>
           <w:p>
             <w:r>
-              <w:t xml:space="preserve">T = </w:t>
-            </w:r>
-            <w:proofErr w:type="gramStart"/>
-            <w:r>
-              <w:t>find(</w:t>
-            </w:r>
-            <w:proofErr w:type="gramEnd"/>
-            <w:r>
-              <w:t>&amp;cursor, t, span, &amp;span)</w:t>
+              <w:t>T = find(&amp;cursor, t, span, &amp;span)</w:t>
             </w:r>
           </w:p>
         </w:tc>
@@ -5143,15 +5022,7 @@
           </w:tcPr>
           <w:p>
             <w:r>
-              <w:t xml:space="preserve">U = </w:t>
-            </w:r>
-            <w:proofErr w:type="gramStart"/>
-            <w:r>
-              <w:t>find(</w:t>
-            </w:r>
-            <w:proofErr w:type="gramEnd"/>
-            <w:r>
-              <w:t>&amp;cursor, u, span, &amp;span)</w:t>
+              <w:t>U = find(&amp;cursor, u, span, &amp;span)</w:t>
             </w:r>
           </w:p>
         </w:tc>
@@ -5224,15 +5095,7 @@
           </w:tcPr>
           <w:p>
             <w:r>
-              <w:t xml:space="preserve">V = </w:t>
-            </w:r>
-            <w:proofErr w:type="gramStart"/>
-            <w:r>
-              <w:t>find(</w:t>
-            </w:r>
-            <w:proofErr w:type="gramEnd"/>
-            <w:r>
-              <w:t>&amp;cursor, p, span, &amp;span)</w:t>
+              <w:t>V = find(&amp;cursor, p, span, &amp;span)</w:t>
             </w:r>
           </w:p>
         </w:tc>
@@ -5305,15 +5168,7 @@
           </w:tcPr>
           <w:p>
             <w:r>
-              <w:t xml:space="preserve">WX = </w:t>
-            </w:r>
-            <w:proofErr w:type="gramStart"/>
-            <w:r>
-              <w:t>find(</w:t>
-            </w:r>
-            <w:proofErr w:type="gramEnd"/>
-            <w:r>
-              <w:t xml:space="preserve">&amp;cursor, </w:t>
+              <w:t xml:space="preserve">WX = find(&amp;cursor, </w:t>
             </w:r>
             <w:proofErr w:type="spellStart"/>
             <w:r>
@@ -5394,15 +5249,7 @@
           </w:tcPr>
           <w:p>
             <w:r>
-              <w:t xml:space="preserve">Y = </w:t>
-            </w:r>
-            <w:proofErr w:type="gramStart"/>
-            <w:r>
-              <w:t>find(</w:t>
-            </w:r>
-            <w:proofErr w:type="gramEnd"/>
-            <w:r>
-              <w:t>&amp;cursor, y span, &amp;span)</w:t>
+              <w:t>Y = find(&amp;cursor, y span, &amp;span)</w:t>
             </w:r>
           </w:p>
         </w:tc>
@@ -5475,15 +5322,7 @@
           </w:tcPr>
           <w:p>
             <w:r>
-              <w:t xml:space="preserve">Z = </w:t>
-            </w:r>
-            <w:proofErr w:type="gramStart"/>
-            <w:r>
-              <w:t>find(</w:t>
-            </w:r>
-            <w:proofErr w:type="gramEnd"/>
-            <w:r>
-              <w:t>&amp;cursor, z, span, &amp;span)</w:t>
+              <w:t>Z = find(&amp;cursor, z, span, &amp;span)</w:t>
             </w:r>
           </w:p>
         </w:tc>
@@ -5626,17 +5465,12 @@
         <w:t xml:space="preserve"> = </w:t>
       </w:r>
       <w:proofErr w:type="spellStart"/>
-      <w:proofErr w:type="gramStart"/>
       <w:r>
         <w:t>QuotedSearch</w:t>
       </w:r>
       <w:proofErr w:type="spellEnd"/>
       <w:r>
-        <w:t>(</w:t>
-      </w:r>
-      <w:proofErr w:type="gramEnd"/>
-      <w:r>
-        <w:t xml:space="preserve">int span, bool exact, string domain, </w:t>
+        <w:t xml:space="preserve">(int span, bool exact, string domain, </w:t>
       </w:r>
       <w:proofErr w:type="spellStart"/>
       <w:r>
@@ -5667,7 +5501,6 @@
         <w:t xml:space="preserve"> = </w:t>
       </w:r>
       <w:proofErr w:type="spellStart"/>
-      <w:proofErr w:type="gramStart"/>
       <w:r>
         <w:t>Unquoted</w:t>
       </w:r>
@@ -5676,11 +5509,7 @@
       </w:r>
       <w:proofErr w:type="spellEnd"/>
       <w:r>
-        <w:t>(</w:t>
-      </w:r>
-      <w:proofErr w:type="gramEnd"/>
-      <w:r>
-        <w:t xml:space="preserve">int span, bool exact, string domain, </w:t>
+        <w:t xml:space="preserve">(int span, bool exact, string domain, </w:t>
       </w:r>
       <w:proofErr w:type="spellStart"/>
       <w:r>

</xml_diff>

<commit_message>
Removed cruft; updated searcch doc.
</commit_message>
<xml_diff>
--- a/XSearch.docx
+++ b/XSearch.docx
@@ -173,16 +173,11 @@
           <w:numId w:val="2"/>
         </w:numPr>
       </w:pPr>
-      <w:proofErr w:type="spellStart"/>
       <w:r>
         <w:t>e</w:t>
       </w:r>
       <w:r>
-        <w:t>tc</w:t>
-      </w:r>
-      <w:proofErr w:type="spellEnd"/>
-      <w:r>
-        <w:t>…</w:t>
+        <w:t>tc…</w:t>
       </w:r>
     </w:p>
     <w:p>
@@ -221,11 +216,9 @@
       <w:pPr>
         <w:spacing w:after="0"/>
       </w:pPr>
-      <w:proofErr w:type="spellStart"/>
       <w:r>
         <w:t>couldst</w:t>
       </w:r>
-      <w:proofErr w:type="spellEnd"/>
     </w:p>
     <w:p>
       <w:pPr>
@@ -305,14 +298,12 @@
       <w:pPr>
         <w:spacing w:after="0"/>
       </w:pPr>
-      <w:proofErr w:type="spellStart"/>
       <w:r>
         <w:t>could#</w:t>
       </w:r>
       <w:r>
         <w:t>modern</w:t>
       </w:r>
-      <w:proofErr w:type="spellEnd"/>
     </w:p>
     <w:p>
       <w:r>
@@ -344,345 +335,115 @@
         <w:rPr>
           <w:noProof/>
         </w:rPr>
-        <mc:AlternateContent>
-          <mc:Choice Requires="wps">
-            <w:drawing>
-              <wp:anchor distT="45720" distB="45720" distL="114300" distR="114300" simplePos="0" relativeHeight="251659264" behindDoc="1" locked="0" layoutInCell="1" allowOverlap="1" wp14:anchorId="703291B5" wp14:editId="2297552A">
-                <wp:simplePos x="0" y="0"/>
-                <wp:positionH relativeFrom="margin">
-                  <wp:posOffset>4443730</wp:posOffset>
-                </wp:positionH>
-                <wp:positionV relativeFrom="margin">
-                  <wp:posOffset>349250</wp:posOffset>
-                </wp:positionV>
-                <wp:extent cx="2388235" cy="328930"/>
-                <wp:effectExtent l="0" t="0" r="0" b="0"/>
-                <wp:wrapNone/>
-                <wp:docPr id="2" name="Text Box 9"/>
-                <wp:cNvGraphicFramePr>
-                  <a:graphicFrameLocks xmlns:a="http://schemas.openxmlformats.org/drawingml/2006/main"/>
-                </wp:cNvGraphicFramePr>
-                <a:graphic xmlns:a="http://schemas.openxmlformats.org/drawingml/2006/main">
-                  <a:graphicData uri="http://schemas.microsoft.com/office/word/2010/wordprocessingShape">
-                    <wps:wsp>
-                      <wps:cNvSpPr txBox="1">
-                        <a:spLocks noChangeArrowheads="1"/>
-                      </wps:cNvSpPr>
-                      <wps:spPr bwMode="auto">
-                        <a:xfrm>
-                          <a:off x="0" y="0"/>
-                          <a:ext cx="2388235" cy="328930"/>
-                        </a:xfrm>
-                        <a:prstGeom prst="rect">
-                          <a:avLst/>
-                        </a:prstGeom>
-                        <a:solidFill>
-                          <a:srgbClr val="FFFFFF"/>
-                        </a:solidFill>
-                        <a:ln w="9525">
-                          <a:noFill/>
-                          <a:miter lim="800000"/>
-                          <a:headEnd/>
-                          <a:tailEnd/>
-                        </a:ln>
-                      </wps:spPr>
-                      <wps:txbx>
-                        <w:txbxContent>
-                          <w:p>
-                            <w:pPr>
-                              <w:rPr>
-                                <w:rFonts w:ascii="Times New Roman" w:hAnsi="Times New Roman" w:cs="Times New Roman"/>
-                                <w:sz w:val="44"/>
-                                <w:szCs w:val="44"/>
-                              </w:rPr>
-                            </w:pPr>
-                            <w:r>
-                              <w:rPr>
-                                <w:rFonts w:ascii="Times New Roman" w:hAnsi="Times New Roman" w:cs="Times New Roman"/>
-                                <w:sz w:val="44"/>
-                                <w:szCs w:val="44"/>
-                              </w:rPr>
-                              <w:t xml:space="preserve"> </w:t>
-                            </w:r>
-                            <w:proofErr w:type="spellStart"/>
-                            <w:r>
-                              <w:rPr>
-                                <w:rFonts w:ascii="Times New Roman" w:hAnsi="Times New Roman" w:cs="Times New Roman"/>
-                                <w:sz w:val="44"/>
-                                <w:szCs w:val="44"/>
-                              </w:rPr>
-                              <w:t>WordClass</w:t>
-                            </w:r>
-                            <w:proofErr w:type="spellEnd"/>
-                            <w:r>
-                              <w:rPr>
-                                <w:rFonts w:ascii="Times New Roman" w:hAnsi="Times New Roman" w:cs="Times New Roman"/>
-                                <w:sz w:val="44"/>
-                                <w:szCs w:val="44"/>
-                              </w:rPr>
-                              <w:t xml:space="preserve"> (</w:t>
-                            </w:r>
-                            <w:r>
-                              <w:rPr>
-                                <w:rFonts w:ascii="Times New Roman" w:hAnsi="Times New Roman" w:cs="Times New Roman"/>
-                                <w:sz w:val="44"/>
-                                <w:szCs w:val="44"/>
-                              </w:rPr>
-                              <w:t>12 bits</w:t>
-                            </w:r>
-                            <w:r>
-                              <w:rPr>
-                                <w:rFonts w:ascii="Times New Roman" w:hAnsi="Times New Roman" w:cs="Times New Roman"/>
-                                <w:sz w:val="44"/>
-                                <w:szCs w:val="44"/>
-                              </w:rPr>
-                              <w:t>)</w:t>
-                            </w:r>
-                          </w:p>
-                        </w:txbxContent>
-                      </wps:txbx>
-                      <wps:bodyPr rot="0" vert="horz" wrap="square" lIns="0" tIns="0" rIns="0" bIns="0" anchor="t" anchorCtr="0">
-                        <a:noAutofit/>
-                      </wps:bodyPr>
-                    </wps:wsp>
-                  </a:graphicData>
-                </a:graphic>
-                <wp14:sizeRelH relativeFrom="margin">
-                  <wp14:pctWidth>0</wp14:pctWidth>
-                </wp14:sizeRelH>
-                <wp14:sizeRelV relativeFrom="margin">
-                  <wp14:pctHeight>0</wp14:pctHeight>
-                </wp14:sizeRelV>
-              </wp:anchor>
-            </w:drawing>
-          </mc:Choice>
-          <mc:Fallback>
-            <w:pict>
-              <v:shapetype w14:anchorId="703291B5" id="_x0000_t202" coordsize="21600,21600" o:spt="202" path="m,l,21600r21600,l21600,xe">
-                <v:stroke joinstyle="miter"/>
-                <v:path gradientshapeok="t" o:connecttype="rect"/>
-              </v:shapetype>
-              <v:shape id="Text Box 9" o:spid="_x0000_s1026" type="#_x0000_t202" style="position:absolute;margin-left:349.9pt;margin-top:27.5pt;width:188.05pt;height:25.9pt;z-index:-251657216;visibility:visible;mso-wrap-style:square;mso-width-percent:0;mso-height-percent:0;mso-wrap-distance-left:9pt;mso-wrap-distance-top:3.6pt;mso-wrap-distance-right:9pt;mso-wrap-distance-bottom:3.6pt;mso-position-horizontal:absolute;mso-position-horizontal-relative:margin;mso-position-vertical:absolute;mso-position-vertical-relative:margin;mso-width-percent:0;mso-height-percent:0;mso-width-relative:margin;mso-height-relative:margin;v-text-anchor:top" o:gfxdata="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" stroked="f">
-                <v:textbox inset="0,0,0,0">
-                  <w:txbxContent>
-                    <w:p>
-                      <w:pPr>
-                        <w:rPr>
-                          <w:rFonts w:ascii="Times New Roman" w:hAnsi="Times New Roman" w:cs="Times New Roman"/>
-                          <w:sz w:val="44"/>
-                          <w:szCs w:val="44"/>
-                        </w:rPr>
-                      </w:pPr>
-                      <w:r>
-                        <w:rPr>
-                          <w:rFonts w:ascii="Times New Roman" w:hAnsi="Times New Roman" w:cs="Times New Roman"/>
-                          <w:sz w:val="44"/>
-                          <w:szCs w:val="44"/>
-                        </w:rPr>
-                        <w:t xml:space="preserve"> </w:t>
-                      </w:r>
-                      <w:proofErr w:type="spellStart"/>
-                      <w:r>
-                        <w:rPr>
-                          <w:rFonts w:ascii="Times New Roman" w:hAnsi="Times New Roman" w:cs="Times New Roman"/>
-                          <w:sz w:val="44"/>
-                          <w:szCs w:val="44"/>
-                        </w:rPr>
-                        <w:t>WordClass</w:t>
-                      </w:r>
-                      <w:proofErr w:type="spellEnd"/>
-                      <w:r>
-                        <w:rPr>
-                          <w:rFonts w:ascii="Times New Roman" w:hAnsi="Times New Roman" w:cs="Times New Roman"/>
-                          <w:sz w:val="44"/>
-                          <w:szCs w:val="44"/>
-                        </w:rPr>
-                        <w:t xml:space="preserve"> (</w:t>
-                      </w:r>
-                      <w:r>
-                        <w:rPr>
-                          <w:rFonts w:ascii="Times New Roman" w:hAnsi="Times New Roman" w:cs="Times New Roman"/>
-                          <w:sz w:val="44"/>
-                          <w:szCs w:val="44"/>
-                        </w:rPr>
-                        <w:t>12 bits</w:t>
-                      </w:r>
-                      <w:r>
-                        <w:rPr>
-                          <w:rFonts w:ascii="Times New Roman" w:hAnsi="Times New Roman" w:cs="Times New Roman"/>
-                          <w:sz w:val="44"/>
-                          <w:szCs w:val="44"/>
-                        </w:rPr>
-                        <w:t>)</w:t>
-                      </w:r>
-                    </w:p>
-                  </w:txbxContent>
-                </v:textbox>
-                <w10:wrap anchorx="margin" anchory="margin"/>
-              </v:shape>
-            </w:pict>
-          </mc:Fallback>
-        </mc:AlternateContent>
+        <w:pict w14:anchorId="68EC288F">
+          <v:shapetype id="_x0000_t202" coordsize="21600,21600" o:spt="202" path="m,l,21600r21600,l21600,xe">
+            <v:stroke joinstyle="miter"/>
+            <v:path gradientshapeok="t" o:connecttype="rect"/>
+          </v:shapetype>
+          <v:shape id="Text Box 9" o:spid="_x0000_s1027" type="#_x0000_t202" style="position:absolute;margin-left:349.9pt;margin-top:27.5pt;width:188.05pt;height:25.9pt;z-index:-251657216;visibility:visible;mso-wrap-style:square;mso-width-percent:0;mso-height-percent:0;mso-wrap-distance-left:9pt;mso-wrap-distance-top:3.6pt;mso-wrap-distance-right:9pt;mso-wrap-distance-bottom:3.6pt;mso-position-horizontal:absolute;mso-position-horizontal-relative:margin;mso-position-vertical:absolute;mso-position-vertical-relative:margin;mso-width-percent:0;mso-height-percent:0;mso-width-relative:margin;mso-height-relative:margin;v-text-anchor:top" o:gfxdata="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" stroked="f">
+            <v:textbox inset="0,0,0,0">
+              <w:txbxContent>
+                <w:p>
+                  <w:pPr>
+                    <w:rPr>
+                      <w:rFonts w:ascii="Times New Roman" w:hAnsi="Times New Roman" w:cs="Times New Roman"/>
+                      <w:sz w:val="44"/>
+                      <w:szCs w:val="44"/>
+                    </w:rPr>
+                  </w:pPr>
+                  <w:r>
+                    <w:rPr>
+                      <w:rFonts w:ascii="Times New Roman" w:hAnsi="Times New Roman" w:cs="Times New Roman"/>
+                      <w:sz w:val="44"/>
+                      <w:szCs w:val="44"/>
+                    </w:rPr>
+                    <w:t xml:space="preserve"> WordClass</w:t>
+                  </w:r>
+                  <w:r>
+                    <w:rPr>
+                      <w:rFonts w:ascii="Times New Roman" w:hAnsi="Times New Roman" w:cs="Times New Roman"/>
+                      <w:sz w:val="44"/>
+                      <w:szCs w:val="44"/>
+                    </w:rPr>
+                    <w:t xml:space="preserve"> (</w:t>
+                  </w:r>
+                  <w:r>
+                    <w:rPr>
+                      <w:rFonts w:ascii="Times New Roman" w:hAnsi="Times New Roman" w:cs="Times New Roman"/>
+                      <w:sz w:val="44"/>
+                      <w:szCs w:val="44"/>
+                    </w:rPr>
+                    <w:t>12 bits</w:t>
+                  </w:r>
+                  <w:r>
+                    <w:rPr>
+                      <w:rFonts w:ascii="Times New Roman" w:hAnsi="Times New Roman" w:cs="Times New Roman"/>
+                      <w:sz w:val="44"/>
+                      <w:szCs w:val="44"/>
+                    </w:rPr>
+                    <w:t>)</w:t>
+                  </w:r>
+                </w:p>
+              </w:txbxContent>
+            </v:textbox>
+            <w10:wrap anchorx="margin" anchory="margin"/>
+          </v:shape>
+        </w:pict>
       </w:r>
       <w:r>
         <w:rPr>
           <w:noProof/>
         </w:rPr>
-        <mc:AlternateContent>
-          <mc:Choice Requires="wps">
-            <w:drawing>
-              <wp:anchor distT="45720" distB="45720" distL="114300" distR="114300" simplePos="0" relativeHeight="251661312" behindDoc="0" locked="0" layoutInCell="1" allowOverlap="1" wp14:anchorId="15BF5748" wp14:editId="5C2FE034">
-                <wp:simplePos x="0" y="0"/>
-                <wp:positionH relativeFrom="margin">
-                  <wp:posOffset>18415</wp:posOffset>
-                </wp:positionH>
-                <wp:positionV relativeFrom="margin">
-                  <wp:posOffset>318770</wp:posOffset>
-                </wp:positionV>
-                <wp:extent cx="2707640" cy="327660"/>
-                <wp:effectExtent l="0" t="0" r="0" b="0"/>
-                <wp:wrapSquare wrapText="bothSides"/>
-                <wp:docPr id="1" name="Text Box 16"/>
-                <wp:cNvGraphicFramePr>
-                  <a:graphicFrameLocks xmlns:a="http://schemas.openxmlformats.org/drawingml/2006/main"/>
-                </wp:cNvGraphicFramePr>
-                <a:graphic xmlns:a="http://schemas.openxmlformats.org/drawingml/2006/main">
-                  <a:graphicData uri="http://schemas.microsoft.com/office/word/2010/wordprocessingShape">
-                    <wps:wsp>
-                      <wps:cNvSpPr txBox="1">
-                        <a:spLocks noChangeArrowheads="1"/>
-                      </wps:cNvSpPr>
-                      <wps:spPr bwMode="auto">
-                        <a:xfrm>
-                          <a:off x="0" y="0"/>
-                          <a:ext cx="2707640" cy="327660"/>
-                        </a:xfrm>
-                        <a:prstGeom prst="rect">
-                          <a:avLst/>
-                        </a:prstGeom>
-                        <a:solidFill>
-                          <a:srgbClr val="FFFFFF"/>
-                        </a:solidFill>
-                        <a:ln w="9525">
-                          <a:noFill/>
-                          <a:miter lim="800000"/>
-                          <a:headEnd/>
-                          <a:tailEnd/>
-                        </a:ln>
-                      </wps:spPr>
-                      <wps:txbx>
-                        <w:txbxContent>
-                          <w:p>
-                            <w:pPr>
-                              <w:rPr>
-                                <w:rFonts w:ascii="Times New Roman" w:hAnsi="Times New Roman" w:cs="Times New Roman"/>
-                                <w:sz w:val="44"/>
-                                <w:szCs w:val="44"/>
-                              </w:rPr>
-                            </w:pPr>
-                            <w:r>
-                              <w:rPr>
-                                <w:rFonts w:ascii="Times New Roman" w:hAnsi="Times New Roman" w:cs="Times New Roman"/>
-                                <w:sz w:val="44"/>
-                                <w:szCs w:val="44"/>
-                              </w:rPr>
-                              <w:t>Person/Number</w:t>
-                            </w:r>
-                            <w:r>
-                              <w:rPr>
-                                <w:rFonts w:ascii="Times New Roman" w:hAnsi="Times New Roman" w:cs="Times New Roman"/>
-                                <w:sz w:val="44"/>
-                                <w:szCs w:val="44"/>
-                              </w:rPr>
-                              <w:t xml:space="preserve"> (</w:t>
-                            </w:r>
-                            <w:r>
-                              <w:rPr>
-                                <w:rFonts w:ascii="Times New Roman" w:hAnsi="Times New Roman" w:cs="Times New Roman"/>
-                                <w:sz w:val="44"/>
-                                <w:szCs w:val="44"/>
-                              </w:rPr>
-                              <w:t>4 bits</w:t>
-                            </w:r>
-                            <w:r>
-                              <w:rPr>
-                                <w:rFonts w:ascii="Times New Roman" w:hAnsi="Times New Roman" w:cs="Times New Roman"/>
-                                <w:sz w:val="44"/>
-                                <w:szCs w:val="44"/>
-                              </w:rPr>
-                              <w:t>)</w:t>
-                            </w:r>
-                          </w:p>
-                        </w:txbxContent>
-                      </wps:txbx>
-                      <wps:bodyPr rot="0" vert="horz" wrap="square" lIns="0" tIns="0" rIns="0" bIns="0" anchor="t" anchorCtr="0">
-                        <a:noAutofit/>
-                      </wps:bodyPr>
-                    </wps:wsp>
-                  </a:graphicData>
-                </a:graphic>
-                <wp14:sizeRelH relativeFrom="margin">
-                  <wp14:pctWidth>0</wp14:pctWidth>
-                </wp14:sizeRelH>
-                <wp14:sizeRelV relativeFrom="margin">
-                  <wp14:pctHeight>0</wp14:pctHeight>
-                </wp14:sizeRelV>
-              </wp:anchor>
-            </w:drawing>
-          </mc:Choice>
-          <mc:Fallback>
-            <w:pict>
-              <v:shape w14:anchorId="15BF5748" id="Text Box 16" o:spid="_x0000_s1027" type="#_x0000_t202" style="position:absolute;margin-left:1.45pt;margin-top:25.1pt;width:213.2pt;height:25.8pt;z-index:251661312;visibility:visible;mso-wrap-style:square;mso-width-percent:0;mso-height-percent:0;mso-wrap-distance-left:9pt;mso-wrap-distance-top:3.6pt;mso-wrap-distance-right:9pt;mso-wrap-distance-bottom:3.6pt;mso-position-horizontal:absolute;mso-position-horizontal-relative:margin;mso-position-vertical:absolute;mso-position-vertical-relative:margin;mso-width-percent:0;mso-height-percent:0;mso-width-relative:margin;mso-height-relative:margin;v-text-anchor:top" o:gfxdata="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" stroked="f">
-                <v:textbox inset="0,0,0,0">
-                  <w:txbxContent>
-                    <w:p>
-                      <w:pPr>
-                        <w:rPr>
-                          <w:rFonts w:ascii="Times New Roman" w:hAnsi="Times New Roman" w:cs="Times New Roman"/>
-                          <w:sz w:val="44"/>
-                          <w:szCs w:val="44"/>
-                        </w:rPr>
-                      </w:pPr>
-                      <w:r>
-                        <w:rPr>
-                          <w:rFonts w:ascii="Times New Roman" w:hAnsi="Times New Roman" w:cs="Times New Roman"/>
-                          <w:sz w:val="44"/>
-                          <w:szCs w:val="44"/>
-                        </w:rPr>
-                        <w:t>Person/Number</w:t>
-                      </w:r>
-                      <w:r>
-                        <w:rPr>
-                          <w:rFonts w:ascii="Times New Roman" w:hAnsi="Times New Roman" w:cs="Times New Roman"/>
-                          <w:sz w:val="44"/>
-                          <w:szCs w:val="44"/>
-                        </w:rPr>
-                        <w:t xml:space="preserve"> (</w:t>
-                      </w:r>
-                      <w:r>
-                        <w:rPr>
-                          <w:rFonts w:ascii="Times New Roman" w:hAnsi="Times New Roman" w:cs="Times New Roman"/>
-                          <w:sz w:val="44"/>
-                          <w:szCs w:val="44"/>
-                        </w:rPr>
-                        <w:t>4 bits</w:t>
-                      </w:r>
-                      <w:r>
-                        <w:rPr>
-                          <w:rFonts w:ascii="Times New Roman" w:hAnsi="Times New Roman" w:cs="Times New Roman"/>
-                          <w:sz w:val="44"/>
-                          <w:szCs w:val="44"/>
-                        </w:rPr>
-                        <w:t>)</w:t>
-                      </w:r>
-                    </w:p>
-                  </w:txbxContent>
-                </v:textbox>
-                <w10:wrap type="square" anchorx="margin" anchory="margin"/>
-              </v:shape>
-            </w:pict>
-          </mc:Fallback>
-        </mc:AlternateContent>
+        <w:pict w14:anchorId="01148B2A">
+          <v:shape id="Text Box 16" o:spid="_x0000_s1026" type="#_x0000_t202" style="position:absolute;margin-left:1.45pt;margin-top:25.1pt;width:213.2pt;height:25.8pt;z-index:251661312;visibility:visible;mso-wrap-style:square;mso-width-percent:0;mso-height-percent:0;mso-wrap-distance-left:9pt;mso-wrap-distance-top:3.6pt;mso-wrap-distance-right:9pt;mso-wrap-distance-bottom:3.6pt;mso-position-horizontal:absolute;mso-position-horizontal-relative:margin;mso-position-vertical:absolute;mso-position-vertical-relative:margin;mso-width-percent:0;mso-height-percent:0;mso-width-relative:margin;mso-height-relative:margin;v-text-anchor:top" o:gfxdata="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" stroked="f">
+            <v:textbox inset="0,0,0,0">
+              <w:txbxContent>
+                <w:p>
+                  <w:pPr>
+                    <w:rPr>
+                      <w:rFonts w:ascii="Times New Roman" w:hAnsi="Times New Roman" w:cs="Times New Roman"/>
+                      <w:sz w:val="44"/>
+                      <w:szCs w:val="44"/>
+                    </w:rPr>
+                  </w:pPr>
+                  <w:r>
+                    <w:rPr>
+                      <w:rFonts w:ascii="Times New Roman" w:hAnsi="Times New Roman" w:cs="Times New Roman"/>
+                      <w:sz w:val="44"/>
+                      <w:szCs w:val="44"/>
+                    </w:rPr>
+                    <w:t>Person/Number</w:t>
+                  </w:r>
+                  <w:r>
+                    <w:rPr>
+                      <w:rFonts w:ascii="Times New Roman" w:hAnsi="Times New Roman" w:cs="Times New Roman"/>
+                      <w:sz w:val="44"/>
+                      <w:szCs w:val="44"/>
+                    </w:rPr>
+                    <w:t xml:space="preserve"> (</w:t>
+                  </w:r>
+                  <w:r>
+                    <w:rPr>
+                      <w:rFonts w:ascii="Times New Roman" w:hAnsi="Times New Roman" w:cs="Times New Roman"/>
+                      <w:sz w:val="44"/>
+                      <w:szCs w:val="44"/>
+                    </w:rPr>
+                    <w:t>4 bits</w:t>
+                  </w:r>
+                  <w:r>
+                    <w:rPr>
+                      <w:rFonts w:ascii="Times New Roman" w:hAnsi="Times New Roman" w:cs="Times New Roman"/>
+                      <w:sz w:val="44"/>
+                      <w:szCs w:val="44"/>
+                    </w:rPr>
+                    <w:t>)</w:t>
+                  </w:r>
+                </w:p>
+              </w:txbxContent>
+            </v:textbox>
+            <w10:wrap type="square" anchorx="margin" anchory="margin"/>
+          </v:shape>
+        </w:pict>
       </w:r>
     </w:p>
     <w:p>
@@ -1709,14 +1470,12 @@
                 <w:rFonts w:ascii="Consolas" w:eastAsia="Courier New" w:hAnsi="Consolas" w:cs="Courier New"/>
               </w:rPr>
             </w:pPr>
-            <w:proofErr w:type="spellStart"/>
             <w:r>
               <w:rPr>
                 <w:rFonts w:ascii="Consolas" w:eastAsia="Courier New" w:hAnsi="Consolas" w:cs="Courier New"/>
               </w:rPr>
               <w:t>NounOrPronoun</w:t>
             </w:r>
-            <w:proofErr w:type="spellEnd"/>
           </w:p>
         </w:tc>
         <w:tc>
@@ -3245,13 +3004,8 @@
       <w:pPr>
         <w:spacing w:after="0"/>
       </w:pPr>
-      <w:proofErr w:type="spellStart"/>
-      <w:r>
-        <w:t>could#modern</w:t>
-      </w:r>
-      <w:proofErr w:type="spellEnd"/>
-      <w:r>
-        <w:t>&amp;/61--/</w:t>
+      <w:r>
+        <w:t>could#modern&amp;/61--/</w:t>
       </w:r>
     </w:p>
     <w:p>
@@ -3430,55 +3184,64 @@
                 <w:bCs/>
               </w:rPr>
             </w:pPr>
-            <w:r>
+          </w:p>
+          <w:p>
+            <w:pPr>
+              <w:jc w:val="center"/>
               <w:rPr>
                 <w:b/>
                 <w:bCs/>
               </w:rPr>
-              <w:t>Adjacency</w:t>
-            </w:r>
+            </w:pPr>
             <w:r>
               <w:rPr>
                 <w:b/>
                 <w:bCs/>
               </w:rPr>
-              <w:t xml:space="preserve"> (1)</w:t>
-            </w:r>
-          </w:p>
-          <w:p>
-            <w:pPr>
-              <w:jc w:val="center"/>
+              <w:t>Adjacency</w:t>
+            </w:r>
+            <w:r>
               <w:rPr>
                 <w:b/>
                 <w:bCs/>
               </w:rPr>
-            </w:pPr>
-            <w:r>
+              <w:t xml:space="preserve"> (1)</w:t>
+            </w:r>
+          </w:p>
+          <w:p>
+            <w:pPr>
+              <w:jc w:val="center"/>
               <w:rPr>
                 <w:b/>
                 <w:bCs/>
               </w:rPr>
-              <w:t xml:space="preserve">No Adjacency </w:t>
-            </w:r>
+            </w:pPr>
             <w:r>
               <w:rPr>
                 <w:b/>
                 <w:bCs/>
               </w:rPr>
-              <w:t>(</w:t>
+              <w:t xml:space="preserve">No Adjacency </w:t>
             </w:r>
             <w:r>
               <w:rPr>
                 <w:b/>
                 <w:bCs/>
               </w:rPr>
-              <w:t>0</w:t>
+              <w:t>(</w:t>
             </w:r>
             <w:r>
               <w:rPr>
                 <w:b/>
                 <w:bCs/>
               </w:rPr>
+              <w:t>0</w:t>
+            </w:r>
+            <w:r>
+              <w:rPr>
+                <w:b/>
+                <w:bCs/>
+              </w:rPr>
               <w:t>)</w:t>
             </w:r>
           </w:p>
@@ -3501,7 +3264,7 @@
                 <w:b/>
                 <w:bCs/>
               </w:rPr>
-              <w:t>Ordered (0)</w:t>
+              <w:t>SubGroup</w:t>
             </w:r>
           </w:p>
           <w:p>
@@ -3517,20 +3280,36 @@
                 <w:b/>
                 <w:bCs/>
               </w:rPr>
-              <w:t>U</w:t>
-            </w:r>
-            <w:r>
+              <w:t>Ordered (0)</w:t>
+            </w:r>
+          </w:p>
+          <w:p>
+            <w:pPr>
+              <w:jc w:val="center"/>
               <w:rPr>
                 <w:b/>
                 <w:bCs/>
               </w:rPr>
-              <w:t>nordered</w:t>
-            </w:r>
+            </w:pPr>
             <w:r>
               <w:rPr>
                 <w:b/>
                 <w:bCs/>
               </w:rPr>
+              <w:t>U</w:t>
+            </w:r>
+            <w:r>
+              <w:rPr>
+                <w:b/>
+                <w:bCs/>
+              </w:rPr>
+              <w:t>nordered</w:t>
+            </w:r>
+            <w:r>
+              <w:rPr>
+                <w:b/>
+                <w:bCs/>
+              </w:rPr>
               <w:t xml:space="preserve"> (!0)</w:t>
             </w:r>
           </w:p>
@@ -4190,21 +3969,13 @@
           </w:tcPr>
           <w:p>
             <w:r>
-              <w:t xml:space="preserve">WX = V &amp; find(&amp;cursor, </w:t>
-            </w:r>
-            <w:proofErr w:type="spellStart"/>
-            <w:r>
-              <w:t>w</w:t>
+              <w:t>WX = V &amp; find(&amp;cursor, w</w:t>
             </w:r>
             <w:r>
               <w:t>|</w:t>
             </w:r>
             <w:r>
-              <w:t>x</w:t>
-            </w:r>
-            <w:proofErr w:type="spellEnd"/>
-            <w:r>
-              <w:t>, span, &amp;span)</w:t>
+              <w:t>x, span, &amp;span)</w:t>
             </w:r>
           </w:p>
         </w:tc>
@@ -5168,15 +4939,7 @@
           </w:tcPr>
           <w:p>
             <w:r>
-              <w:t xml:space="preserve">WX = find(&amp;cursor, </w:t>
-            </w:r>
-            <w:proofErr w:type="spellStart"/>
-            <w:r>
-              <w:t>w|x</w:t>
-            </w:r>
-            <w:proofErr w:type="spellEnd"/>
-            <w:r>
-              <w:t>, span, &amp;span)</w:t>
+              <w:t>WX = find(&amp;cursor, w|x, span, &amp;span)</w:t>
             </w:r>
           </w:p>
         </w:tc>
@@ -5393,6 +5156,7 @@
         </w:numPr>
       </w:pPr>
       <w:r>
+        <w:lastRenderedPageBreak/>
         <w:t>Quelle spec</w:t>
       </w:r>
       <w:r>
@@ -5410,16 +5174,11 @@
       <w:r>
         <w:t xml:space="preserve"> (w x) syntax, replacing it at the feature level as </w:t>
       </w:r>
-      <w:proofErr w:type="spellStart"/>
       <w:r>
         <w:t>w</w:t>
       </w:r>
       <w:r>
-        <w:t>|x</w:t>
-      </w:r>
-      <w:proofErr w:type="spellEnd"/>
-      <w:r>
-        <w:t xml:space="preserve">.  </w:t>
+        <w:t xml:space="preserve">|x.  </w:t>
       </w:r>
       <w:r>
         <w:t>Supporting a single [unified] or-syntax greatly reduces the complexity of Quelle</w:t>
@@ -5428,20 +5187,11 @@
         <w:t xml:space="preserve"> search algebra</w:t>
       </w:r>
       <w:r>
-        <w:t xml:space="preserve">.  Currently, (w x) is be silently mapped to </w:t>
-      </w:r>
-      <w:proofErr w:type="spellStart"/>
-      <w:r>
-        <w:t>w|x</w:t>
-      </w:r>
-      <w:proofErr w:type="spellEnd"/>
-      <w:r>
-        <w:t xml:space="preserve"> by the standard Quelle driver.</w:t>
+        <w:t>.  Currently, (w x) is be silently mapped to w|x by the standard Quelle driver.</w:t>
       </w:r>
     </w:p>
     <w:p>
       <w:r>
-        <w:lastRenderedPageBreak/>
         <w:t>Outer methods will be used to walk through the text:</w:t>
       </w:r>
     </w:p>
@@ -5454,31 +5204,7 @@
         </w:numPr>
       </w:pPr>
       <w:r>
-        <w:t xml:space="preserve">HashSet&lt;UInt16&gt; </w:t>
-      </w:r>
-      <w:proofErr w:type="spellStart"/>
-      <w:r>
-        <w:t>bcv</w:t>
-      </w:r>
-      <w:proofErr w:type="spellEnd"/>
-      <w:r>
-        <w:t xml:space="preserve"> = </w:t>
-      </w:r>
-      <w:proofErr w:type="spellStart"/>
-      <w:r>
-        <w:t>QuotedSearch</w:t>
-      </w:r>
-      <w:proofErr w:type="spellEnd"/>
-      <w:r>
-        <w:t xml:space="preserve">(int span, bool exact, string domain, </w:t>
-      </w:r>
-      <w:proofErr w:type="spellStart"/>
-      <w:r>
-        <w:t>SearchSpec</w:t>
-      </w:r>
-      <w:proofErr w:type="spellEnd"/>
-      <w:r>
-        <w:t xml:space="preserve"> spec);)</w:t>
+        <w:t>HashSet&lt;UInt16&gt; bcv = QuotedSearch(int span, bool exact, string domain, SearchSpec spec);)</w:t>
       </w:r>
     </w:p>
     <w:p>
@@ -5490,34 +5216,13 @@
         </w:numPr>
       </w:pPr>
       <w:r>
-        <w:t xml:space="preserve">HashSet&lt;UInt16&gt; </w:t>
-      </w:r>
-      <w:proofErr w:type="spellStart"/>
-      <w:r>
-        <w:t>bcv</w:t>
-      </w:r>
-      <w:proofErr w:type="spellEnd"/>
-      <w:r>
-        <w:t xml:space="preserve"> = </w:t>
-      </w:r>
-      <w:proofErr w:type="spellStart"/>
+        <w:t xml:space="preserve">HashSet&lt;UInt16&gt; bcv = </w:t>
+      </w:r>
       <w:r>
         <w:t>Unquoted</w:t>
       </w:r>
       <w:r>
-        <w:t>Search</w:t>
-      </w:r>
-      <w:proofErr w:type="spellEnd"/>
-      <w:r>
-        <w:t xml:space="preserve">(int span, bool exact, string domain, </w:t>
-      </w:r>
-      <w:proofErr w:type="spellStart"/>
-      <w:r>
-        <w:t>SearchSpec</w:t>
-      </w:r>
-      <w:proofErr w:type="spellEnd"/>
-      <w:r>
-        <w:t xml:space="preserve"> spec);</w:t>
+        <w:t>Search(int span, bool exact, string domain, SearchSpec spec);</w:t>
       </w:r>
     </w:p>
     <w:p/>

</xml_diff>